<commit_message>
Oppdaterte kompendium og presentasjon
</commit_message>
<xml_diff>
--- a/adm/Spring-kompendium.docx
+++ b/adm/Spring-kompendium.docx
@@ -1,13 +1,13 @@
 
 <file path=word/document.xml><?xml version="1.0" encoding="utf-8"?>
-<w:document xmlns:wpc="http://schemas.microsoft.com/office/word/2010/wordprocessingCanvas" xmlns:mc="http://schemas.openxmlformats.org/markup-compatibility/2006" xmlns:o="urn:schemas-microsoft-com:office:office" xmlns:r="http://schemas.openxmlformats.org/officeDocument/2006/relationships" xmlns:m="http://schemas.openxmlformats.org/officeDocument/2006/math" xmlns:v="urn:schemas-microsoft-com:vml" xmlns:wp14="http://schemas.microsoft.com/office/word/2010/wordprocessingDrawing" xmlns:wp="http://schemas.openxmlformats.org/drawingml/2006/wordprocessingDrawing" xmlns:w10="urn:schemas-microsoft-com:office:word" xmlns:w="http://schemas.openxmlformats.org/wordprocessingml/2006/main" xmlns:w14="http://schemas.microsoft.com/office/word/2010/wordml" xmlns:wpg="http://schemas.microsoft.com/office/word/2010/wordprocessingGroup" xmlns:wpi="http://schemas.microsoft.com/office/word/2010/wordprocessingInk" xmlns:wne="http://schemas.microsoft.com/office/word/2006/wordml" xmlns:wps="http://schemas.microsoft.com/office/word/2010/wordprocessingShape" mc:Ignorable="w14 wp14">
+<w:document xmlns:wpc="http://schemas.microsoft.com/office/word/2010/wordprocessingCanvas" xmlns:mc="http://schemas.openxmlformats.org/markup-compatibility/2006" xmlns:o="urn:schemas-microsoft-com:office:office" xmlns:r="http://schemas.openxmlformats.org/officeDocument/2006/relationships" xmlns:m="http://schemas.openxmlformats.org/officeDocument/2006/math" xmlns:v="urn:schemas-microsoft-com:vml" xmlns:wp14="http://schemas.microsoft.com/office/word/2010/wordprocessingDrawing" xmlns:wp="http://schemas.openxmlformats.org/drawingml/2006/wordprocessingDrawing" xmlns:w10="urn:schemas-microsoft-com:office:word" xmlns:w="http://schemas.openxmlformats.org/wordprocessingml/2006/main" xmlns:w14="http://schemas.microsoft.com/office/word/2010/wordml" xmlns:w15="http://schemas.microsoft.com/office/word/2012/wordml" xmlns:wpg="http://schemas.microsoft.com/office/word/2010/wordprocessingGroup" xmlns:wpi="http://schemas.microsoft.com/office/word/2010/wordprocessingInk" xmlns:wne="http://schemas.microsoft.com/office/word/2006/wordml" xmlns:wps="http://schemas.microsoft.com/office/word/2010/wordprocessingShape" mc:Ignorable="w14 w15 wp14">
   <w:body>
     <w:p>
       <w:pPr>
         <w:pStyle w:val="Heading1"/>
         <w:jc w:val="center"/>
       </w:pPr>
-      <w:bookmarkStart w:id="0" w:name="_Toc397623814"/>
+      <w:bookmarkStart w:id="0" w:name="_Toc460246755"/>
       <w:r>
         <w:t>Mesaninen – Spring</w:t>
       </w:r>
@@ -18,7 +18,7 @@
         <w:pStyle w:val="Heading2"/>
         <w:jc w:val="center"/>
       </w:pPr>
-      <w:bookmarkStart w:id="1" w:name="_Toc397623815"/>
+      <w:bookmarkStart w:id="1" w:name="_Toc460246756"/>
       <w:r>
         <w:t>Kompendium</w:t>
       </w:r>
@@ -65,7 +65,7 @@
             <w:rPr>
               <w:rFonts w:eastAsiaTheme="minorEastAsia"/>
               <w:noProof/>
-              <w:lang w:eastAsia="nb-NO"/>
+              <w:lang w:val="en-US"/>
             </w:rPr>
           </w:pPr>
           <w:r>
@@ -77,7 +77,7 @@
           <w:r>
             <w:fldChar w:fldCharType="separate"/>
           </w:r>
-          <w:hyperlink w:anchor="_Toc397623814" w:history="1">
+          <w:hyperlink w:anchor="_Toc460246755" w:history="1">
             <w:r>
               <w:rPr>
                 <w:rStyle w:val="Hyperlink"/>
@@ -104,7 +104,7 @@
                 <w:noProof/>
                 <w:webHidden/>
               </w:rPr>
-              <w:instrText xml:space="preserve"> PAGEREF _Toc397623814 \h </w:instrText>
+              <w:instrText xml:space="preserve"> PAGEREF _Toc460246755 \h </w:instrText>
             </w:r>
             <w:r>
               <w:rPr>
@@ -144,10 +144,10 @@
             <w:rPr>
               <w:rFonts w:eastAsiaTheme="minorEastAsia"/>
               <w:noProof/>
-              <w:lang w:eastAsia="nb-NO"/>
+              <w:lang w:val="en-US"/>
             </w:rPr>
           </w:pPr>
-          <w:hyperlink w:anchor="_Toc397623815" w:history="1">
+          <w:hyperlink w:anchor="_Toc460246756" w:history="1">
             <w:r>
               <w:rPr>
                 <w:rStyle w:val="Hyperlink"/>
@@ -174,7 +174,7 @@
                 <w:noProof/>
                 <w:webHidden/>
               </w:rPr>
-              <w:instrText xml:space="preserve"> PAGEREF _Toc397623815 \h </w:instrText>
+              <w:instrText xml:space="preserve"> PAGEREF _Toc460246756 \h </w:instrText>
             </w:r>
             <w:r>
               <w:rPr>
@@ -214,10 +214,10 @@
             <w:rPr>
               <w:rFonts w:eastAsiaTheme="minorEastAsia"/>
               <w:noProof/>
-              <w:lang w:eastAsia="nb-NO"/>
+              <w:lang w:val="en-US"/>
             </w:rPr>
           </w:pPr>
-          <w:hyperlink w:anchor="_Toc397623816" w:history="1">
+          <w:hyperlink w:anchor="_Toc460246757" w:history="1">
             <w:r>
               <w:rPr>
                 <w:rStyle w:val="Hyperlink"/>
@@ -244,7 +244,7 @@
                 <w:noProof/>
                 <w:webHidden/>
               </w:rPr>
-              <w:instrText xml:space="preserve"> PAGEREF _Toc397623816 \h </w:instrText>
+              <w:instrText xml:space="preserve"> PAGEREF _Toc460246757 \h </w:instrText>
             </w:r>
             <w:r>
               <w:rPr>
@@ -284,10 +284,10 @@
             <w:rPr>
               <w:rFonts w:eastAsiaTheme="minorEastAsia"/>
               <w:noProof/>
-              <w:lang w:eastAsia="nb-NO"/>
+              <w:lang w:val="en-US"/>
             </w:rPr>
           </w:pPr>
-          <w:hyperlink w:anchor="_Toc397623817" w:history="1">
+          <w:hyperlink w:anchor="_Toc460246758" w:history="1">
             <w:r>
               <w:rPr>
                 <w:rStyle w:val="Hyperlink"/>
@@ -314,7 +314,7 @@
                 <w:noProof/>
                 <w:webHidden/>
               </w:rPr>
-              <w:instrText xml:space="preserve"> PAGEREF _Toc397623817 \h </w:instrText>
+              <w:instrText xml:space="preserve"> PAGEREF _Toc460246758 \h </w:instrText>
             </w:r>
             <w:r>
               <w:rPr>
@@ -354,10 +354,10 @@
             <w:rPr>
               <w:rFonts w:eastAsiaTheme="minorEastAsia"/>
               <w:noProof/>
-              <w:lang w:eastAsia="nb-NO"/>
+              <w:lang w:val="en-US"/>
             </w:rPr>
           </w:pPr>
-          <w:hyperlink w:anchor="_Toc397623818" w:history="1">
+          <w:hyperlink w:anchor="_Toc460246759" w:history="1">
             <w:r>
               <w:rPr>
                 <w:rStyle w:val="Hyperlink"/>
@@ -384,7 +384,7 @@
                 <w:noProof/>
                 <w:webHidden/>
               </w:rPr>
-              <w:instrText xml:space="preserve"> PAGEREF _Toc397623818 \h </w:instrText>
+              <w:instrText xml:space="preserve"> PAGEREF _Toc460246759 \h </w:instrText>
             </w:r>
             <w:r>
               <w:rPr>
@@ -424,10 +424,10 @@
             <w:rPr>
               <w:rFonts w:eastAsiaTheme="minorEastAsia"/>
               <w:noProof/>
-              <w:lang w:eastAsia="nb-NO"/>
+              <w:lang w:val="en-US"/>
             </w:rPr>
           </w:pPr>
-          <w:hyperlink w:anchor="_Toc397623819" w:history="1">
+          <w:hyperlink w:anchor="_Toc460246760" w:history="1">
             <w:r>
               <w:rPr>
                 <w:rStyle w:val="Hyperlink"/>
@@ -455,7 +455,7 @@
                 <w:noProof/>
                 <w:webHidden/>
               </w:rPr>
-              <w:instrText xml:space="preserve"> PAGEREF _Toc397623819 \h </w:instrText>
+              <w:instrText xml:space="preserve"> PAGEREF _Toc460246760 \h </w:instrText>
             </w:r>
             <w:r>
               <w:rPr>
@@ -495,10 +495,10 @@
             <w:rPr>
               <w:rFonts w:eastAsiaTheme="minorEastAsia"/>
               <w:noProof/>
-              <w:lang w:eastAsia="nb-NO"/>
+              <w:lang w:val="en-US"/>
             </w:rPr>
           </w:pPr>
-          <w:hyperlink w:anchor="_Toc397623820" w:history="1">
+          <w:hyperlink w:anchor="_Toc460246761" w:history="1">
             <w:r>
               <w:rPr>
                 <w:rStyle w:val="Hyperlink"/>
@@ -525,7 +525,7 @@
                 <w:noProof/>
                 <w:webHidden/>
               </w:rPr>
-              <w:instrText xml:space="preserve"> PAGEREF _Toc397623820 \h </w:instrText>
+              <w:instrText xml:space="preserve"> PAGEREF _Toc460246761 \h </w:instrText>
             </w:r>
             <w:r>
               <w:rPr>
@@ -565,10 +565,10 @@
             <w:rPr>
               <w:rFonts w:eastAsiaTheme="minorEastAsia"/>
               <w:noProof/>
-              <w:lang w:eastAsia="nb-NO"/>
+              <w:lang w:val="en-US"/>
             </w:rPr>
           </w:pPr>
-          <w:hyperlink w:anchor="_Toc397623821" w:history="1">
+          <w:hyperlink w:anchor="_Toc460246762" w:history="1">
             <w:r>
               <w:rPr>
                 <w:rStyle w:val="Hyperlink"/>
@@ -595,7 +595,7 @@
                 <w:noProof/>
                 <w:webHidden/>
               </w:rPr>
-              <w:instrText xml:space="preserve"> PAGEREF _Toc397623821 \h </w:instrText>
+              <w:instrText xml:space="preserve"> PAGEREF _Toc460246762 \h </w:instrText>
             </w:r>
             <w:r>
               <w:rPr>
@@ -635,10 +635,10 @@
             <w:rPr>
               <w:rFonts w:eastAsiaTheme="minorEastAsia"/>
               <w:noProof/>
-              <w:lang w:eastAsia="nb-NO"/>
+              <w:lang w:val="en-US"/>
             </w:rPr>
           </w:pPr>
-          <w:hyperlink w:anchor="_Toc397623822" w:history="1">
+          <w:hyperlink w:anchor="_Toc460246763" w:history="1">
             <w:r>
               <w:rPr>
                 <w:rStyle w:val="Hyperlink"/>
@@ -665,7 +665,7 @@
                 <w:noProof/>
                 <w:webHidden/>
               </w:rPr>
-              <w:instrText xml:space="preserve"> PAGEREF _Toc397623822 \h </w:instrText>
+              <w:instrText xml:space="preserve"> PAGEREF _Toc460246763 \h </w:instrText>
             </w:r>
             <w:r>
               <w:rPr>
@@ -705,10 +705,10 @@
             <w:rPr>
               <w:rFonts w:eastAsiaTheme="minorEastAsia"/>
               <w:noProof/>
-              <w:lang w:eastAsia="nb-NO"/>
+              <w:lang w:val="en-US"/>
             </w:rPr>
           </w:pPr>
-          <w:hyperlink w:anchor="_Toc397623823" w:history="1">
+          <w:hyperlink w:anchor="_Toc460246764" w:history="1">
             <w:r>
               <w:rPr>
                 <w:rStyle w:val="Hyperlink"/>
@@ -735,7 +735,7 @@
                 <w:noProof/>
                 <w:webHidden/>
               </w:rPr>
-              <w:instrText xml:space="preserve"> PAGEREF _Toc397623823 \h </w:instrText>
+              <w:instrText xml:space="preserve"> PAGEREF _Toc460246764 \h </w:instrText>
             </w:r>
             <w:r>
               <w:rPr>
@@ -775,10 +775,10 @@
             <w:rPr>
               <w:rFonts w:eastAsiaTheme="minorEastAsia"/>
               <w:noProof/>
-              <w:lang w:eastAsia="nb-NO"/>
+              <w:lang w:val="en-US"/>
             </w:rPr>
           </w:pPr>
-          <w:hyperlink w:anchor="_Toc397623824" w:history="1">
+          <w:hyperlink w:anchor="_Toc460246765" w:history="1">
             <w:r>
               <w:rPr>
                 <w:rStyle w:val="Hyperlink"/>
@@ -805,7 +805,7 @@
                 <w:noProof/>
                 <w:webHidden/>
               </w:rPr>
-              <w:instrText xml:space="preserve"> PAGEREF _Toc397623824 \h </w:instrText>
+              <w:instrText xml:space="preserve"> PAGEREF _Toc460246765 \h </w:instrText>
             </w:r>
             <w:r>
               <w:rPr>
@@ -845,10 +845,10 @@
             <w:rPr>
               <w:rFonts w:eastAsiaTheme="minorEastAsia"/>
               <w:noProof/>
-              <w:lang w:eastAsia="nb-NO"/>
+              <w:lang w:val="en-US"/>
             </w:rPr>
           </w:pPr>
-          <w:hyperlink w:anchor="_Toc397623825" w:history="1">
+          <w:hyperlink w:anchor="_Toc460246766" w:history="1">
             <w:r>
               <w:rPr>
                 <w:rStyle w:val="Hyperlink"/>
@@ -875,7 +875,7 @@
                 <w:noProof/>
                 <w:webHidden/>
               </w:rPr>
-              <w:instrText xml:space="preserve"> PAGEREF _Toc397623825 \h </w:instrText>
+              <w:instrText xml:space="preserve"> PAGEREF _Toc460246766 \h </w:instrText>
             </w:r>
             <w:r>
               <w:rPr>
@@ -915,10 +915,10 @@
             <w:rPr>
               <w:rFonts w:eastAsiaTheme="minorEastAsia"/>
               <w:noProof/>
-              <w:lang w:eastAsia="nb-NO"/>
+              <w:lang w:val="en-US"/>
             </w:rPr>
           </w:pPr>
-          <w:hyperlink w:anchor="_Toc397623826" w:history="1">
+          <w:hyperlink w:anchor="_Toc460246767" w:history="1">
             <w:r>
               <w:rPr>
                 <w:rStyle w:val="Hyperlink"/>
@@ -945,7 +945,7 @@
                 <w:noProof/>
                 <w:webHidden/>
               </w:rPr>
-              <w:instrText xml:space="preserve"> PAGEREF _Toc397623826 \h </w:instrText>
+              <w:instrText xml:space="preserve"> PAGEREF _Toc460246767 \h </w:instrText>
             </w:r>
             <w:r>
               <w:rPr>
@@ -966,6 +966,286 @@
                 <w:webHidden/>
               </w:rPr>
               <w:t>4</w:t>
+            </w:r>
+            <w:r>
+              <w:rPr>
+                <w:noProof/>
+                <w:webHidden/>
+              </w:rPr>
+              <w:fldChar w:fldCharType="end"/>
+            </w:r>
+          </w:hyperlink>
+        </w:p>
+        <w:p>
+          <w:pPr>
+            <w:pStyle w:val="TOC2"/>
+            <w:tabs>
+              <w:tab w:val="right" w:leader="dot" w:pos="9062"/>
+            </w:tabs>
+            <w:rPr>
+              <w:rFonts w:eastAsiaTheme="minorEastAsia"/>
+              <w:noProof/>
+              <w:lang w:val="en-US"/>
+            </w:rPr>
+          </w:pPr>
+          <w:hyperlink w:anchor="_Toc460246768" w:history="1">
+            <w:r>
+              <w:rPr>
+                <w:rStyle w:val="Hyperlink"/>
+                <w:noProof/>
+              </w:rPr>
+              <w:t>1.3 Annotasjonsbasert konfig</w:t>
+            </w:r>
+            <w:r>
+              <w:rPr>
+                <w:noProof/>
+                <w:webHidden/>
+              </w:rPr>
+              <w:tab/>
+            </w:r>
+            <w:r>
+              <w:rPr>
+                <w:noProof/>
+                <w:webHidden/>
+              </w:rPr>
+              <w:fldChar w:fldCharType="begin"/>
+            </w:r>
+            <w:r>
+              <w:rPr>
+                <w:noProof/>
+                <w:webHidden/>
+              </w:rPr>
+              <w:instrText xml:space="preserve"> PAGEREF _Toc460246768 \h </w:instrText>
+            </w:r>
+            <w:r>
+              <w:rPr>
+                <w:noProof/>
+                <w:webHidden/>
+              </w:rPr>
+            </w:r>
+            <w:r>
+              <w:rPr>
+                <w:noProof/>
+                <w:webHidden/>
+              </w:rPr>
+              <w:fldChar w:fldCharType="separate"/>
+            </w:r>
+            <w:r>
+              <w:rPr>
+                <w:noProof/>
+                <w:webHidden/>
+              </w:rPr>
+              <w:t>5</w:t>
+            </w:r>
+            <w:r>
+              <w:rPr>
+                <w:noProof/>
+                <w:webHidden/>
+              </w:rPr>
+              <w:fldChar w:fldCharType="end"/>
+            </w:r>
+          </w:hyperlink>
+        </w:p>
+        <w:p>
+          <w:pPr>
+            <w:pStyle w:val="TOC3"/>
+            <w:tabs>
+              <w:tab w:val="right" w:leader="dot" w:pos="9062"/>
+            </w:tabs>
+            <w:rPr>
+              <w:rFonts w:eastAsiaTheme="minorEastAsia"/>
+              <w:noProof/>
+              <w:lang w:val="en-US"/>
+            </w:rPr>
+          </w:pPr>
+          <w:hyperlink w:anchor="_Toc460246769" w:history="1">
+            <w:r>
+              <w:rPr>
+                <w:rStyle w:val="Hyperlink"/>
+                <w:noProof/>
+              </w:rPr>
+              <w:t>1.3.1 Eksplisitt opprettelse av bønner (&lt;bean&gt;)</w:t>
+            </w:r>
+            <w:r>
+              <w:rPr>
+                <w:noProof/>
+                <w:webHidden/>
+              </w:rPr>
+              <w:tab/>
+            </w:r>
+            <w:r>
+              <w:rPr>
+                <w:noProof/>
+                <w:webHidden/>
+              </w:rPr>
+              <w:fldChar w:fldCharType="begin"/>
+            </w:r>
+            <w:r>
+              <w:rPr>
+                <w:noProof/>
+                <w:webHidden/>
+              </w:rPr>
+              <w:instrText xml:space="preserve"> PAGEREF _Toc460246769 \h </w:instrText>
+            </w:r>
+            <w:r>
+              <w:rPr>
+                <w:noProof/>
+                <w:webHidden/>
+              </w:rPr>
+            </w:r>
+            <w:r>
+              <w:rPr>
+                <w:noProof/>
+                <w:webHidden/>
+              </w:rPr>
+              <w:fldChar w:fldCharType="separate"/>
+            </w:r>
+            <w:r>
+              <w:rPr>
+                <w:noProof/>
+                <w:webHidden/>
+              </w:rPr>
+              <w:t>5</w:t>
+            </w:r>
+            <w:r>
+              <w:rPr>
+                <w:noProof/>
+                <w:webHidden/>
+              </w:rPr>
+              <w:fldChar w:fldCharType="end"/>
+            </w:r>
+          </w:hyperlink>
+        </w:p>
+        <w:p>
+          <w:pPr>
+            <w:pStyle w:val="TOC3"/>
+            <w:tabs>
+              <w:tab w:val="right" w:leader="dot" w:pos="9062"/>
+            </w:tabs>
+            <w:rPr>
+              <w:rFonts w:eastAsiaTheme="minorEastAsia"/>
+              <w:noProof/>
+              <w:lang w:val="en-US"/>
+            </w:rPr>
+          </w:pPr>
+          <w:hyperlink w:anchor="_Toc460246770" w:history="1">
+            <w:r>
+              <w:rPr>
+                <w:rStyle w:val="Hyperlink"/>
+                <w:noProof/>
+              </w:rPr>
+              <w:t>1.3.2 Component scan</w:t>
+            </w:r>
+            <w:r>
+              <w:rPr>
+                <w:noProof/>
+                <w:webHidden/>
+              </w:rPr>
+              <w:tab/>
+            </w:r>
+            <w:r>
+              <w:rPr>
+                <w:noProof/>
+                <w:webHidden/>
+              </w:rPr>
+              <w:fldChar w:fldCharType="begin"/>
+            </w:r>
+            <w:r>
+              <w:rPr>
+                <w:noProof/>
+                <w:webHidden/>
+              </w:rPr>
+              <w:instrText xml:space="preserve"> PAGEREF _Toc460246770 \h </w:instrText>
+            </w:r>
+            <w:r>
+              <w:rPr>
+                <w:noProof/>
+                <w:webHidden/>
+              </w:rPr>
+            </w:r>
+            <w:r>
+              <w:rPr>
+                <w:noProof/>
+                <w:webHidden/>
+              </w:rPr>
+              <w:fldChar w:fldCharType="separate"/>
+            </w:r>
+            <w:r>
+              <w:rPr>
+                <w:noProof/>
+                <w:webHidden/>
+              </w:rPr>
+              <w:t>5</w:t>
+            </w:r>
+            <w:r>
+              <w:rPr>
+                <w:noProof/>
+                <w:webHidden/>
+              </w:rPr>
+              <w:fldChar w:fldCharType="end"/>
+            </w:r>
+          </w:hyperlink>
+        </w:p>
+        <w:p>
+          <w:pPr>
+            <w:pStyle w:val="TOC3"/>
+            <w:tabs>
+              <w:tab w:val="right" w:leader="dot" w:pos="9062"/>
+            </w:tabs>
+            <w:rPr>
+              <w:rFonts w:eastAsiaTheme="minorEastAsia"/>
+              <w:noProof/>
+              <w:lang w:val="en-US"/>
+            </w:rPr>
+          </w:pPr>
+          <w:hyperlink w:anchor="_Toc460246771" w:history="1">
+            <w:r>
+              <w:rPr>
+                <w:rStyle w:val="Hyperlink"/>
+                <w:noProof/>
+              </w:rPr>
+              <w:t>1.3.3 Properties</w:t>
+            </w:r>
+            <w:r>
+              <w:rPr>
+                <w:noProof/>
+                <w:webHidden/>
+              </w:rPr>
+              <w:tab/>
+            </w:r>
+            <w:r>
+              <w:rPr>
+                <w:noProof/>
+                <w:webHidden/>
+              </w:rPr>
+              <w:fldChar w:fldCharType="begin"/>
+            </w:r>
+            <w:r>
+              <w:rPr>
+                <w:noProof/>
+                <w:webHidden/>
+              </w:rPr>
+              <w:instrText xml:space="preserve"> PAGEREF _Toc460246771 \h </w:instrText>
+            </w:r>
+            <w:r>
+              <w:rPr>
+                <w:noProof/>
+                <w:webHidden/>
+              </w:rPr>
+            </w:r>
+            <w:r>
+              <w:rPr>
+                <w:noProof/>
+                <w:webHidden/>
+              </w:rPr>
+              <w:fldChar w:fldCharType="separate"/>
+            </w:r>
+            <w:r>
+              <w:rPr>
+                <w:noProof/>
+                <w:webHidden/>
+              </w:rPr>
+              <w:t>5</w:t>
             </w:r>
             <w:r>
               <w:rPr>
@@ -985,10 +1265,10 @@
             <w:rPr>
               <w:rFonts w:eastAsiaTheme="minorEastAsia"/>
               <w:noProof/>
-              <w:lang w:eastAsia="nb-NO"/>
+              <w:lang w:val="en-US"/>
             </w:rPr>
           </w:pPr>
-          <w:hyperlink w:anchor="_Toc397623827" w:history="1">
+          <w:hyperlink w:anchor="_Toc460246772" w:history="1">
             <w:r>
               <w:rPr>
                 <w:rStyle w:val="Hyperlink"/>
@@ -1015,7 +1295,7 @@
                 <w:noProof/>
                 <w:webHidden/>
               </w:rPr>
-              <w:instrText xml:space="preserve"> PAGEREF _Toc397623827 \h </w:instrText>
+              <w:instrText xml:space="preserve"> PAGEREF _Toc460246772 \h </w:instrText>
             </w:r>
             <w:r>
               <w:rPr>
@@ -1035,7 +1315,7 @@
                 <w:noProof/>
                 <w:webHidden/>
               </w:rPr>
-              <w:t>5</w:t>
+              <w:t>6</w:t>
             </w:r>
             <w:r>
               <w:rPr>
@@ -1055,10 +1335,10 @@
             <w:rPr>
               <w:rFonts w:eastAsiaTheme="minorEastAsia"/>
               <w:noProof/>
-              <w:lang w:eastAsia="nb-NO"/>
+              <w:lang w:val="en-US"/>
             </w:rPr>
           </w:pPr>
-          <w:hyperlink w:anchor="_Toc397623828" w:history="1">
+          <w:hyperlink w:anchor="_Toc460246773" w:history="1">
             <w:r>
               <w:rPr>
                 <w:rStyle w:val="Hyperlink"/>
@@ -1085,7 +1365,7 @@
                 <w:noProof/>
                 <w:webHidden/>
               </w:rPr>
-              <w:instrText xml:space="preserve"> PAGEREF _Toc397623828 \h </w:instrText>
+              <w:instrText xml:space="preserve"> PAGEREF _Toc460246773 \h </w:instrText>
             </w:r>
             <w:r>
               <w:rPr>
@@ -1105,7 +1385,7 @@
                 <w:noProof/>
                 <w:webHidden/>
               </w:rPr>
-              <w:t>5</w:t>
+              <w:t>6</w:t>
             </w:r>
             <w:r>
               <w:rPr>
@@ -1125,10 +1405,10 @@
             <w:rPr>
               <w:rFonts w:eastAsiaTheme="minorEastAsia"/>
               <w:noProof/>
-              <w:lang w:eastAsia="nb-NO"/>
+              <w:lang w:val="en-US"/>
             </w:rPr>
           </w:pPr>
-          <w:hyperlink w:anchor="_Toc397623829" w:history="1">
+          <w:hyperlink w:anchor="_Toc460246774" w:history="1">
             <w:r>
               <w:rPr>
                 <w:rStyle w:val="Hyperlink"/>
@@ -1155,7 +1435,7 @@
                 <w:noProof/>
                 <w:webHidden/>
               </w:rPr>
-              <w:instrText xml:space="preserve"> PAGEREF _Toc397623829 \h </w:instrText>
+              <w:instrText xml:space="preserve"> PAGEREF _Toc460246774 \h </w:instrText>
             </w:r>
             <w:r>
               <w:rPr>
@@ -1175,7 +1455,7 @@
                 <w:noProof/>
                 <w:webHidden/>
               </w:rPr>
-              <w:t>5</w:t>
+              <w:t>6</w:t>
             </w:r>
             <w:r>
               <w:rPr>
@@ -1207,7 +1487,7 @@
       <w:pPr>
         <w:pStyle w:val="Heading1"/>
       </w:pPr>
-      <w:bookmarkStart w:id="2" w:name="_Toc397623816"/>
+      <w:bookmarkStart w:id="2" w:name="_Toc460246757"/>
       <w:r>
         <w:lastRenderedPageBreak/>
         <w:t>1. Dependency Injection</w:t>
@@ -1218,7 +1498,7 @@
       <w:pPr>
         <w:pStyle w:val="Heading2"/>
       </w:pPr>
-      <w:bookmarkStart w:id="3" w:name="_Toc397623817"/>
+      <w:bookmarkStart w:id="3" w:name="_Toc460246758"/>
       <w:r>
         <w:t>1.</w:t>
       </w:r>
@@ -1237,7 +1517,7 @@
       <w:pPr>
         <w:pStyle w:val="Heading3"/>
       </w:pPr>
-      <w:bookmarkStart w:id="4" w:name="_Toc397623818"/>
+      <w:bookmarkStart w:id="4" w:name="_Toc460246759"/>
       <w:r>
         <w:t>1.1</w:t>
       </w:r>
@@ -1254,13 +1534,56 @@
       <w:r>
         <w:rPr>
           <w:noProof/>
-          <w:lang w:eastAsia="nb-NO"/>
+          <w:lang w:val="en-US"/>
         </w:rPr>
         <w:drawing>
           <wp:inline distT="0" distB="0" distL="0" distR="0" wp14:anchorId="7D7D5E70" wp14:editId="1A515DE3">
             <wp:extent cx="1905000" cy="828675"/>
             <wp:effectExtent l="0" t="0" r="0" b="9525"/>
             <wp:docPr id="2" name="Picture 2"/>
+            <wp:cNvGraphicFramePr>
+              <a:graphicFrameLocks xmlns:a="http://schemas.openxmlformats.org/drawingml/2006/main" noChangeAspect="1"/>
+            </wp:cNvGraphicFramePr>
+            <a:graphic xmlns:a="http://schemas.openxmlformats.org/drawingml/2006/main">
+              <a:graphicData uri="http://schemas.openxmlformats.org/drawingml/2006/picture">
+                <pic:pic xmlns:pic="http://schemas.openxmlformats.org/drawingml/2006/picture">
+                  <pic:nvPicPr>
+                    <pic:cNvPr id="0" name=""/>
+                    <pic:cNvPicPr/>
+                  </pic:nvPicPr>
+                  <pic:blipFill>
+                    <a:blip r:embed="rId8"/>
+                    <a:stretch>
+                      <a:fillRect/>
+                    </a:stretch>
+                  </pic:blipFill>
+                  <pic:spPr>
+                    <a:xfrm>
+                      <a:off x="0" y="0"/>
+                      <a:ext cx="1905000" cy="828675"/>
+                    </a:xfrm>
+                    <a:prstGeom prst="rect">
+                      <a:avLst/>
+                    </a:prstGeom>
+                  </pic:spPr>
+                </pic:pic>
+              </a:graphicData>
+            </a:graphic>
+          </wp:inline>
+        </w:drawing>
+      </w:r>
+    </w:p>
+    <w:p>
+      <w:r>
+        <w:rPr>
+          <w:noProof/>
+          <w:lang w:val="en-US"/>
+        </w:rPr>
+        <w:drawing>
+          <wp:inline distT="0" distB="0" distL="0" distR="0" wp14:anchorId="517C4D44" wp14:editId="28AD087D">
+            <wp:extent cx="4248150" cy="381000"/>
+            <wp:effectExtent l="0" t="0" r="0" b="0"/>
+            <wp:docPr id="1" name="Picture 1"/>
             <wp:cNvGraphicFramePr>
               <a:graphicFrameLocks xmlns:a="http://schemas.openxmlformats.org/drawingml/2006/main" noChangeAspect="1"/>
             </wp:cNvGraphicFramePr>
@@ -1280,7 +1603,7 @@
                   <pic:spPr>
                     <a:xfrm>
                       <a:off x="0" y="0"/>
-                      <a:ext cx="1905000" cy="828675"/>
+                      <a:ext cx="4248150" cy="381000"/>
                     </a:xfrm>
                     <a:prstGeom prst="rect">
                       <a:avLst/>
@@ -1295,15 +1618,110 @@
     </w:p>
     <w:p>
       <w:r>
+        <w:t>Det er kun class som er påkrevd, har man kun en bønne per klasse</w:t>
+      </w:r>
+      <w:r>
+        <w:t>/interface</w:t>
+      </w:r>
+      <w:r>
+        <w:t xml:space="preserve"> så holder det å angi klasse.</w:t>
+      </w:r>
+    </w:p>
+    <w:p>
+      <w:pPr>
+        <w:pStyle w:val="Heading3"/>
+        <w:rPr>
+          <w:lang w:val="en-US"/>
+        </w:rPr>
+      </w:pPr>
+      <w:bookmarkStart w:id="5" w:name="_Toc460246760"/>
+      <w:r>
+        <w:rPr>
+          <w:lang w:val="en-US"/>
+        </w:rPr>
+        <w:t>1.</w:t>
+      </w:r>
+      <w:r>
+        <w:rPr>
+          <w:lang w:val="en-US"/>
+        </w:rPr>
+        <w:t>1.</w:t>
+      </w:r>
+      <w:r>
+        <w:rPr>
+          <w:lang w:val="en-US"/>
+        </w:rPr>
+        <w:t xml:space="preserve">2 Injection </w:t>
+      </w:r>
+      <w:proofErr w:type="spellStart"/>
+      <w:r>
+        <w:rPr>
+          <w:lang w:val="en-US"/>
+        </w:rPr>
+        <w:t>av</w:t>
+      </w:r>
+      <w:proofErr w:type="spellEnd"/>
+      <w:r>
+        <w:rPr>
+          <w:lang w:val="en-US"/>
+        </w:rPr>
+        <w:t xml:space="preserve"> </w:t>
+      </w:r>
+      <w:proofErr w:type="spellStart"/>
+      <w:r>
+        <w:rPr>
+          <w:lang w:val="en-US"/>
+        </w:rPr>
+        <w:t>bønner</w:t>
+      </w:r>
+      <w:bookmarkEnd w:id="5"/>
+      <w:proofErr w:type="spellEnd"/>
+    </w:p>
+    <w:p>
+      <w:pPr>
+        <w:pStyle w:val="Heading4"/>
+        <w:rPr>
+          <w:lang w:val="en-US"/>
+        </w:rPr>
+      </w:pPr>
+      <w:r>
+        <w:rPr>
+          <w:lang w:val="en-US"/>
+        </w:rPr>
+        <w:t>1.</w:t>
+      </w:r>
+      <w:r>
+        <w:rPr>
+          <w:lang w:val="en-US"/>
+        </w:rPr>
+        <w:t>1.</w:t>
+      </w:r>
+      <w:r>
+        <w:rPr>
+          <w:lang w:val="en-US"/>
+        </w:rPr>
+        <w:t>2.1 Constructor-</w:t>
+      </w:r>
+      <w:proofErr w:type="spellStart"/>
+      <w:r>
+        <w:rPr>
+          <w:lang w:val="en-US"/>
+        </w:rPr>
+        <w:t>arg</w:t>
+      </w:r>
+      <w:proofErr w:type="spellEnd"/>
+    </w:p>
+    <w:p>
+      <w:r>
         <w:rPr>
           <w:noProof/>
-          <w:lang w:eastAsia="nb-NO"/>
+          <w:lang w:val="en-US"/>
         </w:rPr>
         <w:drawing>
-          <wp:inline distT="0" distB="0" distL="0" distR="0" wp14:anchorId="517C4D44" wp14:editId="28AD087D">
-            <wp:extent cx="4248150" cy="381000"/>
-            <wp:effectExtent l="0" t="0" r="0" b="0"/>
-            <wp:docPr id="1" name="Picture 1"/>
+          <wp:inline distT="0" distB="0" distL="0" distR="0" wp14:anchorId="4411F835" wp14:editId="43F723BF">
+            <wp:extent cx="2752725" cy="1733550"/>
+            <wp:effectExtent l="0" t="0" r="9525" b="0"/>
+            <wp:docPr id="3" name="Picture 3"/>
             <wp:cNvGraphicFramePr>
               <a:graphicFrameLocks xmlns:a="http://schemas.openxmlformats.org/drawingml/2006/main" noChangeAspect="1"/>
             </wp:cNvGraphicFramePr>
@@ -1323,7 +1741,7 @@
                   <pic:spPr>
                     <a:xfrm>
                       <a:off x="0" y="0"/>
-                      <a:ext cx="4248150" cy="381000"/>
+                      <a:ext cx="2752725" cy="1733550"/>
                     </a:xfrm>
                     <a:prstGeom prst="rect">
                       <a:avLst/>
@@ -1338,104 +1756,15 @@
     </w:p>
     <w:p>
       <w:r>
-        <w:t>Det er kun class som er påkrevd, har man kun en bønne per klasse (singletons) så holder det å angi klasse.</w:t>
-      </w:r>
-    </w:p>
-    <w:p>
-      <w:pPr>
-        <w:pStyle w:val="Heading3"/>
         <w:rPr>
+          <w:noProof/>
           <w:lang w:val="en-US"/>
         </w:rPr>
-      </w:pPr>
-      <w:bookmarkStart w:id="5" w:name="_Toc397623819"/>
-      <w:r>
-        <w:rPr>
-          <w:lang w:val="en-US"/>
-        </w:rPr>
-        <w:t>1.</w:t>
-      </w:r>
-      <w:r>
-        <w:rPr>
-          <w:lang w:val="en-US"/>
-        </w:rPr>
-        <w:t>1.</w:t>
-      </w:r>
-      <w:r>
-        <w:rPr>
-          <w:lang w:val="en-US"/>
-        </w:rPr>
-        <w:t xml:space="preserve">2 Injection </w:t>
-      </w:r>
-      <w:proofErr w:type="spellStart"/>
-      <w:r>
-        <w:rPr>
-          <w:lang w:val="en-US"/>
-        </w:rPr>
-        <w:t>av</w:t>
-      </w:r>
-      <w:proofErr w:type="spellEnd"/>
-      <w:r>
-        <w:rPr>
-          <w:lang w:val="en-US"/>
-        </w:rPr>
-        <w:t xml:space="preserve"> </w:t>
-      </w:r>
-      <w:proofErr w:type="spellStart"/>
-      <w:r>
-        <w:rPr>
-          <w:lang w:val="en-US"/>
-        </w:rPr>
-        <w:t>bønner</w:t>
-      </w:r>
-      <w:bookmarkEnd w:id="5"/>
-      <w:proofErr w:type="spellEnd"/>
-    </w:p>
-    <w:p>
-      <w:pPr>
-        <w:pStyle w:val="Heading4"/>
-        <w:rPr>
-          <w:lang w:val="en-US"/>
-        </w:rPr>
-      </w:pPr>
-      <w:r>
-        <w:rPr>
-          <w:lang w:val="en-US"/>
-        </w:rPr>
-        <w:t>1.</w:t>
-      </w:r>
-      <w:r>
-        <w:rPr>
-          <w:lang w:val="en-US"/>
-        </w:rPr>
-        <w:t>1.</w:t>
-      </w:r>
-      <w:r>
-        <w:rPr>
-          <w:lang w:val="en-US"/>
-        </w:rPr>
-        <w:t>2.1 Constructor-</w:t>
-      </w:r>
-      <w:proofErr w:type="spellStart"/>
-      <w:r>
-        <w:rPr>
-          <w:lang w:val="en-US"/>
-        </w:rPr>
-        <w:t>arg</w:t>
-      </w:r>
-      <w:proofErr w:type="spellEnd"/>
-    </w:p>
-    <w:p>
-      <w:r>
-        <w:rPr>
-          <w:noProof/>
-          <w:lang w:eastAsia="nb-NO"/>
-        </w:rPr>
         <w:drawing>
-          <wp:inline distT="0" distB="0" distL="0" distR="0" wp14:anchorId="4411F835" wp14:editId="43F723BF">
-            <wp:extent cx="2752725" cy="1733550"/>
+          <wp:inline distT="0" distB="0" distL="0" distR="0" wp14:anchorId="3DD77062" wp14:editId="34DB8647">
+            <wp:extent cx="3952875" cy="590550"/>
             <wp:effectExtent l="0" t="0" r="9525" b="0"/>
-            <wp:docPr id="3" name="Picture 3"/>
+            <wp:docPr id="4" name="Picture 4"/>
             <wp:cNvGraphicFramePr>
               <a:graphicFrameLocks xmlns:a="http://schemas.openxmlformats.org/drawingml/2006/main" noChangeAspect="1"/>
             </wp:cNvGraphicFramePr>
@@ -1455,7 +1784,7 @@
                   <pic:spPr>
                     <a:xfrm>
                       <a:off x="0" y="0"/>
-                      <a:ext cx="2752725" cy="1733550"/>
+                      <a:ext cx="3952875" cy="590550"/>
                     </a:xfrm>
                     <a:prstGeom prst="rect">
                       <a:avLst/>
@@ -1469,16 +1798,30 @@
       </w:r>
     </w:p>
     <w:p>
+      <w:pPr>
+        <w:pStyle w:val="Heading4"/>
+      </w:pPr>
+      <w:r>
+        <w:t>1.</w:t>
+      </w:r>
+      <w:r>
+        <w:t>1.</w:t>
+      </w:r>
+      <w:r>
+        <w:t>2.2 Property</w:t>
+      </w:r>
+    </w:p>
+    <w:p>
       <w:r>
         <w:rPr>
           <w:noProof/>
-          <w:lang w:eastAsia="nb-NO"/>
+          <w:lang w:val="en-US"/>
         </w:rPr>
         <w:drawing>
-          <wp:inline distT="0" distB="0" distL="0" distR="0" wp14:anchorId="3DD77062" wp14:editId="34DB8647">
-            <wp:extent cx="3952875" cy="590550"/>
-            <wp:effectExtent l="0" t="0" r="9525" b="0"/>
-            <wp:docPr id="4" name="Picture 4"/>
+          <wp:inline distT="0" distB="0" distL="0" distR="0" wp14:anchorId="60EB6B19" wp14:editId="225E2D41">
+            <wp:extent cx="2981325" cy="1438275"/>
+            <wp:effectExtent l="0" t="0" r="9525" b="9525"/>
+            <wp:docPr id="5" name="Picture 5"/>
             <wp:cNvGraphicFramePr>
               <a:graphicFrameLocks xmlns:a="http://schemas.openxmlformats.org/drawingml/2006/main" noChangeAspect="1"/>
             </wp:cNvGraphicFramePr>
@@ -1498,7 +1841,7 @@
                   <pic:spPr>
                     <a:xfrm>
                       <a:off x="0" y="0"/>
-                      <a:ext cx="3952875" cy="590550"/>
+                      <a:ext cx="2981325" cy="1438275"/>
                     </a:xfrm>
                     <a:prstGeom prst="rect">
                       <a:avLst/>
@@ -1512,30 +1855,16 @@
       </w:r>
     </w:p>
     <w:p>
-      <w:pPr>
-        <w:pStyle w:val="Heading4"/>
-      </w:pPr>
-      <w:r>
-        <w:t>1.</w:t>
-      </w:r>
-      <w:r>
-        <w:t>1.</w:t>
-      </w:r>
-      <w:r>
-        <w:t>2.2 Property</w:t>
-      </w:r>
-    </w:p>
-    <w:p>
       <w:r>
         <w:rPr>
           <w:noProof/>
-          <w:lang w:eastAsia="nb-NO"/>
+          <w:lang w:val="en-US"/>
         </w:rPr>
         <w:drawing>
-          <wp:inline distT="0" distB="0" distL="0" distR="0" wp14:anchorId="60EB6B19" wp14:editId="225E2D41">
-            <wp:extent cx="2981325" cy="1438275"/>
-            <wp:effectExtent l="0" t="0" r="9525" b="9525"/>
-            <wp:docPr id="5" name="Picture 5"/>
+          <wp:inline distT="0" distB="0" distL="0" distR="0" wp14:anchorId="14928A8D" wp14:editId="497AFB75">
+            <wp:extent cx="4019550" cy="619125"/>
+            <wp:effectExtent l="0" t="0" r="0" b="9525"/>
+            <wp:docPr id="6" name="Picture 6"/>
             <wp:cNvGraphicFramePr>
               <a:graphicFrameLocks xmlns:a="http://schemas.openxmlformats.org/drawingml/2006/main" noChangeAspect="1"/>
             </wp:cNvGraphicFramePr>
@@ -1555,7 +1884,7 @@
                   <pic:spPr>
                     <a:xfrm>
                       <a:off x="0" y="0"/>
-                      <a:ext cx="2981325" cy="1438275"/>
+                      <a:ext cx="4019550" cy="619125"/>
                     </a:xfrm>
                     <a:prstGeom prst="rect">
                       <a:avLst/>
@@ -1569,16 +1898,47 @@
       </w:r>
     </w:p>
     <w:p>
+      <w:pPr>
+        <w:pStyle w:val="Heading3"/>
+      </w:pPr>
+      <w:bookmarkStart w:id="6" w:name="_Toc460246761"/>
+      <w:r>
+        <w:lastRenderedPageBreak/>
+        <w:t>1.</w:t>
+      </w:r>
+      <w:r>
+        <w:t>1.</w:t>
+      </w:r>
+      <w:r>
+        <w:t>3 Injection av verdier</w:t>
+      </w:r>
+      <w:bookmarkEnd w:id="6"/>
+    </w:p>
+    <w:p>
+      <w:pPr>
+        <w:pStyle w:val="Heading4"/>
+      </w:pPr>
+      <w:r>
+        <w:t>1.</w:t>
+      </w:r>
+      <w:r>
+        <w:t>1.</w:t>
+      </w:r>
+      <w:r>
+        <w:t>3.1 Constructor-arg</w:t>
+      </w:r>
+    </w:p>
+    <w:p>
       <w:r>
         <w:rPr>
           <w:noProof/>
-          <w:lang w:eastAsia="nb-NO"/>
+          <w:lang w:val="en-US"/>
         </w:rPr>
         <w:drawing>
-          <wp:inline distT="0" distB="0" distL="0" distR="0" wp14:anchorId="14928A8D" wp14:editId="497AFB75">
-            <wp:extent cx="4019550" cy="619125"/>
+          <wp:inline distT="0" distB="0" distL="0" distR="0" wp14:anchorId="2ACFD908" wp14:editId="7CB16B36">
+            <wp:extent cx="2667000" cy="1343025"/>
             <wp:effectExtent l="0" t="0" r="0" b="9525"/>
-            <wp:docPr id="6" name="Picture 6"/>
+            <wp:docPr id="7" name="Picture 7"/>
             <wp:cNvGraphicFramePr>
               <a:graphicFrameLocks xmlns:a="http://schemas.openxmlformats.org/drawingml/2006/main" noChangeAspect="1"/>
             </wp:cNvGraphicFramePr>
@@ -1598,7 +1958,7 @@
                   <pic:spPr>
                     <a:xfrm>
                       <a:off x="0" y="0"/>
-                      <a:ext cx="4019550" cy="619125"/>
+                      <a:ext cx="2667000" cy="1343025"/>
                     </a:xfrm>
                     <a:prstGeom prst="rect">
                       <a:avLst/>
@@ -1612,47 +1972,16 @@
       </w:r>
     </w:p>
     <w:p>
-      <w:pPr>
-        <w:pStyle w:val="Heading3"/>
-      </w:pPr>
-      <w:bookmarkStart w:id="6" w:name="_Toc397623820"/>
-      <w:r>
-        <w:lastRenderedPageBreak/>
-        <w:t>1.</w:t>
-      </w:r>
-      <w:r>
-        <w:t>1.</w:t>
-      </w:r>
-      <w:r>
-        <w:t>3 Injection av verdier</w:t>
-      </w:r>
-      <w:bookmarkEnd w:id="6"/>
-    </w:p>
-    <w:p>
-      <w:pPr>
-        <w:pStyle w:val="Heading4"/>
-      </w:pPr>
-      <w:r>
-        <w:t>1.</w:t>
-      </w:r>
-      <w:r>
-        <w:t>1.</w:t>
-      </w:r>
-      <w:r>
-        <w:t>3.1 Constructor-arg</w:t>
-      </w:r>
-    </w:p>
-    <w:p>
       <w:r>
         <w:rPr>
           <w:noProof/>
-          <w:lang w:eastAsia="nb-NO"/>
+          <w:lang w:val="en-US"/>
         </w:rPr>
         <w:drawing>
-          <wp:inline distT="0" distB="0" distL="0" distR="0" wp14:anchorId="2ACFD908" wp14:editId="7CB16B36">
-            <wp:extent cx="2667000" cy="1343025"/>
+          <wp:inline distT="0" distB="0" distL="0" distR="0" wp14:anchorId="0190C5AB" wp14:editId="3F01F8D1">
+            <wp:extent cx="4114800" cy="676275"/>
             <wp:effectExtent l="0" t="0" r="0" b="9525"/>
-            <wp:docPr id="7" name="Picture 7"/>
+            <wp:docPr id="8" name="Picture 8"/>
             <wp:cNvGraphicFramePr>
               <a:graphicFrameLocks xmlns:a="http://schemas.openxmlformats.org/drawingml/2006/main" noChangeAspect="1"/>
             </wp:cNvGraphicFramePr>
@@ -1672,7 +2001,7 @@
                   <pic:spPr>
                     <a:xfrm>
                       <a:off x="0" y="0"/>
-                      <a:ext cx="2667000" cy="1343025"/>
+                      <a:ext cx="4114800" cy="676275"/>
                     </a:xfrm>
                     <a:prstGeom prst="rect">
                       <a:avLst/>
@@ -1686,16 +2015,30 @@
       </w:r>
     </w:p>
     <w:p>
+      <w:pPr>
+        <w:pStyle w:val="Heading4"/>
+      </w:pPr>
+      <w:r>
+        <w:t>1</w:t>
+      </w:r>
+      <w:r>
+        <w:t>.1</w:t>
+      </w:r>
+      <w:r>
+        <w:t>.3.2 Property</w:t>
+      </w:r>
+    </w:p>
+    <w:p>
       <w:r>
         <w:rPr>
           <w:noProof/>
-          <w:lang w:eastAsia="nb-NO"/>
+          <w:lang w:val="en-US"/>
         </w:rPr>
         <w:drawing>
-          <wp:inline distT="0" distB="0" distL="0" distR="0" wp14:anchorId="0190C5AB" wp14:editId="3F01F8D1">
-            <wp:extent cx="4114800" cy="676275"/>
-            <wp:effectExtent l="0" t="0" r="0" b="9525"/>
-            <wp:docPr id="8" name="Picture 8"/>
+          <wp:inline distT="0" distB="0" distL="0" distR="0" wp14:anchorId="163C0DD1" wp14:editId="03858557">
+            <wp:extent cx="3324225" cy="1362075"/>
+            <wp:effectExtent l="0" t="0" r="9525" b="9525"/>
+            <wp:docPr id="10" name="Picture 10"/>
             <wp:cNvGraphicFramePr>
               <a:graphicFrameLocks xmlns:a="http://schemas.openxmlformats.org/drawingml/2006/main" noChangeAspect="1"/>
             </wp:cNvGraphicFramePr>
@@ -1715,7 +2058,7 @@
                   <pic:spPr>
                     <a:xfrm>
                       <a:off x="0" y="0"/>
-                      <a:ext cx="4114800" cy="676275"/>
+                      <a:ext cx="3324225" cy="1362075"/>
                     </a:xfrm>
                     <a:prstGeom prst="rect">
                       <a:avLst/>
@@ -1729,30 +2072,16 @@
       </w:r>
     </w:p>
     <w:p>
-      <w:pPr>
-        <w:pStyle w:val="Heading4"/>
-      </w:pPr>
-      <w:r>
-        <w:t>1</w:t>
-      </w:r>
-      <w:r>
-        <w:t>.1</w:t>
-      </w:r>
-      <w:r>
-        <w:t>.3.2 Property</w:t>
-      </w:r>
-    </w:p>
-    <w:p>
       <w:r>
         <w:rPr>
           <w:noProof/>
-          <w:lang w:eastAsia="nb-NO"/>
+          <w:lang w:val="en-US"/>
         </w:rPr>
         <w:drawing>
-          <wp:inline distT="0" distB="0" distL="0" distR="0" wp14:anchorId="163C0DD1" wp14:editId="03858557">
-            <wp:extent cx="3324225" cy="1362075"/>
-            <wp:effectExtent l="0" t="0" r="9525" b="9525"/>
-            <wp:docPr id="10" name="Picture 10"/>
+          <wp:inline distT="0" distB="0" distL="0" distR="0" wp14:anchorId="6D502AED" wp14:editId="65A96E3C">
+            <wp:extent cx="3949593" cy="868275"/>
+            <wp:effectExtent l="0" t="0" r="0" b="8255"/>
+            <wp:docPr id="13" name="Picture 13"/>
             <wp:cNvGraphicFramePr>
               <a:graphicFrameLocks xmlns:a="http://schemas.openxmlformats.org/drawingml/2006/main" noChangeAspect="1"/>
             </wp:cNvGraphicFramePr>
@@ -1760,7 +2089,7 @@
               <a:graphicData uri="http://schemas.openxmlformats.org/drawingml/2006/picture">
                 <pic:pic xmlns:pic="http://schemas.openxmlformats.org/drawingml/2006/picture">
                   <pic:nvPicPr>
-                    <pic:cNvPr id="0" name=""/>
+                    <pic:cNvPr id="1" name=""/>
                     <pic:cNvPicPr/>
                   </pic:nvPicPr>
                   <pic:blipFill>
@@ -1772,7 +2101,7 @@
                   <pic:spPr>
                     <a:xfrm>
                       <a:off x="0" y="0"/>
-                      <a:ext cx="3324225" cy="1362075"/>
+                      <a:ext cx="3989460" cy="877039"/>
                     </a:xfrm>
                     <a:prstGeom prst="rect">
                       <a:avLst/>
@@ -1784,54 +2113,29 @@
           </wp:inline>
         </w:drawing>
       </w:r>
-      <w:bookmarkStart w:id="7" w:name="_GoBack"/>
-      <w:bookmarkEnd w:id="7"/>
-    </w:p>
-    <w:p>
-      <w:pPr>
-        <w:rPr>
-          <w:rFonts w:asciiTheme="majorHAnsi" w:eastAsiaTheme="majorEastAsia" w:hAnsiTheme="majorHAnsi" w:cstheme="majorBidi"/>
-          <w:b/>
-          <w:bCs/>
-          <w:color w:val="4F81BD" w:themeColor="accent1"/>
-        </w:rPr>
-      </w:pPr>
-      <w:r>
-        <w:br w:type="page"/>
-      </w:r>
-    </w:p>
-    <w:p>
-      <w:pPr>
-        <w:pStyle w:val="Heading2"/>
-      </w:pPr>
-      <w:bookmarkStart w:id="8" w:name="_Toc397623821"/>
-      <w:r>
-        <w:lastRenderedPageBreak/>
-        <w:t>1.2. Annotasjon</w:t>
-      </w:r>
-      <w:bookmarkEnd w:id="8"/>
-    </w:p>
-    <w:p>
-      <w:pPr>
-        <w:pStyle w:val="Heading3"/>
-      </w:pPr>
-      <w:bookmarkStart w:id="9" w:name="_Toc397623822"/>
-      <w:r>
-        <w:t>1.2.1 Instansiering av bønner</w:t>
-      </w:r>
-      <w:bookmarkEnd w:id="9"/>
-    </w:p>
-    <w:p>
+    </w:p>
+    <w:p>
+      <w:pPr>
+        <w:pStyle w:val="Heading4"/>
+      </w:pPr>
+      <w:r>
+        <w:t>1.1.3.3 Fra properties-fil</w:t>
+      </w:r>
+    </w:p>
+    <w:p>
+      <w:pPr>
+        <w:pStyle w:val="Heading4"/>
+      </w:pPr>
       <w:r>
         <w:rPr>
           <w:noProof/>
-          <w:lang w:eastAsia="nb-NO"/>
+          <w:lang w:val="en-US"/>
         </w:rPr>
         <w:drawing>
-          <wp:inline distT="0" distB="0" distL="0" distR="0" wp14:anchorId="1BB8D130" wp14:editId="0C9C194F">
-            <wp:extent cx="3990975" cy="371475"/>
-            <wp:effectExtent l="0" t="0" r="9525" b="9525"/>
-            <wp:docPr id="12" name="Picture 12"/>
+          <wp:inline distT="0" distB="0" distL="0" distR="0" wp14:anchorId="3F86DBED" wp14:editId="33AFE67E">
+            <wp:extent cx="4914900" cy="381000"/>
+            <wp:effectExtent l="0" t="0" r="0" b="0"/>
+            <wp:docPr id="26" name="Picture 26"/>
             <wp:cNvGraphicFramePr>
               <a:graphicFrameLocks xmlns:a="http://schemas.openxmlformats.org/drawingml/2006/main" noChangeAspect="1"/>
             </wp:cNvGraphicFramePr>
@@ -1851,7 +2155,7 @@
                   <pic:spPr>
                     <a:xfrm>
                       <a:off x="0" y="0"/>
-                      <a:ext cx="3990975" cy="371475"/>
+                      <a:ext cx="4914900" cy="381000"/>
                     </a:xfrm>
                     <a:prstGeom prst="rect">
                       <a:avLst/>
@@ -1865,16 +2169,19 @@
       </w:r>
     </w:p>
     <w:p>
+      <w:pPr>
+        <w:pStyle w:val="Heading4"/>
+      </w:pPr>
       <w:r>
         <w:rPr>
           <w:noProof/>
-          <w:lang w:eastAsia="nb-NO"/>
+          <w:lang w:val="en-US"/>
         </w:rPr>
         <w:drawing>
-          <wp:inline distT="0" distB="0" distL="0" distR="0" wp14:anchorId="4D90CACC" wp14:editId="6CFA5CD6">
-            <wp:extent cx="1552575" cy="714375"/>
+          <wp:inline distT="0" distB="0" distL="0" distR="0" wp14:anchorId="2773520C" wp14:editId="0E1F6064">
+            <wp:extent cx="1724025" cy="352425"/>
             <wp:effectExtent l="0" t="0" r="9525" b="9525"/>
-            <wp:docPr id="14" name="Picture 14"/>
+            <wp:docPr id="27" name="Picture 27"/>
             <wp:cNvGraphicFramePr>
               <a:graphicFrameLocks xmlns:a="http://schemas.openxmlformats.org/drawingml/2006/main" noChangeAspect="1"/>
             </wp:cNvGraphicFramePr>
@@ -1894,7 +2201,7 @@
                   <pic:spPr>
                     <a:xfrm>
                       <a:off x="0" y="0"/>
-                      <a:ext cx="1552575" cy="714375"/>
+                      <a:ext cx="1724025" cy="352425"/>
                     </a:xfrm>
                     <a:prstGeom prst="rect">
                       <a:avLst/>
@@ -1909,25 +2216,18 @@
     </w:p>
     <w:p>
       <w:pPr>
-        <w:pStyle w:val="Heading3"/>
-      </w:pPr>
-      <w:bookmarkStart w:id="10" w:name="_Toc397623823"/>
-      <w:r>
-        <w:t>1.2.2 Injection av bønner</w:t>
-      </w:r>
-      <w:bookmarkEnd w:id="10"/>
-    </w:p>
-    <w:p>
+        <w:pStyle w:val="Heading4"/>
+      </w:pPr>
       <w:r>
         <w:rPr>
           <w:noProof/>
-          <w:lang w:eastAsia="nb-NO"/>
+          <w:lang w:val="en-US"/>
         </w:rPr>
         <w:drawing>
-          <wp:inline distT="0" distB="0" distL="0" distR="0" wp14:anchorId="5FECD01E" wp14:editId="5BCE77C5">
-            <wp:extent cx="1838325" cy="1066800"/>
+          <wp:inline distT="0" distB="0" distL="0" distR="0" wp14:anchorId="529529D0" wp14:editId="3F71EA8D">
+            <wp:extent cx="3667125" cy="666750"/>
             <wp:effectExtent l="0" t="0" r="9525" b="0"/>
-            <wp:docPr id="15" name="Picture 15"/>
+            <wp:docPr id="25" name="Picture 25"/>
             <wp:cNvGraphicFramePr>
               <a:graphicFrameLocks xmlns:a="http://schemas.openxmlformats.org/drawingml/2006/main" noChangeAspect="1"/>
             </wp:cNvGraphicFramePr>
@@ -1935,7 +2235,7 @@
               <a:graphicData uri="http://schemas.openxmlformats.org/drawingml/2006/picture">
                 <pic:pic xmlns:pic="http://schemas.openxmlformats.org/drawingml/2006/picture">
                   <pic:nvPicPr>
-                    <pic:cNvPr id="0" name=""/>
+                    <pic:cNvPr id="1" name=""/>
                     <pic:cNvPicPr/>
                   </pic:nvPicPr>
                   <pic:blipFill>
@@ -1947,7 +2247,7 @@
                   <pic:spPr>
                     <a:xfrm>
                       <a:off x="0" y="0"/>
-                      <a:ext cx="1838325" cy="1066800"/>
+                      <a:ext cx="3667125" cy="666750"/>
                     </a:xfrm>
                     <a:prstGeom prst="rect">
                       <a:avLst/>
@@ -1959,28 +2259,42 @@
           </wp:inline>
         </w:drawing>
       </w:r>
+      <w:r>
+        <w:br w:type="page"/>
+      </w:r>
+    </w:p>
+    <w:p>
+      <w:pPr>
+        <w:pStyle w:val="Heading2"/>
+      </w:pPr>
+      <w:bookmarkStart w:id="7" w:name="_Toc460246762"/>
+      <w:r>
+        <w:lastRenderedPageBreak/>
+        <w:t>1.2. Annotasjon</w:t>
+      </w:r>
+      <w:bookmarkEnd w:id="7"/>
     </w:p>
     <w:p>
       <w:pPr>
         <w:pStyle w:val="Heading3"/>
       </w:pPr>
-      <w:bookmarkStart w:id="11" w:name="_Toc397623824"/>
-      <w:r>
-        <w:t>1.2.3 Injection av bønner (navngitt)</w:t>
-      </w:r>
-      <w:bookmarkEnd w:id="11"/>
+      <w:bookmarkStart w:id="8" w:name="_Toc460246763"/>
+      <w:r>
+        <w:t>1.2.1 Instansiering av bønner</w:t>
+      </w:r>
+      <w:bookmarkEnd w:id="8"/>
     </w:p>
     <w:p>
       <w:r>
         <w:rPr>
           <w:noProof/>
-          <w:lang w:eastAsia="nb-NO"/>
+          <w:lang w:val="en-US"/>
         </w:rPr>
         <w:drawing>
-          <wp:inline distT="0" distB="0" distL="0" distR="0" wp14:anchorId="168027E8" wp14:editId="67D1FA44">
-            <wp:extent cx="1752600" cy="1152525"/>
-            <wp:effectExtent l="0" t="0" r="0" b="9525"/>
-            <wp:docPr id="16" name="Picture 16"/>
+          <wp:inline distT="0" distB="0" distL="0" distR="0" wp14:anchorId="1BB8D130" wp14:editId="0C9C194F">
+            <wp:extent cx="3990975" cy="371475"/>
+            <wp:effectExtent l="0" t="0" r="9525" b="9525"/>
+            <wp:docPr id="12" name="Picture 12"/>
             <wp:cNvGraphicFramePr>
               <a:graphicFrameLocks xmlns:a="http://schemas.openxmlformats.org/drawingml/2006/main" noChangeAspect="1"/>
             </wp:cNvGraphicFramePr>
@@ -2000,7 +2314,7 @@
                   <pic:spPr>
                     <a:xfrm>
                       <a:off x="0" y="0"/>
-                      <a:ext cx="1752600" cy="1152525"/>
+                      <a:ext cx="3990975" cy="371475"/>
                     </a:xfrm>
                     <a:prstGeom prst="rect">
                       <a:avLst/>
@@ -2014,26 +2328,16 @@
       </w:r>
     </w:p>
     <w:p>
-      <w:pPr>
-        <w:pStyle w:val="Heading3"/>
-      </w:pPr>
-      <w:bookmarkStart w:id="12" w:name="_Toc397623825"/>
-      <w:r>
-        <w:t>1.2.4 Injection av verdier</w:t>
-      </w:r>
-      <w:bookmarkEnd w:id="12"/>
-    </w:p>
-    <w:p>
       <w:r>
         <w:rPr>
           <w:noProof/>
-          <w:lang w:eastAsia="nb-NO"/>
+          <w:lang w:val="en-US"/>
         </w:rPr>
         <w:drawing>
-          <wp:inline distT="0" distB="0" distL="0" distR="0" wp14:anchorId="44FFB34F" wp14:editId="1F0150D9">
-            <wp:extent cx="2009775" cy="1000125"/>
+          <wp:inline distT="0" distB="0" distL="0" distR="0" wp14:anchorId="4D90CACC" wp14:editId="6CFA5CD6">
+            <wp:extent cx="1552575" cy="714375"/>
             <wp:effectExtent l="0" t="0" r="9525" b="9525"/>
-            <wp:docPr id="17" name="Picture 17"/>
+            <wp:docPr id="14" name="Picture 14"/>
             <wp:cNvGraphicFramePr>
               <a:graphicFrameLocks xmlns:a="http://schemas.openxmlformats.org/drawingml/2006/main" noChangeAspect="1"/>
             </wp:cNvGraphicFramePr>
@@ -2053,7 +2357,7 @@
                   <pic:spPr>
                     <a:xfrm>
                       <a:off x="0" y="0"/>
-                      <a:ext cx="2009775" cy="1000125"/>
+                      <a:ext cx="1552575" cy="714375"/>
                     </a:xfrm>
                     <a:prstGeom prst="rect">
                       <a:avLst/>
@@ -2070,23 +2374,23 @@
       <w:pPr>
         <w:pStyle w:val="Heading3"/>
       </w:pPr>
-      <w:bookmarkStart w:id="13" w:name="_Toc397623826"/>
-      <w:r>
-        <w:t>1.2.5 Injection av verdier (fra properties)</w:t>
-      </w:r>
-      <w:bookmarkEnd w:id="13"/>
+      <w:bookmarkStart w:id="9" w:name="_Toc460246764"/>
+      <w:r>
+        <w:t>1.2.2 Injection av bønner</w:t>
+      </w:r>
+      <w:bookmarkEnd w:id="9"/>
     </w:p>
     <w:p>
       <w:r>
         <w:rPr>
           <w:noProof/>
-          <w:lang w:eastAsia="nb-NO"/>
+          <w:lang w:val="en-US"/>
         </w:rPr>
         <w:drawing>
-          <wp:inline distT="0" distB="0" distL="0" distR="0" wp14:anchorId="02FFD4CF" wp14:editId="2B93C0A6">
-            <wp:extent cx="4914900" cy="381000"/>
-            <wp:effectExtent l="0" t="0" r="0" b="0"/>
-            <wp:docPr id="18" name="Picture 18"/>
+          <wp:inline distT="0" distB="0" distL="0" distR="0" wp14:anchorId="5FECD01E" wp14:editId="5BCE77C5">
+            <wp:extent cx="1838325" cy="1066800"/>
+            <wp:effectExtent l="0" t="0" r="9525" b="0"/>
+            <wp:docPr id="15" name="Picture 15"/>
             <wp:cNvGraphicFramePr>
               <a:graphicFrameLocks xmlns:a="http://schemas.openxmlformats.org/drawingml/2006/main" noChangeAspect="1"/>
             </wp:cNvGraphicFramePr>
@@ -2106,7 +2410,7 @@
                   <pic:spPr>
                     <a:xfrm>
                       <a:off x="0" y="0"/>
-                      <a:ext cx="4914900" cy="381000"/>
+                      <a:ext cx="1838325" cy="1066800"/>
                     </a:xfrm>
                     <a:prstGeom prst="rect">
                       <a:avLst/>
@@ -2120,16 +2424,26 @@
       </w:r>
     </w:p>
     <w:p>
+      <w:pPr>
+        <w:pStyle w:val="Heading3"/>
+      </w:pPr>
+      <w:bookmarkStart w:id="10" w:name="_Toc460246765"/>
+      <w:r>
+        <w:t>1.2.3 Injection av bønner (navngitt)</w:t>
+      </w:r>
+      <w:bookmarkEnd w:id="10"/>
+    </w:p>
+    <w:p>
       <w:r>
         <w:rPr>
           <w:noProof/>
-          <w:lang w:eastAsia="nb-NO"/>
+          <w:lang w:val="en-US"/>
         </w:rPr>
         <w:drawing>
-          <wp:inline distT="0" distB="0" distL="0" distR="0" wp14:anchorId="390573D1" wp14:editId="1DF49B57">
-            <wp:extent cx="1724025" cy="352425"/>
-            <wp:effectExtent l="0" t="0" r="9525" b="9525"/>
-            <wp:docPr id="20" name="Picture 20"/>
+          <wp:inline distT="0" distB="0" distL="0" distR="0" wp14:anchorId="168027E8" wp14:editId="67D1FA44">
+            <wp:extent cx="1752600" cy="1152525"/>
+            <wp:effectExtent l="0" t="0" r="0" b="9525"/>
+            <wp:docPr id="16" name="Picture 16"/>
             <wp:cNvGraphicFramePr>
               <a:graphicFrameLocks xmlns:a="http://schemas.openxmlformats.org/drawingml/2006/main" noChangeAspect="1"/>
             </wp:cNvGraphicFramePr>
@@ -2149,7 +2463,7 @@
                   <pic:spPr>
                     <a:xfrm>
                       <a:off x="0" y="0"/>
-                      <a:ext cx="1724025" cy="352425"/>
+                      <a:ext cx="1752600" cy="1152525"/>
                     </a:xfrm>
                     <a:prstGeom prst="rect">
                       <a:avLst/>
@@ -2163,16 +2477,26 @@
       </w:r>
     </w:p>
     <w:p>
+      <w:pPr>
+        <w:pStyle w:val="Heading3"/>
+      </w:pPr>
+      <w:bookmarkStart w:id="11" w:name="_Toc460246766"/>
+      <w:r>
+        <w:t>1.2.4 Injection av verdier</w:t>
+      </w:r>
+      <w:bookmarkEnd w:id="11"/>
+    </w:p>
+    <w:p>
       <w:r>
         <w:rPr>
           <w:noProof/>
-          <w:lang w:eastAsia="nb-NO"/>
+          <w:lang w:val="en-US"/>
         </w:rPr>
         <w:drawing>
-          <wp:inline distT="0" distB="0" distL="0" distR="0" wp14:anchorId="521D969E" wp14:editId="542807C9">
-            <wp:extent cx="2019300" cy="914400"/>
-            <wp:effectExtent l="0" t="0" r="0" b="0"/>
-            <wp:docPr id="21" name="Picture 21"/>
+          <wp:inline distT="0" distB="0" distL="0" distR="0" wp14:anchorId="44FFB34F" wp14:editId="1F0150D9">
+            <wp:extent cx="2009775" cy="1000125"/>
+            <wp:effectExtent l="0" t="0" r="9525" b="9525"/>
+            <wp:docPr id="17" name="Picture 17"/>
             <wp:cNvGraphicFramePr>
               <a:graphicFrameLocks xmlns:a="http://schemas.openxmlformats.org/drawingml/2006/main" noChangeAspect="1"/>
             </wp:cNvGraphicFramePr>
@@ -2192,7 +2516,7 @@
                   <pic:spPr>
                     <a:xfrm>
                       <a:off x="0" y="0"/>
-                      <a:ext cx="2019300" cy="914400"/>
+                      <a:ext cx="2009775" cy="1000125"/>
                     </a:xfrm>
                     <a:prstGeom prst="rect">
                       <a:avLst/>
@@ -2206,32 +2530,112 @@
       </w:r>
     </w:p>
     <w:p>
-      <w:r>
-        <w:t>Man benytter samme notasjon med ${} og property-placeholder ved xml-konfigurasjon.</w:t>
-      </w:r>
-    </w:p>
-    <w:p>
-      <w:pPr>
-        <w:pStyle w:val="Heading1"/>
-      </w:pPr>
-      <w:bookmarkStart w:id="14" w:name="_Toc397623827"/>
-      <w:r>
-        <w:lastRenderedPageBreak/>
-        <w:t>2. Aspektorientering</w:t>
-      </w:r>
-      <w:bookmarkEnd w:id="14"/>
+      <w:pPr>
+        <w:pStyle w:val="Heading3"/>
+      </w:pPr>
+      <w:bookmarkStart w:id="12" w:name="_Toc460246767"/>
+      <w:r>
+        <w:t>1.2.5 Injection av verdier (fra properties)</w:t>
+      </w:r>
+      <w:bookmarkEnd w:id="12"/>
     </w:p>
     <w:p>
       <w:r>
         <w:rPr>
           <w:noProof/>
-          <w:lang w:eastAsia="nb-NO"/>
+          <w:lang w:val="en-US"/>
         </w:rPr>
         <w:drawing>
-          <wp:inline distT="0" distB="0" distL="0" distR="0" wp14:anchorId="555C28A8" wp14:editId="0507C434">
-            <wp:extent cx="3914775" cy="1133475"/>
+          <wp:inline distT="0" distB="0" distL="0" distR="0" wp14:anchorId="02FFD4CF" wp14:editId="2B93C0A6">
+            <wp:extent cx="4914900" cy="381000"/>
+            <wp:effectExtent l="0" t="0" r="0" b="0"/>
+            <wp:docPr id="18" name="Picture 18"/>
+            <wp:cNvGraphicFramePr>
+              <a:graphicFrameLocks xmlns:a="http://schemas.openxmlformats.org/drawingml/2006/main" noChangeAspect="1"/>
+            </wp:cNvGraphicFramePr>
+            <a:graphic xmlns:a="http://schemas.openxmlformats.org/drawingml/2006/main">
+              <a:graphicData uri="http://schemas.openxmlformats.org/drawingml/2006/picture">
+                <pic:pic xmlns:pic="http://schemas.openxmlformats.org/drawingml/2006/picture">
+                  <pic:nvPicPr>
+                    <pic:cNvPr id="0" name=""/>
+                    <pic:cNvPicPr/>
+                  </pic:nvPicPr>
+                  <pic:blipFill>
+                    <a:blip r:embed="rId18"/>
+                    <a:stretch>
+                      <a:fillRect/>
+                    </a:stretch>
+                  </pic:blipFill>
+                  <pic:spPr>
+                    <a:xfrm>
+                      <a:off x="0" y="0"/>
+                      <a:ext cx="4914900" cy="381000"/>
+                    </a:xfrm>
+                    <a:prstGeom prst="rect">
+                      <a:avLst/>
+                    </a:prstGeom>
+                  </pic:spPr>
+                </pic:pic>
+              </a:graphicData>
+            </a:graphic>
+          </wp:inline>
+        </w:drawing>
+      </w:r>
+    </w:p>
+    <w:p>
+      <w:r>
+        <w:rPr>
+          <w:noProof/>
+          <w:lang w:val="en-US"/>
+        </w:rPr>
+        <w:drawing>
+          <wp:inline distT="0" distB="0" distL="0" distR="0" wp14:anchorId="390573D1" wp14:editId="1DF49B57">
+            <wp:extent cx="1724025" cy="352425"/>
             <wp:effectExtent l="0" t="0" r="9525" b="9525"/>
-            <wp:docPr id="9" name="Picture 9"/>
+            <wp:docPr id="20" name="Picture 20"/>
+            <wp:cNvGraphicFramePr>
+              <a:graphicFrameLocks xmlns:a="http://schemas.openxmlformats.org/drawingml/2006/main" noChangeAspect="1"/>
+            </wp:cNvGraphicFramePr>
+            <a:graphic xmlns:a="http://schemas.openxmlformats.org/drawingml/2006/main">
+              <a:graphicData uri="http://schemas.openxmlformats.org/drawingml/2006/picture">
+                <pic:pic xmlns:pic="http://schemas.openxmlformats.org/drawingml/2006/picture">
+                  <pic:nvPicPr>
+                    <pic:cNvPr id="0" name=""/>
+                    <pic:cNvPicPr/>
+                  </pic:nvPicPr>
+                  <pic:blipFill>
+                    <a:blip r:embed="rId19"/>
+                    <a:stretch>
+                      <a:fillRect/>
+                    </a:stretch>
+                  </pic:blipFill>
+                  <pic:spPr>
+                    <a:xfrm>
+                      <a:off x="0" y="0"/>
+                      <a:ext cx="1724025" cy="352425"/>
+                    </a:xfrm>
+                    <a:prstGeom prst="rect">
+                      <a:avLst/>
+                    </a:prstGeom>
+                  </pic:spPr>
+                </pic:pic>
+              </a:graphicData>
+            </a:graphic>
+          </wp:inline>
+        </w:drawing>
+      </w:r>
+    </w:p>
+    <w:p>
+      <w:r>
+        <w:rPr>
+          <w:noProof/>
+          <w:lang w:val="en-US"/>
+        </w:rPr>
+        <w:drawing>
+          <wp:inline distT="0" distB="0" distL="0" distR="0" wp14:anchorId="521D969E" wp14:editId="542807C9">
+            <wp:extent cx="2019300" cy="914400"/>
+            <wp:effectExtent l="0" t="0" r="0" b="0"/>
+            <wp:docPr id="21" name="Picture 21"/>
             <wp:cNvGraphicFramePr>
               <a:graphicFrameLocks xmlns:a="http://schemas.openxmlformats.org/drawingml/2006/main" noChangeAspect="1"/>
             </wp:cNvGraphicFramePr>
@@ -2251,7 +2655,7 @@
                   <pic:spPr>
                     <a:xfrm>
                       <a:off x="0" y="0"/>
-                      <a:ext cx="3914775" cy="1133475"/>
+                      <a:ext cx="2019300" cy="914400"/>
                     </a:xfrm>
                     <a:prstGeom prst="rect">
                       <a:avLst/>
@@ -2266,61 +2670,36 @@
     </w:p>
     <w:p>
       <w:pPr>
-        <w:pStyle w:val="ListParagraph"/>
-        <w:numPr>
-          <w:ilvl w:val="0"/>
-          <w:numId w:val="2"/>
-        </w:numPr>
-      </w:pPr>
-      <w:r>
-        <w:t>Bønne for selve aspektet</w:t>
-      </w:r>
-    </w:p>
-    <w:p>
-      <w:pPr>
-        <w:pStyle w:val="ListParagraph"/>
-        <w:numPr>
-          <w:ilvl w:val="0"/>
-          <w:numId w:val="2"/>
-        </w:numPr>
-      </w:pPr>
-      <w:r>
-        <w:t>Bønne for klasse som skal bruke aspektet</w:t>
-      </w:r>
-    </w:p>
-    <w:p>
-      <w:pPr>
-        <w:pStyle w:val="ListParagraph"/>
-        <w:numPr>
-          <w:ilvl w:val="0"/>
-          <w:numId w:val="2"/>
-        </w:numPr>
-      </w:pPr>
-      <w:r>
-        <w:t>«Skru på» aspektorientering</w:t>
-      </w:r>
-    </w:p>
-    <w:p>
-      <w:pPr>
-        <w:pStyle w:val="Heading1"/>
-      </w:pPr>
-      <w:bookmarkStart w:id="15" w:name="_Toc397623828"/>
-      <w:r>
-        <w:t>3. Transaksjoner</w:t>
-      </w:r>
-      <w:bookmarkEnd w:id="15"/>
+        <w:pStyle w:val="Heading2"/>
+      </w:pPr>
+      <w:bookmarkStart w:id="13" w:name="_Toc460246768"/>
+      <w:r>
+        <w:lastRenderedPageBreak/>
+        <w:t>1.3 Annotasjonsbasert konfig</w:t>
+      </w:r>
+      <w:bookmarkEnd w:id="13"/>
+    </w:p>
+    <w:p>
+      <w:pPr>
+        <w:pStyle w:val="Heading3"/>
+      </w:pPr>
+      <w:bookmarkStart w:id="14" w:name="_Toc460246769"/>
+      <w:r>
+        <w:t>1.3.1 Eksplisitt opprettelse av bønner (&lt;bean&gt;)</w:t>
+      </w:r>
+      <w:bookmarkEnd w:id="14"/>
     </w:p>
     <w:p>
       <w:r>
         <w:rPr>
           <w:noProof/>
-          <w:lang w:eastAsia="nb-NO"/>
+          <w:lang w:val="en-US"/>
         </w:rPr>
         <w:drawing>
-          <wp:inline distT="0" distB="0" distL="0" distR="0" wp14:anchorId="6DF1B02B" wp14:editId="64991A20">
-            <wp:extent cx="2066925" cy="314325"/>
-            <wp:effectExtent l="0" t="0" r="9525" b="9525"/>
-            <wp:docPr id="11" name="Picture 11"/>
+          <wp:inline distT="0" distB="0" distL="0" distR="0" wp14:anchorId="325FFF19" wp14:editId="10AF4958">
+            <wp:extent cx="2952750" cy="1581150"/>
+            <wp:effectExtent l="0" t="0" r="0" b="0"/>
+            <wp:docPr id="29" name="Picture 29"/>
             <wp:cNvGraphicFramePr>
               <a:graphicFrameLocks xmlns:a="http://schemas.openxmlformats.org/drawingml/2006/main" noChangeAspect="1"/>
             </wp:cNvGraphicFramePr>
@@ -2328,7 +2707,7 @@
               <a:graphicData uri="http://schemas.openxmlformats.org/drawingml/2006/picture">
                 <pic:pic xmlns:pic="http://schemas.openxmlformats.org/drawingml/2006/picture">
                   <pic:nvPicPr>
-                    <pic:cNvPr id="0" name=""/>
+                    <pic:cNvPr id="1" name=""/>
                     <pic:cNvPicPr/>
                   </pic:nvPicPr>
                   <pic:blipFill>
@@ -2340,7 +2719,7 @@
                   <pic:spPr>
                     <a:xfrm>
                       <a:off x="0" y="0"/>
-                      <a:ext cx="2066925" cy="314325"/>
+                      <a:ext cx="2952750" cy="1581150"/>
                     </a:xfrm>
                     <a:prstGeom prst="rect">
                       <a:avLst/>
@@ -2354,16 +2733,26 @@
       </w:r>
     </w:p>
     <w:p>
+      <w:pPr>
+        <w:pStyle w:val="Heading3"/>
+      </w:pPr>
+      <w:bookmarkStart w:id="15" w:name="_Toc460246770"/>
+      <w:r>
+        <w:t>1.3.2 Component scan</w:t>
+      </w:r>
+      <w:bookmarkEnd w:id="15"/>
+    </w:p>
+    <w:p>
       <w:r>
         <w:rPr>
           <w:noProof/>
-          <w:lang w:eastAsia="nb-NO"/>
+          <w:lang w:val="en-US"/>
         </w:rPr>
         <w:drawing>
-          <wp:inline distT="0" distB="0" distL="0" distR="0" wp14:anchorId="284B2887" wp14:editId="56989D11">
-            <wp:extent cx="2238375" cy="419100"/>
+          <wp:inline distT="0" distB="0" distL="0" distR="0" wp14:anchorId="336A7351" wp14:editId="3D82626F">
+            <wp:extent cx="3267075" cy="857250"/>
             <wp:effectExtent l="0" t="0" r="9525" b="0"/>
-            <wp:docPr id="19" name="Picture 19"/>
+            <wp:docPr id="30" name="Picture 30"/>
             <wp:cNvGraphicFramePr>
               <a:graphicFrameLocks xmlns:a="http://schemas.openxmlformats.org/drawingml/2006/main" noChangeAspect="1"/>
             </wp:cNvGraphicFramePr>
@@ -2371,7 +2760,7 @@
               <a:graphicData uri="http://schemas.openxmlformats.org/drawingml/2006/picture">
                 <pic:pic xmlns:pic="http://schemas.openxmlformats.org/drawingml/2006/picture">
                   <pic:nvPicPr>
-                    <pic:cNvPr id="0" name=""/>
+                    <pic:cNvPr id="1" name=""/>
                     <pic:cNvPicPr/>
                   </pic:nvPicPr>
                   <pic:blipFill>
@@ -2383,7 +2772,7 @@
                   <pic:spPr>
                     <a:xfrm>
                       <a:off x="0" y="0"/>
-                      <a:ext cx="2238375" cy="419100"/>
+                      <a:ext cx="3267075" cy="857250"/>
                     </a:xfrm>
                     <a:prstGeom prst="rect">
                       <a:avLst/>
@@ -2397,16 +2786,27 @@
       </w:r>
     </w:p>
     <w:p>
+      <w:pPr>
+        <w:pStyle w:val="Heading3"/>
+        <w:ind w:left="708" w:hanging="708"/>
+      </w:pPr>
+      <w:bookmarkStart w:id="16" w:name="_Toc460246771"/>
+      <w:r>
+        <w:t>1.3.3 Properties</w:t>
+      </w:r>
+      <w:bookmarkEnd w:id="16"/>
+    </w:p>
+    <w:p>
       <w:r>
         <w:rPr>
           <w:noProof/>
-          <w:lang w:eastAsia="nb-NO"/>
+          <w:lang w:val="en-US"/>
         </w:rPr>
         <w:drawing>
-          <wp:inline distT="0" distB="0" distL="0" distR="0" wp14:anchorId="4DC68D2B" wp14:editId="268008B7">
-            <wp:extent cx="2924175" cy="400050"/>
-            <wp:effectExtent l="0" t="0" r="9525" b="0"/>
-            <wp:docPr id="22" name="Picture 22"/>
+          <wp:inline distT="0" distB="0" distL="0" distR="0" wp14:anchorId="3E0DA499" wp14:editId="1EE391DF">
+            <wp:extent cx="5760720" cy="1266190"/>
+            <wp:effectExtent l="0" t="0" r="0" b="0"/>
+            <wp:docPr id="31" name="Picture 31"/>
             <wp:cNvGraphicFramePr>
               <a:graphicFrameLocks xmlns:a="http://schemas.openxmlformats.org/drawingml/2006/main" noChangeAspect="1"/>
             </wp:cNvGraphicFramePr>
@@ -2414,7 +2814,7 @@
               <a:graphicData uri="http://schemas.openxmlformats.org/drawingml/2006/picture">
                 <pic:pic xmlns:pic="http://schemas.openxmlformats.org/drawingml/2006/picture">
                   <pic:nvPicPr>
-                    <pic:cNvPr id="0" name=""/>
+                    <pic:cNvPr id="1" name=""/>
                     <pic:cNvPicPr/>
                   </pic:nvPicPr>
                   <pic:blipFill>
@@ -2426,7 +2826,7 @@
                   <pic:spPr>
                     <a:xfrm>
                       <a:off x="0" y="0"/>
-                      <a:ext cx="2924175" cy="400050"/>
+                      <a:ext cx="5760720" cy="1266190"/>
                     </a:xfrm>
                     <a:prstGeom prst="rect">
                       <a:avLst/>
@@ -2440,26 +2840,32 @@
       </w:r>
     </w:p>
     <w:p>
+      <w:r>
+        <w:br w:type="page"/>
+      </w:r>
+    </w:p>
+    <w:p>
       <w:pPr>
         <w:pStyle w:val="Heading1"/>
       </w:pPr>
-      <w:bookmarkStart w:id="16" w:name="_Toc397623829"/>
-      <w:r>
-        <w:t>4. Lifecycle-annotasjoner</w:t>
-      </w:r>
-      <w:bookmarkEnd w:id="16"/>
+      <w:bookmarkStart w:id="17" w:name="_Toc460246772"/>
+      <w:r>
+        <w:lastRenderedPageBreak/>
+        <w:t>2. Aspektorientering</w:t>
+      </w:r>
+      <w:bookmarkEnd w:id="17"/>
     </w:p>
     <w:p>
       <w:r>
         <w:rPr>
           <w:noProof/>
-          <w:lang w:eastAsia="nb-NO"/>
+          <w:lang w:val="en-US"/>
         </w:rPr>
         <w:drawing>
-          <wp:inline distT="0" distB="0" distL="0" distR="0" wp14:anchorId="0DF9A11D" wp14:editId="5F6F60E5">
-            <wp:extent cx="2076450" cy="409575"/>
-            <wp:effectExtent l="0" t="0" r="0" b="9525"/>
-            <wp:docPr id="23" name="Picture 23"/>
+          <wp:inline distT="0" distB="0" distL="0" distR="0" wp14:anchorId="555C28A8" wp14:editId="0507C434">
+            <wp:extent cx="3914775" cy="1133475"/>
+            <wp:effectExtent l="0" t="0" r="9525" b="9525"/>
+            <wp:docPr id="9" name="Picture 9"/>
             <wp:cNvGraphicFramePr>
               <a:graphicFrameLocks xmlns:a="http://schemas.openxmlformats.org/drawingml/2006/main" noChangeAspect="1"/>
             </wp:cNvGraphicFramePr>
@@ -2479,7 +2885,7 @@
                   <pic:spPr>
                     <a:xfrm>
                       <a:off x="0" y="0"/>
-                      <a:ext cx="2076450" cy="409575"/>
+                      <a:ext cx="3914775" cy="1133475"/>
                     </a:xfrm>
                     <a:prstGeom prst="rect">
                       <a:avLst/>
@@ -2493,16 +2899,62 @@
       </w:r>
     </w:p>
     <w:p>
+      <w:pPr>
+        <w:pStyle w:val="ListParagraph"/>
+        <w:numPr>
+          <w:ilvl w:val="0"/>
+          <w:numId w:val="2"/>
+        </w:numPr>
+      </w:pPr>
+      <w:r>
+        <w:t>Bønne for selve aspektet</w:t>
+      </w:r>
+    </w:p>
+    <w:p>
+      <w:pPr>
+        <w:pStyle w:val="ListParagraph"/>
+        <w:numPr>
+          <w:ilvl w:val="0"/>
+          <w:numId w:val="2"/>
+        </w:numPr>
+      </w:pPr>
+      <w:r>
+        <w:t>Bønne for klasse som skal bruke aspektet</w:t>
+      </w:r>
+    </w:p>
+    <w:p>
+      <w:pPr>
+        <w:pStyle w:val="ListParagraph"/>
+        <w:numPr>
+          <w:ilvl w:val="0"/>
+          <w:numId w:val="2"/>
+        </w:numPr>
+      </w:pPr>
+      <w:r>
+        <w:t>«Skru på» aspektorientering</w:t>
+      </w:r>
+    </w:p>
+    <w:p>
+      <w:pPr>
+        <w:pStyle w:val="Heading1"/>
+      </w:pPr>
+      <w:bookmarkStart w:id="18" w:name="_Toc460246773"/>
+      <w:r>
+        <w:t>3. Transaksjoner</w:t>
+      </w:r>
+      <w:bookmarkEnd w:id="18"/>
+    </w:p>
+    <w:p>
       <w:r>
         <w:rPr>
           <w:noProof/>
-          <w:lang w:eastAsia="nb-NO"/>
+          <w:lang w:val="en-US"/>
         </w:rPr>
         <w:drawing>
-          <wp:inline distT="0" distB="0" distL="0" distR="0" wp14:anchorId="116B9738" wp14:editId="67950A58">
-            <wp:extent cx="1981200" cy="419100"/>
-            <wp:effectExtent l="0" t="0" r="0" b="0"/>
-            <wp:docPr id="24" name="Picture 24"/>
+          <wp:inline distT="0" distB="0" distL="0" distR="0" wp14:anchorId="6DF1B02B" wp14:editId="64991A20">
+            <wp:extent cx="2066925" cy="314325"/>
+            <wp:effectExtent l="0" t="0" r="9525" b="9525"/>
+            <wp:docPr id="11" name="Picture 11"/>
             <wp:cNvGraphicFramePr>
               <a:graphicFrameLocks xmlns:a="http://schemas.openxmlformats.org/drawingml/2006/main" noChangeAspect="1"/>
             </wp:cNvGraphicFramePr>
@@ -2522,6 +2974,202 @@
                   <pic:spPr>
                     <a:xfrm>
                       <a:off x="0" y="0"/>
+                      <a:ext cx="2066925" cy="314325"/>
+                    </a:xfrm>
+                    <a:prstGeom prst="rect">
+                      <a:avLst/>
+                    </a:prstGeom>
+                  </pic:spPr>
+                </pic:pic>
+              </a:graphicData>
+            </a:graphic>
+          </wp:inline>
+        </w:drawing>
+      </w:r>
+    </w:p>
+    <w:p>
+      <w:r>
+        <w:rPr>
+          <w:noProof/>
+          <w:lang w:val="en-US"/>
+        </w:rPr>
+        <w:drawing>
+          <wp:inline distT="0" distB="0" distL="0" distR="0" wp14:anchorId="284B2887" wp14:editId="56989D11">
+            <wp:extent cx="2238375" cy="419100"/>
+            <wp:effectExtent l="0" t="0" r="9525" b="0"/>
+            <wp:docPr id="19" name="Picture 19"/>
+            <wp:cNvGraphicFramePr>
+              <a:graphicFrameLocks xmlns:a="http://schemas.openxmlformats.org/drawingml/2006/main" noChangeAspect="1"/>
+            </wp:cNvGraphicFramePr>
+            <a:graphic xmlns:a="http://schemas.openxmlformats.org/drawingml/2006/main">
+              <a:graphicData uri="http://schemas.openxmlformats.org/drawingml/2006/picture">
+                <pic:pic xmlns:pic="http://schemas.openxmlformats.org/drawingml/2006/picture">
+                  <pic:nvPicPr>
+                    <pic:cNvPr id="0" name=""/>
+                    <pic:cNvPicPr/>
+                  </pic:nvPicPr>
+                  <pic:blipFill>
+                    <a:blip r:embed="rId32"/>
+                    <a:stretch>
+                      <a:fillRect/>
+                    </a:stretch>
+                  </pic:blipFill>
+                  <pic:spPr>
+                    <a:xfrm>
+                      <a:off x="0" y="0"/>
+                      <a:ext cx="2238375" cy="419100"/>
+                    </a:xfrm>
+                    <a:prstGeom prst="rect">
+                      <a:avLst/>
+                    </a:prstGeom>
+                  </pic:spPr>
+                </pic:pic>
+              </a:graphicData>
+            </a:graphic>
+          </wp:inline>
+        </w:drawing>
+      </w:r>
+    </w:p>
+    <w:p>
+      <w:r>
+        <w:rPr>
+          <w:noProof/>
+          <w:lang w:val="en-US"/>
+        </w:rPr>
+        <w:drawing>
+          <wp:inline distT="0" distB="0" distL="0" distR="0" wp14:anchorId="4DC68D2B" wp14:editId="268008B7">
+            <wp:extent cx="2924175" cy="400050"/>
+            <wp:effectExtent l="0" t="0" r="9525" b="0"/>
+            <wp:docPr id="22" name="Picture 22"/>
+            <wp:cNvGraphicFramePr>
+              <a:graphicFrameLocks xmlns:a="http://schemas.openxmlformats.org/drawingml/2006/main" noChangeAspect="1"/>
+            </wp:cNvGraphicFramePr>
+            <a:graphic xmlns:a="http://schemas.openxmlformats.org/drawingml/2006/main">
+              <a:graphicData uri="http://schemas.openxmlformats.org/drawingml/2006/picture">
+                <pic:pic xmlns:pic="http://schemas.openxmlformats.org/drawingml/2006/picture">
+                  <pic:nvPicPr>
+                    <pic:cNvPr id="0" name=""/>
+                    <pic:cNvPicPr/>
+                  </pic:nvPicPr>
+                  <pic:blipFill>
+                    <a:blip r:embed="rId33"/>
+                    <a:stretch>
+                      <a:fillRect/>
+                    </a:stretch>
+                  </pic:blipFill>
+                  <pic:spPr>
+                    <a:xfrm>
+                      <a:off x="0" y="0"/>
+                      <a:ext cx="2924175" cy="400050"/>
+                    </a:xfrm>
+                    <a:prstGeom prst="rect">
+                      <a:avLst/>
+                    </a:prstGeom>
+                  </pic:spPr>
+                </pic:pic>
+              </a:graphicData>
+            </a:graphic>
+          </wp:inline>
+        </w:drawing>
+      </w:r>
+    </w:p>
+    <w:p>
+      <w:pPr>
+        <w:pStyle w:val="Heading1"/>
+      </w:pPr>
+      <w:r>
+        <w:t xml:space="preserve">4. </w:t>
+      </w:r>
+      <w:bookmarkStart w:id="19" w:name="_Toc460246774"/>
+      <w:r>
+        <w:t>Lifecycle-annotasjoner</w:t>
+      </w:r>
+      <w:bookmarkEnd w:id="19"/>
+    </w:p>
+    <w:p/>
+    <w:p>
+      <w:r>
+        <w:t>Kjøres etter at bønne er instansiert:</w:t>
+      </w:r>
+    </w:p>
+    <w:p>
+      <w:r>
+        <w:rPr>
+          <w:noProof/>
+          <w:lang w:val="en-US"/>
+        </w:rPr>
+        <w:drawing>
+          <wp:inline distT="0" distB="0" distL="0" distR="0" wp14:anchorId="0DF9A11D" wp14:editId="5F6F60E5">
+            <wp:extent cx="2076450" cy="409575"/>
+            <wp:effectExtent l="0" t="0" r="0" b="9525"/>
+            <wp:docPr id="23" name="Picture 23"/>
+            <wp:cNvGraphicFramePr>
+              <a:graphicFrameLocks xmlns:a="http://schemas.openxmlformats.org/drawingml/2006/main" noChangeAspect="1"/>
+            </wp:cNvGraphicFramePr>
+            <a:graphic xmlns:a="http://schemas.openxmlformats.org/drawingml/2006/main">
+              <a:graphicData uri="http://schemas.openxmlformats.org/drawingml/2006/picture">
+                <pic:pic xmlns:pic="http://schemas.openxmlformats.org/drawingml/2006/picture">
+                  <pic:nvPicPr>
+                    <pic:cNvPr id="0" name=""/>
+                    <pic:cNvPicPr/>
+                  </pic:nvPicPr>
+                  <pic:blipFill>
+                    <a:blip r:embed="rId34"/>
+                    <a:stretch>
+                      <a:fillRect/>
+                    </a:stretch>
+                  </pic:blipFill>
+                  <pic:spPr>
+                    <a:xfrm>
+                      <a:off x="0" y="0"/>
+                      <a:ext cx="2076450" cy="409575"/>
+                    </a:xfrm>
+                    <a:prstGeom prst="rect">
+                      <a:avLst/>
+                    </a:prstGeom>
+                  </pic:spPr>
+                </pic:pic>
+              </a:graphicData>
+            </a:graphic>
+          </wp:inline>
+        </w:drawing>
+      </w:r>
+    </w:p>
+    <w:p>
+      <w:r>
+        <w:t>Kjøres før bønne fjernes:</w:t>
+      </w:r>
+    </w:p>
+    <w:p>
+      <w:r>
+        <w:rPr>
+          <w:noProof/>
+          <w:lang w:val="en-US"/>
+        </w:rPr>
+        <w:drawing>
+          <wp:inline distT="0" distB="0" distL="0" distR="0" wp14:anchorId="116B9738" wp14:editId="67950A58">
+            <wp:extent cx="1981200" cy="419100"/>
+            <wp:effectExtent l="0" t="0" r="0" b="0"/>
+            <wp:docPr id="24" name="Picture 24"/>
+            <wp:cNvGraphicFramePr>
+              <a:graphicFrameLocks xmlns:a="http://schemas.openxmlformats.org/drawingml/2006/main" noChangeAspect="1"/>
+            </wp:cNvGraphicFramePr>
+            <a:graphic xmlns:a="http://schemas.openxmlformats.org/drawingml/2006/main">
+              <a:graphicData uri="http://schemas.openxmlformats.org/drawingml/2006/picture">
+                <pic:pic xmlns:pic="http://schemas.openxmlformats.org/drawingml/2006/picture">
+                  <pic:nvPicPr>
+                    <pic:cNvPr id="0" name=""/>
+                    <pic:cNvPicPr/>
+                  </pic:nvPicPr>
+                  <pic:blipFill>
+                    <a:blip r:embed="rId35"/>
+                    <a:stretch>
+                      <a:fillRect/>
+                    </a:stretch>
+                  </pic:blipFill>
+                  <pic:spPr>
+                    <a:xfrm>
+                      <a:off x="0" y="0"/>
                       <a:ext cx="1981200" cy="419100"/>
                     </a:xfrm>
                     <a:prstGeom prst="rect">
@@ -2535,9 +3183,12 @@
         </w:drawing>
       </w:r>
     </w:p>
-    <w:p/>
+    <w:p>
+      <w:bookmarkStart w:id="20" w:name="_GoBack"/>
+      <w:bookmarkEnd w:id="20"/>
+    </w:p>
     <w:sectPr>
-      <w:footerReference w:type="default" r:id="rId32"/>
+      <w:footerReference w:type="default" r:id="rId36"/>
       <w:pgSz w:w="11906" w:h="16838"/>
       <w:pgMar w:top="1417" w:right="1417" w:bottom="1417" w:left="1417" w:header="708" w:footer="708" w:gutter="0"/>
       <w:cols w:space="708"/>
@@ -2548,7 +3199,7 @@
 </file>
 
 <file path=word/endnotes.xml><?xml version="1.0" encoding="utf-8"?>
-<w:endnotes xmlns:wpc="http://schemas.microsoft.com/office/word/2010/wordprocessingCanvas" xmlns:mc="http://schemas.openxmlformats.org/markup-compatibility/2006" xmlns:o="urn:schemas-microsoft-com:office:office" xmlns:r="http://schemas.openxmlformats.org/officeDocument/2006/relationships" xmlns:m="http://schemas.openxmlformats.org/officeDocument/2006/math" xmlns:v="urn:schemas-microsoft-com:vml" xmlns:wp14="http://schemas.microsoft.com/office/word/2010/wordprocessingDrawing" xmlns:wp="http://schemas.openxmlformats.org/drawingml/2006/wordprocessingDrawing" xmlns:w10="urn:schemas-microsoft-com:office:word" xmlns:w="http://schemas.openxmlformats.org/wordprocessingml/2006/main" xmlns:w14="http://schemas.microsoft.com/office/word/2010/wordml" xmlns:wpg="http://schemas.microsoft.com/office/word/2010/wordprocessingGroup" xmlns:wpi="http://schemas.microsoft.com/office/word/2010/wordprocessingInk" xmlns:wne="http://schemas.microsoft.com/office/word/2006/wordml" xmlns:wps="http://schemas.microsoft.com/office/word/2010/wordprocessingShape" mc:Ignorable="w14 wp14">
+<w:endnotes xmlns:wpc="http://schemas.microsoft.com/office/word/2010/wordprocessingCanvas" xmlns:mc="http://schemas.openxmlformats.org/markup-compatibility/2006" xmlns:o="urn:schemas-microsoft-com:office:office" xmlns:r="http://schemas.openxmlformats.org/officeDocument/2006/relationships" xmlns:m="http://schemas.openxmlformats.org/officeDocument/2006/math" xmlns:v="urn:schemas-microsoft-com:vml" xmlns:wp14="http://schemas.microsoft.com/office/word/2010/wordprocessingDrawing" xmlns:wp="http://schemas.openxmlformats.org/drawingml/2006/wordprocessingDrawing" xmlns:w10="urn:schemas-microsoft-com:office:word" xmlns:w="http://schemas.openxmlformats.org/wordprocessingml/2006/main" xmlns:w14="http://schemas.microsoft.com/office/word/2010/wordml" xmlns:w15="http://schemas.microsoft.com/office/word/2012/wordml" xmlns:wpg="http://schemas.microsoft.com/office/word/2010/wordprocessingGroup" xmlns:wpi="http://schemas.microsoft.com/office/word/2010/wordprocessingInk" xmlns:wne="http://schemas.microsoft.com/office/word/2006/wordml" xmlns:wps="http://schemas.microsoft.com/office/word/2010/wordprocessingShape" mc:Ignorable="w14 w15 wp14">
   <w:endnote w:type="separator" w:id="-1">
     <w:p>
       <w:pPr>
@@ -2573,7 +3224,7 @@
 </file>
 
 <file path=word/footer1.xml><?xml version="1.0" encoding="utf-8"?>
-<w:ftr xmlns:wpc="http://schemas.microsoft.com/office/word/2010/wordprocessingCanvas" xmlns:mc="http://schemas.openxmlformats.org/markup-compatibility/2006" xmlns:o="urn:schemas-microsoft-com:office:office" xmlns:r="http://schemas.openxmlformats.org/officeDocument/2006/relationships" xmlns:m="http://schemas.openxmlformats.org/officeDocument/2006/math" xmlns:v="urn:schemas-microsoft-com:vml" xmlns:wp14="http://schemas.microsoft.com/office/word/2010/wordprocessingDrawing" xmlns:wp="http://schemas.openxmlformats.org/drawingml/2006/wordprocessingDrawing" xmlns:w10="urn:schemas-microsoft-com:office:word" xmlns:w="http://schemas.openxmlformats.org/wordprocessingml/2006/main" xmlns:w14="http://schemas.microsoft.com/office/word/2010/wordml" xmlns:wpg="http://schemas.microsoft.com/office/word/2010/wordprocessingGroup" xmlns:wpi="http://schemas.microsoft.com/office/word/2010/wordprocessingInk" xmlns:wne="http://schemas.microsoft.com/office/word/2006/wordml" xmlns:wps="http://schemas.microsoft.com/office/word/2010/wordprocessingShape" mc:Ignorable="w14 wp14">
+<w:ftr xmlns:wpc="http://schemas.microsoft.com/office/word/2010/wordprocessingCanvas" xmlns:mc="http://schemas.openxmlformats.org/markup-compatibility/2006" xmlns:o="urn:schemas-microsoft-com:office:office" xmlns:r="http://schemas.openxmlformats.org/officeDocument/2006/relationships" xmlns:m="http://schemas.openxmlformats.org/officeDocument/2006/math" xmlns:v="urn:schemas-microsoft-com:vml" xmlns:wp14="http://schemas.microsoft.com/office/word/2010/wordprocessingDrawing" xmlns:wp="http://schemas.openxmlformats.org/drawingml/2006/wordprocessingDrawing" xmlns:w10="urn:schemas-microsoft-com:office:word" xmlns:w="http://schemas.openxmlformats.org/wordprocessingml/2006/main" xmlns:w14="http://schemas.microsoft.com/office/word/2010/wordml" xmlns:w15="http://schemas.microsoft.com/office/word/2012/wordml" xmlns:wpg="http://schemas.microsoft.com/office/word/2010/wordprocessingGroup" xmlns:wpi="http://schemas.microsoft.com/office/word/2010/wordprocessingInk" xmlns:wne="http://schemas.microsoft.com/office/word/2006/wordml" xmlns:wps="http://schemas.microsoft.com/office/word/2010/wordprocessingShape" mc:Ignorable="w14 w15 wp14">
   <w:sdt>
     <w:sdtPr>
       <w:id w:val="-1156607314"/>
@@ -2606,7 +3257,7 @@
           <w:rPr>
             <w:noProof/>
           </w:rPr>
-          <w:t>4</w:t>
+          <w:t>6</w:t>
         </w:r>
         <w:r>
           <w:rPr>
@@ -2626,7 +3277,7 @@
 </file>
 
 <file path=word/footnotes.xml><?xml version="1.0" encoding="utf-8"?>
-<w:footnotes xmlns:wpc="http://schemas.microsoft.com/office/word/2010/wordprocessingCanvas" xmlns:mc="http://schemas.openxmlformats.org/markup-compatibility/2006" xmlns:o="urn:schemas-microsoft-com:office:office" xmlns:r="http://schemas.openxmlformats.org/officeDocument/2006/relationships" xmlns:m="http://schemas.openxmlformats.org/officeDocument/2006/math" xmlns:v="urn:schemas-microsoft-com:vml" xmlns:wp14="http://schemas.microsoft.com/office/word/2010/wordprocessingDrawing" xmlns:wp="http://schemas.openxmlformats.org/drawingml/2006/wordprocessingDrawing" xmlns:w10="urn:schemas-microsoft-com:office:word" xmlns:w="http://schemas.openxmlformats.org/wordprocessingml/2006/main" xmlns:w14="http://schemas.microsoft.com/office/word/2010/wordml" xmlns:wpg="http://schemas.microsoft.com/office/word/2010/wordprocessingGroup" xmlns:wpi="http://schemas.microsoft.com/office/word/2010/wordprocessingInk" xmlns:wne="http://schemas.microsoft.com/office/word/2006/wordml" xmlns:wps="http://schemas.microsoft.com/office/word/2010/wordprocessingShape" mc:Ignorable="w14 wp14">
+<w:footnotes xmlns:wpc="http://schemas.microsoft.com/office/word/2010/wordprocessingCanvas" xmlns:mc="http://schemas.openxmlformats.org/markup-compatibility/2006" xmlns:o="urn:schemas-microsoft-com:office:office" xmlns:r="http://schemas.openxmlformats.org/officeDocument/2006/relationships" xmlns:m="http://schemas.openxmlformats.org/officeDocument/2006/math" xmlns:v="urn:schemas-microsoft-com:vml" xmlns:wp14="http://schemas.microsoft.com/office/word/2010/wordprocessingDrawing" xmlns:wp="http://schemas.openxmlformats.org/drawingml/2006/wordprocessingDrawing" xmlns:w10="urn:schemas-microsoft-com:office:word" xmlns:w="http://schemas.openxmlformats.org/wordprocessingml/2006/main" xmlns:w14="http://schemas.microsoft.com/office/word/2010/wordml" xmlns:w15="http://schemas.microsoft.com/office/word/2012/wordml" xmlns:wpg="http://schemas.microsoft.com/office/word/2010/wordprocessingGroup" xmlns:wpi="http://schemas.microsoft.com/office/word/2010/wordprocessingInk" xmlns:wne="http://schemas.microsoft.com/office/word/2006/wordml" xmlns:wps="http://schemas.microsoft.com/office/word/2010/wordprocessingShape" mc:Ignorable="w14 w15 wp14">
   <w:footnote w:type="separator" w:id="-1">
     <w:p>
       <w:pPr>
@@ -2651,8 +3302,8 @@
 </file>
 
 <file path=word/numbering.xml><?xml version="1.0" encoding="utf-8"?>
-<w:numbering xmlns:wpc="http://schemas.microsoft.com/office/word/2010/wordprocessingCanvas" xmlns:mc="http://schemas.openxmlformats.org/markup-compatibility/2006" xmlns:o="urn:schemas-microsoft-com:office:office" xmlns:r="http://schemas.openxmlformats.org/officeDocument/2006/relationships" xmlns:m="http://schemas.openxmlformats.org/officeDocument/2006/math" xmlns:v="urn:schemas-microsoft-com:vml" xmlns:wp14="http://schemas.microsoft.com/office/word/2010/wordprocessingDrawing" xmlns:wp="http://schemas.openxmlformats.org/drawingml/2006/wordprocessingDrawing" xmlns:w10="urn:schemas-microsoft-com:office:word" xmlns:w="http://schemas.openxmlformats.org/wordprocessingml/2006/main" xmlns:w14="http://schemas.microsoft.com/office/word/2010/wordml" xmlns:wpg="http://schemas.microsoft.com/office/word/2010/wordprocessingGroup" xmlns:wpi="http://schemas.microsoft.com/office/word/2010/wordprocessingInk" xmlns:wne="http://schemas.microsoft.com/office/word/2006/wordml" xmlns:wps="http://schemas.microsoft.com/office/word/2010/wordprocessingShape" mc:Ignorable="w14 wp14">
-  <w:abstractNum w:abstractNumId="0">
+<w:numbering xmlns:wpc="http://schemas.microsoft.com/office/word/2010/wordprocessingCanvas" xmlns:mc="http://schemas.openxmlformats.org/markup-compatibility/2006" xmlns:o="urn:schemas-microsoft-com:office:office" xmlns:r="http://schemas.openxmlformats.org/officeDocument/2006/relationships" xmlns:m="http://schemas.openxmlformats.org/officeDocument/2006/math" xmlns:v="urn:schemas-microsoft-com:vml" xmlns:wp14="http://schemas.microsoft.com/office/word/2010/wordprocessingDrawing" xmlns:wp="http://schemas.openxmlformats.org/drawingml/2006/wordprocessingDrawing" xmlns:w10="urn:schemas-microsoft-com:office:word" xmlns:w="http://schemas.openxmlformats.org/wordprocessingml/2006/main" xmlns:w14="http://schemas.microsoft.com/office/word/2010/wordml" xmlns:w15="http://schemas.microsoft.com/office/word/2012/wordml" xmlns:wpg="http://schemas.microsoft.com/office/word/2010/wordprocessingGroup" xmlns:wpi="http://schemas.microsoft.com/office/word/2010/wordprocessingInk" xmlns:wne="http://schemas.microsoft.com/office/word/2006/wordml" xmlns:wps="http://schemas.microsoft.com/office/word/2010/wordprocessingShape" mc:Ignorable="w14 w15 wp14">
+  <w:abstractNum w:abstractNumId="0" w15:restartNumberingAfterBreak="0">
     <w:nsid w:val="263E41AB"/>
     <w:multiLevelType w:val="hybridMultilevel"/>
     <w:tmpl w:val="DE10C19E"/>
@@ -2741,7 +3392,7 @@
       </w:pPr>
     </w:lvl>
   </w:abstractNum>
-  <w:abstractNum w:abstractNumId="1">
+  <w:abstractNum w:abstractNumId="1" w15:restartNumberingAfterBreak="0">
     <w:nsid w:val="5B022ECD"/>
     <w:multiLevelType w:val="hybridMultilevel"/>
     <w:tmpl w:val="522248BE"/>
@@ -2840,7 +3491,7 @@
 </file>
 
 <file path=word/styles.xml><?xml version="1.0" encoding="utf-8"?>
-<w:styles xmlns:mc="http://schemas.openxmlformats.org/markup-compatibility/2006" xmlns:r="http://schemas.openxmlformats.org/officeDocument/2006/relationships" xmlns:w="http://schemas.openxmlformats.org/wordprocessingml/2006/main" xmlns:w14="http://schemas.microsoft.com/office/word/2010/wordml" mc:Ignorable="w14">
+<w:styles xmlns:mc="http://schemas.openxmlformats.org/markup-compatibility/2006" xmlns:r="http://schemas.openxmlformats.org/officeDocument/2006/relationships" xmlns:w="http://schemas.openxmlformats.org/wordprocessingml/2006/main" xmlns:w14="http://schemas.microsoft.com/office/word/2010/wordml" xmlns:w15="http://schemas.microsoft.com/office/word/2012/wordml" mc:Ignorable="w14 w15">
   <w:docDefaults>
     <w:rPrDefault>
       <w:rPr>
@@ -2856,666 +3507,378 @@
       </w:pPr>
     </w:pPrDefault>
   </w:docDefaults>
-  <w:latentStyles w:defLockedState="0" w:defUIPriority="99" w:defSemiHidden="1" w:defUnhideWhenUsed="1" w:defQFormat="0" w:count="267">
-    <w:lsdException w:name="Normal" w:semiHidden="0" w:uiPriority="0" w:unhideWhenUsed="0" w:qFormat="1"/>
-    <w:lsdException w:name="heading 1" w:semiHidden="0" w:uiPriority="9" w:unhideWhenUsed="0" w:qFormat="1"/>
-    <w:lsdException w:name="heading 2" w:uiPriority="9" w:qFormat="1"/>
-    <w:lsdException w:name="heading 3" w:uiPriority="9" w:qFormat="1"/>
-    <w:lsdException w:name="heading 4" w:uiPriority="9" w:qFormat="1"/>
-    <w:lsdException w:name="heading 5" w:uiPriority="9" w:qFormat="1"/>
-    <w:lsdException w:name="heading 6" w:uiPriority="9" w:qFormat="1"/>
-    <w:lsdException w:name="heading 7" w:uiPriority="9" w:qFormat="1"/>
-    <w:lsdException w:name="heading 8" w:uiPriority="9" w:qFormat="1"/>
-    <w:lsdException w:name="heading 9" w:uiPriority="9" w:qFormat="1"/>
-    <w:lsdException w:name="toc 1" w:uiPriority="39"/>
-    <w:lsdException w:name="toc 2" w:uiPriority="39"/>
-    <w:lsdException w:name="toc 3" w:uiPriority="39"/>
-    <w:lsdException w:name="toc 4" w:uiPriority="39"/>
-    <w:lsdException w:name="toc 5" w:uiPriority="39"/>
-    <w:lsdException w:name="toc 6" w:uiPriority="39"/>
-    <w:lsdException w:name="toc 7" w:uiPriority="39"/>
-    <w:lsdException w:name="toc 8" w:uiPriority="39"/>
-    <w:lsdException w:name="toc 9" w:uiPriority="39"/>
-    <w:lsdException w:name="caption" w:uiPriority="35" w:qFormat="1"/>
-    <w:lsdException w:name="Title" w:semiHidden="0" w:uiPriority="10" w:unhideWhenUsed="0" w:qFormat="1"/>
-    <w:lsdException w:name="Default Paragraph Font" w:uiPriority="1"/>
-    <w:lsdException w:name="Subtitle" w:semiHidden="0" w:uiPriority="11" w:unhideWhenUsed="0" w:qFormat="1"/>
-    <w:lsdException w:name="Strong" w:semiHidden="0" w:uiPriority="22" w:unhideWhenUsed="0" w:qFormat="1"/>
-    <w:lsdException w:name="Emphasis" w:semiHidden="0" w:uiPriority="20" w:unhideWhenUsed="0" w:qFormat="1"/>
-    <w:lsdException w:name="Table Grid" w:semiHidden="0" w:uiPriority="59" w:unhideWhenUsed="0"/>
-    <w:lsdException w:name="Placeholder Text" w:unhideWhenUsed="0"/>
-    <w:lsdException w:name="No Spacing" w:semiHidden="0" w:uiPriority="1" w:unhideWhenUsed="0" w:qFormat="1"/>
-    <w:lsdException w:name="Light Shading" w:semiHidden="0" w:uiPriority="60" w:unhideWhenUsed="0"/>
-    <w:lsdException w:name="Light List" w:semiHidden="0" w:uiPriority="61" w:unhideWhenUsed="0"/>
-    <w:lsdException w:name="Light Grid" w:semiHidden="0" w:uiPriority="62" w:unhideWhenUsed="0"/>
-    <w:lsdException w:name="Medium Shading 1" w:semiHidden="0" w:uiPriority="63" w:unhideWhenUsed="0"/>
-    <w:lsdException w:name="Medium Shading 2" w:semiHidden="0" w:uiPriority="64" w:unhideWhenUsed="0"/>
-    <w:lsdException w:name="Medium List 1" w:semiHidden="0" w:uiPriority="65" w:unhideWhenUsed="0"/>
-    <w:lsdException w:name="Medium List 2" w:semiHidden="0" w:uiPriority="66" w:unhideWhenUsed="0"/>
-    <w:lsdException w:name="Medium Grid 1" w:semiHidden="0" w:uiPriority="67" w:unhideWhenUsed="0"/>
-    <w:lsdException w:name="Medium Grid 2" w:semiHidden="0" w:uiPriority="68" w:unhideWhenUsed="0"/>
-    <w:lsdException w:name="Medium Grid 3" w:semiHidden="0" w:uiPriority="69" w:unhideWhenUsed="0"/>
-    <w:lsdException w:name="Dark List" w:semiHidden="0" w:uiPriority="70" w:unhideWhenUsed="0"/>
-    <w:lsdException w:name="Colorful Shading" w:semiHidden="0" w:uiPriority="71" w:unhideWhenUsed="0"/>
-    <w:lsdException w:name="Colorful List" w:semiHidden="0" w:uiPriority="72" w:unhideWhenUsed="0"/>
-    <w:lsdException w:name="Colorful Grid" w:semiHidden="0" w:uiPriority="73" w:unhideWhenUsed="0"/>
-    <w:lsdException w:name="Light Shading Accent 1" w:semiHidden="0" w:uiPriority="60" w:unhideWhenUsed="0"/>
-    <w:lsdException w:name="Light List Accent 1" w:semiHidden="0" w:uiPriority="61" w:unhideWhenUsed="0"/>
-    <w:lsdException w:name="Light Grid Accent 1" w:semiHidden="0" w:uiPriority="62" w:unhideWhenUsed="0"/>
-    <w:lsdException w:name="Medium Shading 1 Accent 1" w:semiHidden="0" w:uiPriority="63" w:unhideWhenUsed="0"/>
-    <w:lsdException w:name="Medium Shading 2 Accent 1" w:semiHidden="0" w:uiPriority="64" w:unhideWhenUsed="0"/>
-    <w:lsdException w:name="Medium List 1 Accent 1" w:semiHidden="0" w:uiPriority="65" w:unhideWhenUsed="0"/>
-    <w:lsdException w:name="Revision" w:unhideWhenUsed="0"/>
-    <w:lsdException w:name="List Paragraph" w:semiHidden="0" w:uiPriority="34" w:unhideWhenUsed="0" w:qFormat="1"/>
-    <w:lsdException w:name="Quote" w:semiHidden="0" w:uiPriority="29" w:unhideWhenUsed="0" w:qFormat="1"/>
-    <w:lsdException w:name="Intense Quote" w:semiHidden="0" w:uiPriority="30" w:unhideWhenUsed="0" w:qFormat="1"/>
-    <w:lsdException w:name="Medium List 2 Accent 1" w:semiHidden="0" w:uiPriority="66" w:unhideWhenUsed="0"/>
-    <w:lsdException w:name="Medium Grid 1 Accent 1" w:semiHidden="0" w:uiPriority="67" w:unhideWhenUsed="0"/>
-    <w:lsdException w:name="Medium Grid 2 Accent 1" w:semiHidden="0" w:uiPriority="68" w:unhideWhenUsed="0"/>
-    <w:lsdException w:name="Medium Grid 3 Accent 1" w:semiHidden="0" w:uiPriority="69" w:unhideWhenUsed="0"/>
-    <w:lsdException w:name="Dark List Accent 1" w:semiHidden="0" w:uiPriority="70" w:unhideWhenUsed="0"/>
-    <w:lsdException w:name="Colorful Shading Accent 1" w:semiHidden="0" w:uiPriority="71" w:unhideWhenUsed="0"/>
-    <w:lsdException w:name="Colorful List Accent 1" w:semiHidden="0" w:uiPriority="72" w:unhideWhenUsed="0"/>
-    <w:lsdException w:name="Colorful Grid Accent 1" w:semiHidden="0" w:uiPriority="73" w:unhideWhenUsed="0"/>
-    <w:lsdException w:name="Light Shading Accent 2" w:semiHidden="0" w:uiPriority="60" w:unhideWhenUsed="0"/>
-    <w:lsdException w:name="Light List Accent 2" w:semiHidden="0" w:uiPriority="61" w:unhideWhenUsed="0"/>
-    <w:lsdException w:name="Light Grid Accent 2" w:semiHidden="0" w:uiPriority="62" w:unhideWhenUsed="0"/>
-    <w:lsdException w:name="Medium Shading 1 Accent 2" w:semiHidden="0" w:uiPriority="63" w:unhideWhenUsed="0"/>
-    <w:lsdException w:name="Medium Shading 2 Accent 2" w:semiHidden="0" w:uiPriority="64" w:unhideWhenUsed="0"/>
-    <w:lsdException w:name="Medium List 1 Accent 2" w:semiHidden="0" w:uiPriority="65" w:unhideWhenUsed="0"/>
-    <w:lsdException w:name="Medium List 2 Accent 2" w:semiHidden="0" w:uiPriority="66" w:unhideWhenUsed="0"/>
-    <w:lsdException w:name="Medium Grid 1 Accent 2" w:semiHidden="0" w:uiPriority="67" w:unhideWhenUsed="0"/>
-    <w:lsdException w:name="Medium Grid 2 Accent 2" w:semiHidden="0" w:uiPriority="68" w:unhideWhenUsed="0"/>
-    <w:lsdException w:name="Medium Grid 3 Accent 2" w:semiHidden="0" w:uiPriority="69" w:unhideWhenUsed="0"/>
-    <w:lsdException w:name="Dark List Accent 2" w:semiHidden="0" w:uiPriority="70" w:unhideWhenUsed="0"/>
-    <w:lsdException w:name="Colorful Shading Accent 2" w:semiHidden="0" w:uiPriority="71" w:unhideWhenUsed="0"/>
-    <w:lsdException w:name="Colorful List Accent 2" w:semiHidden="0" w:uiPriority="72" w:unhideWhenUsed="0"/>
-    <w:lsdException w:name="Colorful Grid Accent 2" w:semiHidden="0" w:uiPriority="73" w:unhideWhenUsed="0"/>
-    <w:lsdException w:name="Light Shading Accent 3" w:semiHidden="0" w:uiPriority="60" w:unhideWhenUsed="0"/>
-    <w:lsdException w:name="Light List Accent 3" w:semiHidden="0" w:uiPriority="61" w:unhideWhenUsed="0"/>
-    <w:lsdException w:name="Light Grid Accent 3" w:semiHidden="0" w:uiPriority="62" w:unhideWhenUsed="0"/>
-    <w:lsdException w:name="Medium Shading 1 Accent 3" w:semiHidden="0" w:uiPriority="63" w:unhideWhenUsed="0"/>
-    <w:lsdException w:name="Medium Shading 2 Accent 3" w:semiHidden="0" w:uiPriority="64" w:unhideWhenUsed="0"/>
-    <w:lsdException w:name="Medium List 1 Accent 3" w:semiHidden="0" w:uiPriority="65" w:unhideWhenUsed="0"/>
-    <w:lsdException w:name="Medium List 2 Accent 3" w:semiHidden="0" w:uiPriority="66" w:unhideWhenUsed="0"/>
-    <w:lsdException w:name="Medium Grid 1 Accent 3" w:semiHidden="0" w:uiPriority="67" w:unhideWhenUsed="0"/>
-    <w:lsdException w:name="Medium Grid 2 Accent 3" w:semiHidden="0" w:uiPriority="68" w:unhideWhenUsed="0"/>
-    <w:lsdException w:name="Medium Grid 3 Accent 3" w:semiHidden="0" w:uiPriority="69" w:unhideWhenUsed="0"/>
-    <w:lsdException w:name="Dark List Accent 3" w:semiHidden="0" w:uiPriority="70" w:unhideWhenUsed="0"/>
-    <w:lsdException w:name="Colorful Shading Accent 3" w:semiHidden="0" w:uiPriority="71" w:unhideWhenUsed="0"/>
-    <w:lsdException w:name="Colorful List Accent 3" w:semiHidden="0" w:uiPriority="72" w:unhideWhenUsed="0"/>
-    <w:lsdException w:name="Colorful Grid Accent 3" w:semiHidden="0" w:uiPriority="73" w:unhideWhenUsed="0"/>
-    <w:lsdException w:name="Light Shading Accent 4" w:semiHidden="0" w:uiPriority="60" w:unhideWhenUsed="0"/>
-    <w:lsdException w:name="Light List Accent 4" w:semiHidden="0" w:uiPriority="61" w:unhideWhenUsed="0"/>
-    <w:lsdException w:name="Light Grid Accent 4" w:semiHidden="0" w:uiPriority="62" w:unhideWhenUsed="0"/>
-    <w:lsdException w:name="Medium Shading 1 Accent 4" w:semiHidden="0" w:uiPriority="63" w:unhideWhenUsed="0"/>
-    <w:lsdException w:name="Medium Shading 2 Accent 4" w:semiHidden="0" w:uiPriority="64" w:unhideWhenUsed="0"/>
-    <w:lsdException w:name="Medium List 1 Accent 4" w:semiHidden="0" w:uiPriority="65" w:unhideWhenUsed="0"/>
-    <w:lsdException w:name="Medium List 2 Accent 4" w:semiHidden="0" w:uiPriority="66" w:unhideWhenUsed="0"/>
-    <w:lsdException w:name="Medium Grid 1 Accent 4" w:semiHidden="0" w:uiPriority="67" w:unhideWhenUsed="0"/>
-    <w:lsdException w:name="Medium Grid 2 Accent 4" w:semiHidden="0" w:uiPriority="68" w:unhideWhenUsed="0"/>
-    <w:lsdException w:name="Medium Grid 3 Accent 4" w:semiHidden="0" w:uiPriority="69" w:unhideWhenUsed="0"/>
-    <w:lsdException w:name="Dark List Accent 4" w:semiHidden="0" w:uiPriority="70" w:unhideWhenUsed="0"/>
-    <w:lsdException w:name="Colorful Shading Accent 4" w:semiHidden="0" w:uiPriority="71" w:unhideWhenUsed="0"/>
-    <w:lsdException w:name="Colorful List Accent 4" w:semiHidden="0" w:uiPriority="72" w:unhideWhenUsed="0"/>
-    <w:lsdException w:name="Colorful Grid Accent 4" w:semiHidden="0" w:uiPriority="73" w:unhideWhenUsed="0"/>
-    <w:lsdException w:name="Light Shading Accent 5" w:semiHidden="0" w:uiPriority="60" w:unhideWhenUsed="0"/>
-    <w:lsdException w:name="Light List Accent 5" w:semiHidden="0" w:uiPriority="61" w:unhideWhenUsed="0"/>
-    <w:lsdException w:name="Light Grid Accent 5" w:semiHidden="0" w:uiPriority="62" w:unhideWhenUsed="0"/>
-    <w:lsdException w:name="Medium Shading 1 Accent 5" w:semiHidden="0" w:uiPriority="63" w:unhideWhenUsed="0"/>
-    <w:lsdException w:name="Medium Shading 2 Accent 5" w:semiHidden="0" w:uiPriority="64" w:unhideWhenUsed="0"/>
-    <w:lsdException w:name="Medium List 1 Accent 5" w:semiHidden="0" w:uiPriority="65" w:unhideWhenUsed="0"/>
-    <w:lsdException w:name="Medium List 2 Accent 5" w:semiHidden="0" w:uiPriority="66" w:unhideWhenUsed="0"/>
-    <w:lsdException w:name="Medium Grid 1 Accent 5" w:semiHidden="0" w:uiPriority="67" w:unhideWhenUsed="0"/>
-    <w:lsdException w:name="Medium Grid 2 Accent 5" w:semiHidden="0" w:uiPriority="68" w:unhideWhenUsed="0"/>
-    <w:lsdException w:name="Medium Grid 3 Accent 5" w:semiHidden="0" w:uiPriority="69" w:unhideWhenUsed="0"/>
-    <w:lsdException w:name="Dark List Accent 5" w:semiHidden="0" w:uiPriority="70" w:unhideWhenUsed="0"/>
-    <w:lsdException w:name="Colorful Shading Accent 5" w:semiHidden="0" w:uiPriority="71" w:unhideWhenUsed="0"/>
-    <w:lsdException w:name="Colorful List Accent 5" w:semiHidden="0" w:uiPriority="72" w:unhideWhenUsed="0"/>
-    <w:lsdException w:name="Colorful Grid Accent 5" w:semiHidden="0" w:uiPriority="73" w:unhideWhenUsed="0"/>
-    <w:lsdException w:name="Light Shading Accent 6" w:semiHidden="0" w:uiPriority="60" w:unhideWhenUsed="0"/>
-    <w:lsdException w:name="Light List Accent 6" w:semiHidden="0" w:uiPriority="61" w:unhideWhenUsed="0"/>
-    <w:lsdException w:name="Light Grid Accent 6" w:semiHidden="0" w:uiPriority="62" w:unhideWhenUsed="0"/>
-    <w:lsdException w:name="Medium Shading 1 Accent 6" w:semiHidden="0" w:uiPriority="63" w:unhideWhenUsed="0"/>
-    <w:lsdException w:name="Medium Shading 2 Accent 6" w:semiHidden="0" w:uiPriority="64" w:unhideWhenUsed="0"/>
-    <w:lsdException w:name="Medium List 1 Accent 6" w:semiHidden="0" w:uiPriority="65" w:unhideWhenUsed="0"/>
-    <w:lsdException w:name="Medium List 2 Accent 6" w:semiHidden="0" w:uiPriority="66" w:unhideWhenUsed="0"/>
-    <w:lsdException w:name="Medium Grid 1 Accent 6" w:semiHidden="0" w:uiPriority="67" w:unhideWhenUsed="0"/>
-    <w:lsdException w:name="Medium Grid 2 Accent 6" w:semiHidden="0" w:uiPriority="68" w:unhideWhenUsed="0"/>
-    <w:lsdException w:name="Medium Grid 3 Accent 6" w:semiHidden="0" w:uiPriority="69" w:unhideWhenUsed="0"/>
-    <w:lsdException w:name="Dark List Accent 6" w:semiHidden="0" w:uiPriority="70" w:unhideWhenUsed="0"/>
-    <w:lsdException w:name="Colorful Shading Accent 6" w:semiHidden="0" w:uiPriority="71" w:unhideWhenUsed="0"/>
-    <w:lsdException w:name="Colorful List Accent 6" w:semiHidden="0" w:uiPriority="72" w:unhideWhenUsed="0"/>
-    <w:lsdException w:name="Colorful Grid Accent 6" w:semiHidden="0" w:uiPriority="73" w:unhideWhenUsed="0"/>
-    <w:lsdException w:name="Subtle Emphasis" w:semiHidden="0" w:uiPriority="19" w:unhideWhenUsed="0" w:qFormat="1"/>
-    <w:lsdException w:name="Intense Emphasis" w:semiHidden="0" w:uiPriority="21" w:unhideWhenUsed="0" w:qFormat="1"/>
-    <w:lsdException w:name="Subtle Reference" w:semiHidden="0" w:uiPriority="31" w:unhideWhenUsed="0" w:qFormat="1"/>
-    <w:lsdException w:name="Intense Reference" w:semiHidden="0" w:uiPriority="32" w:unhideWhenUsed="0" w:qFormat="1"/>
-    <w:lsdException w:name="Book Title" w:semiHidden="0" w:uiPriority="33" w:unhideWhenUsed="0" w:qFormat="1"/>
-    <w:lsdException w:name="Bibliography" w:uiPriority="37"/>
-    <w:lsdException w:name="TOC Heading" w:uiPriority="39" w:qFormat="1"/>
-  </w:latentStyles>
-  <w:style w:type="paragraph" w:default="1" w:styleId="Normal">
-    <w:name w:val="Normal"/>
-    <w:qFormat/>
-  </w:style>
-  <w:style w:type="paragraph" w:styleId="Heading1">
-    <w:name w:val="heading 1"/>
-    <w:basedOn w:val="Normal"/>
-    <w:next w:val="Normal"/>
-    <w:link w:val="Heading1Char"/>
-    <w:uiPriority w:val="9"/>
-    <w:qFormat/>
-    <w:rsid w:val="00DC54B4"/>
-    <w:pPr>
-      <w:keepNext/>
-      <w:keepLines/>
-      <w:spacing w:before="480" w:after="0"/>
-      <w:outlineLvl w:val="0"/>
-    </w:pPr>
-    <w:rPr>
-      <w:rFonts w:asciiTheme="majorHAnsi" w:eastAsiaTheme="majorEastAsia" w:hAnsiTheme="majorHAnsi" w:cstheme="majorBidi"/>
-      <w:b/>
-      <w:bCs/>
-      <w:color w:val="365F91" w:themeColor="accent1" w:themeShade="BF"/>
-      <w:sz w:val="28"/>
-      <w:szCs w:val="28"/>
-    </w:rPr>
-  </w:style>
-  <w:style w:type="paragraph" w:styleId="Heading2">
-    <w:name w:val="heading 2"/>
-    <w:basedOn w:val="Normal"/>
-    <w:next w:val="Normal"/>
-    <w:link w:val="Heading2Char"/>
-    <w:uiPriority w:val="9"/>
-    <w:unhideWhenUsed/>
-    <w:qFormat/>
-    <w:rsid w:val="00DC54B4"/>
-    <w:pPr>
-      <w:keepNext/>
-      <w:keepLines/>
-      <w:spacing w:before="200" w:after="0"/>
-      <w:outlineLvl w:val="1"/>
-    </w:pPr>
-    <w:rPr>
-      <w:rFonts w:asciiTheme="majorHAnsi" w:eastAsiaTheme="majorEastAsia" w:hAnsiTheme="majorHAnsi" w:cstheme="majorBidi"/>
-      <w:b/>
-      <w:bCs/>
-      <w:color w:val="4F81BD" w:themeColor="accent1"/>
-      <w:sz w:val="26"/>
-      <w:szCs w:val="26"/>
-    </w:rPr>
-  </w:style>
-  <w:style w:type="paragraph" w:styleId="Heading3">
-    <w:name w:val="heading 3"/>
-    <w:basedOn w:val="Normal"/>
-    <w:next w:val="Normal"/>
-    <w:link w:val="Heading3Char"/>
-    <w:uiPriority w:val="9"/>
-    <w:unhideWhenUsed/>
-    <w:qFormat/>
-    <w:rsid w:val="00DC54B4"/>
-    <w:pPr>
-      <w:keepNext/>
-      <w:keepLines/>
-      <w:spacing w:before="200" w:after="0"/>
-      <w:outlineLvl w:val="2"/>
-    </w:pPr>
-    <w:rPr>
-      <w:rFonts w:asciiTheme="majorHAnsi" w:eastAsiaTheme="majorEastAsia" w:hAnsiTheme="majorHAnsi" w:cstheme="majorBidi"/>
-      <w:b/>
-      <w:bCs/>
-      <w:color w:val="4F81BD" w:themeColor="accent1"/>
-    </w:rPr>
-  </w:style>
-  <w:style w:type="paragraph" w:styleId="Heading4">
-    <w:name w:val="heading 4"/>
-    <w:basedOn w:val="Normal"/>
-    <w:next w:val="Normal"/>
-    <w:link w:val="Heading4Char"/>
-    <w:uiPriority w:val="9"/>
-    <w:unhideWhenUsed/>
-    <w:qFormat/>
-    <w:rsid w:val="00DC54B4"/>
-    <w:pPr>
-      <w:keepNext/>
-      <w:keepLines/>
-      <w:spacing w:before="200" w:after="0"/>
-      <w:outlineLvl w:val="3"/>
-    </w:pPr>
-    <w:rPr>
-      <w:rFonts w:asciiTheme="majorHAnsi" w:eastAsiaTheme="majorEastAsia" w:hAnsiTheme="majorHAnsi" w:cstheme="majorBidi"/>
-      <w:b/>
-      <w:bCs/>
-      <w:i/>
-      <w:iCs/>
-      <w:color w:val="4F81BD" w:themeColor="accent1"/>
-    </w:rPr>
-  </w:style>
-  <w:style w:type="paragraph" w:styleId="Heading5">
-    <w:name w:val="heading 5"/>
-    <w:basedOn w:val="Normal"/>
-    <w:next w:val="Normal"/>
-    <w:link w:val="Heading5Char"/>
-    <w:uiPriority w:val="9"/>
-    <w:unhideWhenUsed/>
-    <w:qFormat/>
-    <w:rsid w:val="00D8338E"/>
-    <w:pPr>
-      <w:keepNext/>
-      <w:keepLines/>
-      <w:spacing w:before="200" w:after="0"/>
-      <w:outlineLvl w:val="4"/>
-    </w:pPr>
-    <w:rPr>
-      <w:rFonts w:asciiTheme="majorHAnsi" w:eastAsiaTheme="majorEastAsia" w:hAnsiTheme="majorHAnsi" w:cstheme="majorBidi"/>
-      <w:color w:val="243F60" w:themeColor="accent1" w:themeShade="7F"/>
-    </w:rPr>
-  </w:style>
-  <w:style w:type="character" w:default="1" w:styleId="DefaultParagraphFont">
-    <w:name w:val="Default Paragraph Font"/>
-    <w:uiPriority w:val="1"/>
-    <w:semiHidden/>
-    <w:unhideWhenUsed/>
-  </w:style>
-  <w:style w:type="table" w:default="1" w:styleId="TableNormal">
-    <w:name w:val="Normal Table"/>
-    <w:uiPriority w:val="99"/>
-    <w:semiHidden/>
-    <w:unhideWhenUsed/>
-    <w:tblPr>
-      <w:tblInd w:w="0" w:type="dxa"/>
-      <w:tblCellMar>
-        <w:top w:w="0" w:type="dxa"/>
-        <w:left w:w="108" w:type="dxa"/>
-        <w:bottom w:w="0" w:type="dxa"/>
-        <w:right w:w="108" w:type="dxa"/>
-      </w:tblCellMar>
-    </w:tblPr>
-  </w:style>
-  <w:style w:type="numbering" w:default="1" w:styleId="NoList">
-    <w:name w:val="No List"/>
-    <w:uiPriority w:val="99"/>
-    <w:semiHidden/>
-    <w:unhideWhenUsed/>
-  </w:style>
-  <w:style w:type="character" w:customStyle="1" w:styleId="Heading1Char">
-    <w:name w:val="Heading 1 Char"/>
-    <w:basedOn w:val="DefaultParagraphFont"/>
-    <w:link w:val="Heading1"/>
-    <w:uiPriority w:val="9"/>
-    <w:rsid w:val="00DC54B4"/>
-    <w:rPr>
-      <w:rFonts w:asciiTheme="majorHAnsi" w:eastAsiaTheme="majorEastAsia" w:hAnsiTheme="majorHAnsi" w:cstheme="majorBidi"/>
-      <w:b/>
-      <w:bCs/>
-      <w:color w:val="365F91" w:themeColor="accent1" w:themeShade="BF"/>
-      <w:sz w:val="28"/>
-      <w:szCs w:val="28"/>
-    </w:rPr>
-  </w:style>
-  <w:style w:type="character" w:customStyle="1" w:styleId="Heading2Char">
-    <w:name w:val="Heading 2 Char"/>
-    <w:basedOn w:val="DefaultParagraphFont"/>
-    <w:link w:val="Heading2"/>
-    <w:uiPriority w:val="9"/>
-    <w:rsid w:val="00DC54B4"/>
-    <w:rPr>
-      <w:rFonts w:asciiTheme="majorHAnsi" w:eastAsiaTheme="majorEastAsia" w:hAnsiTheme="majorHAnsi" w:cstheme="majorBidi"/>
-      <w:b/>
-      <w:bCs/>
-      <w:color w:val="4F81BD" w:themeColor="accent1"/>
-      <w:sz w:val="26"/>
-      <w:szCs w:val="26"/>
-    </w:rPr>
-  </w:style>
-  <w:style w:type="character" w:customStyle="1" w:styleId="Heading3Char">
-    <w:name w:val="Heading 3 Char"/>
-    <w:basedOn w:val="DefaultParagraphFont"/>
-    <w:link w:val="Heading3"/>
-    <w:uiPriority w:val="9"/>
-    <w:rsid w:val="00DC54B4"/>
-    <w:rPr>
-      <w:rFonts w:asciiTheme="majorHAnsi" w:eastAsiaTheme="majorEastAsia" w:hAnsiTheme="majorHAnsi" w:cstheme="majorBidi"/>
-      <w:b/>
-      <w:bCs/>
-      <w:color w:val="4F81BD" w:themeColor="accent1"/>
-    </w:rPr>
-  </w:style>
-  <w:style w:type="character" w:customStyle="1" w:styleId="Heading4Char">
-    <w:name w:val="Heading 4 Char"/>
-    <w:basedOn w:val="DefaultParagraphFont"/>
-    <w:link w:val="Heading4"/>
-    <w:uiPriority w:val="9"/>
-    <w:rsid w:val="00DC54B4"/>
-    <w:rPr>
-      <w:rFonts w:asciiTheme="majorHAnsi" w:eastAsiaTheme="majorEastAsia" w:hAnsiTheme="majorHAnsi" w:cstheme="majorBidi"/>
-      <w:b/>
-      <w:bCs/>
-      <w:i/>
-      <w:iCs/>
-      <w:color w:val="4F81BD" w:themeColor="accent1"/>
-    </w:rPr>
-  </w:style>
-  <w:style w:type="paragraph" w:styleId="BalloonText">
-    <w:name w:val="Balloon Text"/>
-    <w:basedOn w:val="Normal"/>
-    <w:link w:val="BalloonTextChar"/>
-    <w:uiPriority w:val="99"/>
-    <w:semiHidden/>
-    <w:unhideWhenUsed/>
-    <w:rsid w:val="00DC54B4"/>
-    <w:pPr>
-      <w:spacing w:after="0" w:line="240" w:lineRule="auto"/>
-    </w:pPr>
-    <w:rPr>
-      <w:rFonts w:ascii="Tahoma" w:hAnsi="Tahoma" w:cs="Tahoma"/>
-      <w:sz w:val="16"/>
-      <w:szCs w:val="16"/>
-    </w:rPr>
-  </w:style>
-  <w:style w:type="character" w:customStyle="1" w:styleId="BalloonTextChar">
-    <w:name w:val="Balloon Text Char"/>
-    <w:basedOn w:val="DefaultParagraphFont"/>
-    <w:link w:val="BalloonText"/>
-    <w:uiPriority w:val="99"/>
-    <w:semiHidden/>
-    <w:rsid w:val="00DC54B4"/>
-    <w:rPr>
-      <w:rFonts w:ascii="Tahoma" w:hAnsi="Tahoma" w:cs="Tahoma"/>
-      <w:sz w:val="16"/>
-      <w:szCs w:val="16"/>
-    </w:rPr>
-  </w:style>
-  <w:style w:type="character" w:customStyle="1" w:styleId="Heading5Char">
-    <w:name w:val="Heading 5 Char"/>
-    <w:basedOn w:val="DefaultParagraphFont"/>
-    <w:link w:val="Heading5"/>
-    <w:uiPriority w:val="9"/>
-    <w:rsid w:val="00D8338E"/>
-    <w:rPr>
-      <w:rFonts w:asciiTheme="majorHAnsi" w:eastAsiaTheme="majorEastAsia" w:hAnsiTheme="majorHAnsi" w:cstheme="majorBidi"/>
-      <w:color w:val="243F60" w:themeColor="accent1" w:themeShade="7F"/>
-    </w:rPr>
-  </w:style>
-  <w:style w:type="paragraph" w:styleId="Header">
-    <w:name w:val="header"/>
-    <w:basedOn w:val="Normal"/>
-    <w:link w:val="HeaderChar"/>
-    <w:uiPriority w:val="99"/>
-    <w:unhideWhenUsed/>
-    <w:rsid w:val="0098544B"/>
-    <w:pPr>
-      <w:tabs>
-        <w:tab w:val="center" w:pos="4536"/>
-        <w:tab w:val="right" w:pos="9072"/>
-      </w:tabs>
-      <w:spacing w:after="0" w:line="240" w:lineRule="auto"/>
-    </w:pPr>
-  </w:style>
-  <w:style w:type="character" w:customStyle="1" w:styleId="HeaderChar">
-    <w:name w:val="Header Char"/>
-    <w:basedOn w:val="DefaultParagraphFont"/>
-    <w:link w:val="Header"/>
-    <w:uiPriority w:val="99"/>
-    <w:rsid w:val="0098544B"/>
-  </w:style>
-  <w:style w:type="paragraph" w:styleId="Footer">
-    <w:name w:val="footer"/>
-    <w:basedOn w:val="Normal"/>
-    <w:link w:val="FooterChar"/>
-    <w:uiPriority w:val="99"/>
-    <w:unhideWhenUsed/>
-    <w:rsid w:val="0098544B"/>
-    <w:pPr>
-      <w:tabs>
-        <w:tab w:val="center" w:pos="4536"/>
-        <w:tab w:val="right" w:pos="9072"/>
-      </w:tabs>
-      <w:spacing w:after="0" w:line="240" w:lineRule="auto"/>
-    </w:pPr>
-  </w:style>
-  <w:style w:type="character" w:customStyle="1" w:styleId="FooterChar">
-    <w:name w:val="Footer Char"/>
-    <w:basedOn w:val="DefaultParagraphFont"/>
-    <w:link w:val="Footer"/>
-    <w:uiPriority w:val="99"/>
-    <w:rsid w:val="0098544B"/>
-  </w:style>
-  <w:style w:type="paragraph" w:styleId="TOCHeading">
-    <w:name w:val="TOC Heading"/>
-    <w:basedOn w:val="Heading1"/>
-    <w:next w:val="Normal"/>
-    <w:uiPriority w:val="39"/>
-    <w:semiHidden/>
-    <w:unhideWhenUsed/>
-    <w:qFormat/>
-    <w:rsid w:val="0098544B"/>
-    <w:pPr>
-      <w:outlineLvl w:val="9"/>
-    </w:pPr>
-    <w:rPr>
-      <w:lang w:val="en-US" w:eastAsia="ja-JP"/>
-    </w:rPr>
-  </w:style>
-  <w:style w:type="paragraph" w:styleId="TOC1">
-    <w:name w:val="toc 1"/>
-    <w:basedOn w:val="Normal"/>
-    <w:next w:val="Normal"/>
-    <w:autoRedefine/>
-    <w:uiPriority w:val="39"/>
-    <w:unhideWhenUsed/>
-    <w:rsid w:val="0098544B"/>
-    <w:pPr>
-      <w:spacing w:after="100"/>
-    </w:pPr>
-  </w:style>
-  <w:style w:type="paragraph" w:styleId="TOC2">
-    <w:name w:val="toc 2"/>
-    <w:basedOn w:val="Normal"/>
-    <w:next w:val="Normal"/>
-    <w:autoRedefine/>
-    <w:uiPriority w:val="39"/>
-    <w:unhideWhenUsed/>
-    <w:rsid w:val="0098544B"/>
-    <w:pPr>
-      <w:spacing w:after="100"/>
-      <w:ind w:left="220"/>
-    </w:pPr>
-  </w:style>
-  <w:style w:type="paragraph" w:styleId="TOC3">
-    <w:name w:val="toc 3"/>
-    <w:basedOn w:val="Normal"/>
-    <w:next w:val="Normal"/>
-    <w:autoRedefine/>
-    <w:uiPriority w:val="39"/>
-    <w:unhideWhenUsed/>
-    <w:rsid w:val="0098544B"/>
-    <w:pPr>
-      <w:spacing w:after="100"/>
-      <w:ind w:left="440"/>
-    </w:pPr>
-  </w:style>
-  <w:style w:type="character" w:styleId="Hyperlink">
-    <w:name w:val="Hyperlink"/>
-    <w:basedOn w:val="DefaultParagraphFont"/>
-    <w:uiPriority w:val="99"/>
-    <w:unhideWhenUsed/>
-    <w:rsid w:val="0098544B"/>
-    <w:rPr>
-      <w:color w:val="0000FF" w:themeColor="hyperlink"/>
-      <w:u w:val="single"/>
-    </w:rPr>
-  </w:style>
-  <w:style w:type="paragraph" w:styleId="ListParagraph">
-    <w:name w:val="List Paragraph"/>
-    <w:basedOn w:val="Normal"/>
-    <w:uiPriority w:val="34"/>
-    <w:qFormat/>
-    <w:rsid w:val="000B4457"/>
-    <w:pPr>
-      <w:ind w:left="720"/>
-      <w:contextualSpacing/>
-    </w:pPr>
-  </w:style>
-</w:styles>
-</file>
-
-<file path=word/stylesWithEffects.xml><?xml version="1.0" encoding="utf-8"?>
-<w:styles xmlns:wpc="http://schemas.microsoft.com/office/word/2010/wordprocessingCanvas" xmlns:mc="http://schemas.openxmlformats.org/markup-compatibility/2006" xmlns:o="urn:schemas-microsoft-com:office:office" xmlns:r="http://schemas.openxmlformats.org/officeDocument/2006/relationships" xmlns:m="http://schemas.openxmlformats.org/officeDocument/2006/math" xmlns:v="urn:schemas-microsoft-com:vml" xmlns:wp14="http://schemas.microsoft.com/office/word/2010/wordprocessingDrawing" xmlns:wp="http://schemas.openxmlformats.org/drawingml/2006/wordprocessingDrawing" xmlns:w10="urn:schemas-microsoft-com:office:word" xmlns:w="http://schemas.openxmlformats.org/wordprocessingml/2006/main" xmlns:w14="http://schemas.microsoft.com/office/word/2010/wordml" xmlns:wpg="http://schemas.microsoft.com/office/word/2010/wordprocessingGroup" xmlns:wpi="http://schemas.microsoft.com/office/word/2010/wordprocessingInk" xmlns:wne="http://schemas.microsoft.com/office/word/2006/wordml" xmlns:wps="http://schemas.microsoft.com/office/word/2010/wordprocessingShape" mc:Ignorable="w14 wp14">
-  <w:docDefaults>
-    <w:rPrDefault>
-      <w:rPr>
-        <w:rFonts w:asciiTheme="minorHAnsi" w:eastAsiaTheme="minorHAnsi" w:hAnsiTheme="minorHAnsi" w:cstheme="minorBidi"/>
-        <w:sz w:val="22"/>
-        <w:szCs w:val="22"/>
-        <w:lang w:val="nb-NO" w:eastAsia="en-US" w:bidi="ar-SA"/>
-      </w:rPr>
-    </w:rPrDefault>
-    <w:pPrDefault>
-      <w:pPr>
-        <w:spacing w:after="200" w:line="276" w:lineRule="auto"/>
-      </w:pPr>
-    </w:pPrDefault>
-  </w:docDefaults>
-  <w:latentStyles w:defLockedState="0" w:defUIPriority="99" w:defSemiHidden="1" w:defUnhideWhenUsed="1" w:defQFormat="0" w:count="267">
-    <w:lsdException w:name="Normal" w:semiHidden="0" w:uiPriority="0" w:unhideWhenUsed="0" w:qFormat="1"/>
-    <w:lsdException w:name="heading 1" w:semiHidden="0" w:uiPriority="9" w:unhideWhenUsed="0" w:qFormat="1"/>
-    <w:lsdException w:name="heading 2" w:uiPriority="9" w:qFormat="1"/>
-    <w:lsdException w:name="heading 3" w:uiPriority="9" w:qFormat="1"/>
-    <w:lsdException w:name="heading 4" w:uiPriority="9" w:qFormat="1"/>
-    <w:lsdException w:name="heading 5" w:uiPriority="9" w:qFormat="1"/>
-    <w:lsdException w:name="heading 6" w:uiPriority="9" w:qFormat="1"/>
-    <w:lsdException w:name="heading 7" w:uiPriority="9" w:qFormat="1"/>
-    <w:lsdException w:name="heading 8" w:uiPriority="9" w:qFormat="1"/>
-    <w:lsdException w:name="heading 9" w:uiPriority="9" w:qFormat="1"/>
-    <w:lsdException w:name="toc 1" w:uiPriority="39"/>
-    <w:lsdException w:name="toc 2" w:uiPriority="39"/>
-    <w:lsdException w:name="toc 3" w:uiPriority="39"/>
-    <w:lsdException w:name="toc 4" w:uiPriority="39"/>
-    <w:lsdException w:name="toc 5" w:uiPriority="39"/>
-    <w:lsdException w:name="toc 6" w:uiPriority="39"/>
-    <w:lsdException w:name="toc 7" w:uiPriority="39"/>
-    <w:lsdException w:name="toc 8" w:uiPriority="39"/>
-    <w:lsdException w:name="toc 9" w:uiPriority="39"/>
-    <w:lsdException w:name="caption" w:uiPriority="35" w:qFormat="1"/>
-    <w:lsdException w:name="Title" w:semiHidden="0" w:uiPriority="10" w:unhideWhenUsed="0" w:qFormat="1"/>
-    <w:lsdException w:name="Default Paragraph Font" w:uiPriority="1"/>
-    <w:lsdException w:name="Subtitle" w:semiHidden="0" w:uiPriority="11" w:unhideWhenUsed="0" w:qFormat="1"/>
-    <w:lsdException w:name="Strong" w:semiHidden="0" w:uiPriority="22" w:unhideWhenUsed="0" w:qFormat="1"/>
-    <w:lsdException w:name="Emphasis" w:semiHidden="0" w:uiPriority="20" w:unhideWhenUsed="0" w:qFormat="1"/>
-    <w:lsdException w:name="Table Grid" w:semiHidden="0" w:uiPriority="59" w:unhideWhenUsed="0"/>
-    <w:lsdException w:name="Placeholder Text" w:unhideWhenUsed="0"/>
-    <w:lsdException w:name="No Spacing" w:semiHidden="0" w:uiPriority="1" w:unhideWhenUsed="0" w:qFormat="1"/>
-    <w:lsdException w:name="Light Shading" w:semiHidden="0" w:uiPriority="60" w:unhideWhenUsed="0"/>
-    <w:lsdException w:name="Light List" w:semiHidden="0" w:uiPriority="61" w:unhideWhenUsed="0"/>
-    <w:lsdException w:name="Light Grid" w:semiHidden="0" w:uiPriority="62" w:unhideWhenUsed="0"/>
-    <w:lsdException w:name="Medium Shading 1" w:semiHidden="0" w:uiPriority="63" w:unhideWhenUsed="0"/>
-    <w:lsdException w:name="Medium Shading 2" w:semiHidden="0" w:uiPriority="64" w:unhideWhenUsed="0"/>
-    <w:lsdException w:name="Medium List 1" w:semiHidden="0" w:uiPriority="65" w:unhideWhenUsed="0"/>
-    <w:lsdException w:name="Medium List 2" w:semiHidden="0" w:uiPriority="66" w:unhideWhenUsed="0"/>
-    <w:lsdException w:name="Medium Grid 1" w:semiHidden="0" w:uiPriority="67" w:unhideWhenUsed="0"/>
-    <w:lsdException w:name="Medium Grid 2" w:semiHidden="0" w:uiPriority="68" w:unhideWhenUsed="0"/>
-    <w:lsdException w:name="Medium Grid 3" w:semiHidden="0" w:uiPriority="69" w:unhideWhenUsed="0"/>
-    <w:lsdException w:name="Dark List" w:semiHidden="0" w:uiPriority="70" w:unhideWhenUsed="0"/>
-    <w:lsdException w:name="Colorful Shading" w:semiHidden="0" w:uiPriority="71" w:unhideWhenUsed="0"/>
-    <w:lsdException w:name="Colorful List" w:semiHidden="0" w:uiPriority="72" w:unhideWhenUsed="0"/>
-    <w:lsdException w:name="Colorful Grid" w:semiHidden="0" w:uiPriority="73" w:unhideWhenUsed="0"/>
-    <w:lsdException w:name="Light Shading Accent 1" w:semiHidden="0" w:uiPriority="60" w:unhideWhenUsed="0"/>
-    <w:lsdException w:name="Light List Accent 1" w:semiHidden="0" w:uiPriority="61" w:unhideWhenUsed="0"/>
-    <w:lsdException w:name="Light Grid Accent 1" w:semiHidden="0" w:uiPriority="62" w:unhideWhenUsed="0"/>
-    <w:lsdException w:name="Medium Shading 1 Accent 1" w:semiHidden="0" w:uiPriority="63" w:unhideWhenUsed="0"/>
-    <w:lsdException w:name="Medium Shading 2 Accent 1" w:semiHidden="0" w:uiPriority="64" w:unhideWhenUsed="0"/>
-    <w:lsdException w:name="Medium List 1 Accent 1" w:semiHidden="0" w:uiPriority="65" w:unhideWhenUsed="0"/>
-    <w:lsdException w:name="Revision" w:unhideWhenUsed="0"/>
-    <w:lsdException w:name="List Paragraph" w:semiHidden="0" w:uiPriority="34" w:unhideWhenUsed="0" w:qFormat="1"/>
-    <w:lsdException w:name="Quote" w:semiHidden="0" w:uiPriority="29" w:unhideWhenUsed="0" w:qFormat="1"/>
-    <w:lsdException w:name="Intense Quote" w:semiHidden="0" w:uiPriority="30" w:unhideWhenUsed="0" w:qFormat="1"/>
-    <w:lsdException w:name="Medium List 2 Accent 1" w:semiHidden="0" w:uiPriority="66" w:unhideWhenUsed="0"/>
-    <w:lsdException w:name="Medium Grid 1 Accent 1" w:semiHidden="0" w:uiPriority="67" w:unhideWhenUsed="0"/>
-    <w:lsdException w:name="Medium Grid 2 Accent 1" w:semiHidden="0" w:uiPriority="68" w:unhideWhenUsed="0"/>
-    <w:lsdException w:name="Medium Grid 3 Accent 1" w:semiHidden="0" w:uiPriority="69" w:unhideWhenUsed="0"/>
-    <w:lsdException w:name="Dark List Accent 1" w:semiHidden="0" w:uiPriority="70" w:unhideWhenUsed="0"/>
-    <w:lsdException w:name="Colorful Shading Accent 1" w:semiHidden="0" w:uiPriority="71" w:unhideWhenUsed="0"/>
-    <w:lsdException w:name="Colorful List Accent 1" w:semiHidden="0" w:uiPriority="72" w:unhideWhenUsed="0"/>
-    <w:lsdException w:name="Colorful Grid Accent 1" w:semiHidden="0" w:uiPriority="73" w:unhideWhenUsed="0"/>
-    <w:lsdException w:name="Light Shading Accent 2" w:semiHidden="0" w:uiPriority="60" w:unhideWhenUsed="0"/>
-    <w:lsdException w:name="Light List Accent 2" w:semiHidden="0" w:uiPriority="61" w:unhideWhenUsed="0"/>
-    <w:lsdException w:name="Light Grid Accent 2" w:semiHidden="0" w:uiPriority="62" w:unhideWhenUsed="0"/>
-    <w:lsdException w:name="Medium Shading 1 Accent 2" w:semiHidden="0" w:uiPriority="63" w:unhideWhenUsed="0"/>
-    <w:lsdException w:name="Medium Shading 2 Accent 2" w:semiHidden="0" w:uiPriority="64" w:unhideWhenUsed="0"/>
-    <w:lsdException w:name="Medium List 1 Accent 2" w:semiHidden="0" w:uiPriority="65" w:unhideWhenUsed="0"/>
-    <w:lsdException w:name="Medium List 2 Accent 2" w:semiHidden="0" w:uiPriority="66" w:unhideWhenUsed="0"/>
-    <w:lsdException w:name="Medium Grid 1 Accent 2" w:semiHidden="0" w:uiPriority="67" w:unhideWhenUsed="0"/>
-    <w:lsdException w:name="Medium Grid 2 Accent 2" w:semiHidden="0" w:uiPriority="68" w:unhideWhenUsed="0"/>
-    <w:lsdException w:name="Medium Grid 3 Accent 2" w:semiHidden="0" w:uiPriority="69" w:unhideWhenUsed="0"/>
-    <w:lsdException w:name="Dark List Accent 2" w:semiHidden="0" w:uiPriority="70" w:unhideWhenUsed="0"/>
-    <w:lsdException w:name="Colorful Shading Accent 2" w:semiHidden="0" w:uiPriority="71" w:unhideWhenUsed="0"/>
-    <w:lsdException w:name="Colorful List Accent 2" w:semiHidden="0" w:uiPriority="72" w:unhideWhenUsed="0"/>
-    <w:lsdException w:name="Colorful Grid Accent 2" w:semiHidden="0" w:uiPriority="73" w:unhideWhenUsed="0"/>
-    <w:lsdException w:name="Light Shading Accent 3" w:semiHidden="0" w:uiPriority="60" w:unhideWhenUsed="0"/>
-    <w:lsdException w:name="Light List Accent 3" w:semiHidden="0" w:uiPriority="61" w:unhideWhenUsed="0"/>
-    <w:lsdException w:name="Light Grid Accent 3" w:semiHidden="0" w:uiPriority="62" w:unhideWhenUsed="0"/>
-    <w:lsdException w:name="Medium Shading 1 Accent 3" w:semiHidden="0" w:uiPriority="63" w:unhideWhenUsed="0"/>
-    <w:lsdException w:name="Medium Shading 2 Accent 3" w:semiHidden="0" w:uiPriority="64" w:unhideWhenUsed="0"/>
-    <w:lsdException w:name="Medium List 1 Accent 3" w:semiHidden="0" w:uiPriority="65" w:unhideWhenUsed="0"/>
-    <w:lsdException w:name="Medium List 2 Accent 3" w:semiHidden="0" w:uiPriority="66" w:unhideWhenUsed="0"/>
-    <w:lsdException w:name="Medium Grid 1 Accent 3" w:semiHidden="0" w:uiPriority="67" w:unhideWhenUsed="0"/>
-    <w:lsdException w:name="Medium Grid 2 Accent 3" w:semiHidden="0" w:uiPriority="68" w:unhideWhenUsed="0"/>
-    <w:lsdException w:name="Medium Grid 3 Accent 3" w:semiHidden="0" w:uiPriority="69" w:unhideWhenUsed="0"/>
-    <w:lsdException w:name="Dark List Accent 3" w:semiHidden="0" w:uiPriority="70" w:unhideWhenUsed="0"/>
-    <w:lsdException w:name="Colorful Shading Accent 3" w:semiHidden="0" w:uiPriority="71" w:unhideWhenUsed="0"/>
-    <w:lsdException w:name="Colorful List Accent 3" w:semiHidden="0" w:uiPriority="72" w:unhideWhenUsed="0"/>
-    <w:lsdException w:name="Colorful Grid Accent 3" w:semiHidden="0" w:uiPriority="73" w:unhideWhenUsed="0"/>
-    <w:lsdException w:name="Light Shading Accent 4" w:semiHidden="0" w:uiPriority="60" w:unhideWhenUsed="0"/>
-    <w:lsdException w:name="Light List Accent 4" w:semiHidden="0" w:uiPriority="61" w:unhideWhenUsed="0"/>
-    <w:lsdException w:name="Light Grid Accent 4" w:semiHidden="0" w:uiPriority="62" w:unhideWhenUsed="0"/>
-    <w:lsdException w:name="Medium Shading 1 Accent 4" w:semiHidden="0" w:uiPriority="63" w:unhideWhenUsed="0"/>
-    <w:lsdException w:name="Medium Shading 2 Accent 4" w:semiHidden="0" w:uiPriority="64" w:unhideWhenUsed="0"/>
-    <w:lsdException w:name="Medium List 1 Accent 4" w:semiHidden="0" w:uiPriority="65" w:unhideWhenUsed="0"/>
-    <w:lsdException w:name="Medium List 2 Accent 4" w:semiHidden="0" w:uiPriority="66" w:unhideWhenUsed="0"/>
-    <w:lsdException w:name="Medium Grid 1 Accent 4" w:semiHidden="0" w:uiPriority="67" w:unhideWhenUsed="0"/>
-    <w:lsdException w:name="Medium Grid 2 Accent 4" w:semiHidden="0" w:uiPriority="68" w:unhideWhenUsed="0"/>
-    <w:lsdException w:name="Medium Grid 3 Accent 4" w:semiHidden="0" w:uiPriority="69" w:unhideWhenUsed="0"/>
-    <w:lsdException w:name="Dark List Accent 4" w:semiHidden="0" w:uiPriority="70" w:unhideWhenUsed="0"/>
-    <w:lsdException w:name="Colorful Shading Accent 4" w:semiHidden="0" w:uiPriority="71" w:unhideWhenUsed="0"/>
-    <w:lsdException w:name="Colorful List Accent 4" w:semiHidden="0" w:uiPriority="72" w:unhideWhenUsed="0"/>
-    <w:lsdException w:name="Colorful Grid Accent 4" w:semiHidden="0" w:uiPriority="73" w:unhideWhenUsed="0"/>
-    <w:lsdException w:name="Light Shading Accent 5" w:semiHidden="0" w:uiPriority="60" w:unhideWhenUsed="0"/>
-    <w:lsdException w:name="Light List Accent 5" w:semiHidden="0" w:uiPriority="61" w:unhideWhenUsed="0"/>
-    <w:lsdException w:name="Light Grid Accent 5" w:semiHidden="0" w:uiPriority="62" w:unhideWhenUsed="0"/>
-    <w:lsdException w:name="Medium Shading 1 Accent 5" w:semiHidden="0" w:uiPriority="63" w:unhideWhenUsed="0"/>
-    <w:lsdException w:name="Medium Shading 2 Accent 5" w:semiHidden="0" w:uiPriority="64" w:unhideWhenUsed="0"/>
-    <w:lsdException w:name="Medium List 1 Accent 5" w:semiHidden="0" w:uiPriority="65" w:unhideWhenUsed="0"/>
-    <w:lsdException w:name="Medium List 2 Accent 5" w:semiHidden="0" w:uiPriority="66" w:unhideWhenUsed="0"/>
-    <w:lsdException w:name="Medium Grid 1 Accent 5" w:semiHidden="0" w:uiPriority="67" w:unhideWhenUsed="0"/>
-    <w:lsdException w:name="Medium Grid 2 Accent 5" w:semiHidden="0" w:uiPriority="68" w:unhideWhenUsed="0"/>
-    <w:lsdException w:name="Medium Grid 3 Accent 5" w:semiHidden="0" w:uiPriority="69" w:unhideWhenUsed="0"/>
-    <w:lsdException w:name="Dark List Accent 5" w:semiHidden="0" w:uiPriority="70" w:unhideWhenUsed="0"/>
-    <w:lsdException w:name="Colorful Shading Accent 5" w:semiHidden="0" w:uiPriority="71" w:unhideWhenUsed="0"/>
-    <w:lsdException w:name="Colorful List Accent 5" w:semiHidden="0" w:uiPriority="72" w:unhideWhenUsed="0"/>
-    <w:lsdException w:name="Colorful Grid Accent 5" w:semiHidden="0" w:uiPriority="73" w:unhideWhenUsed="0"/>
-    <w:lsdException w:name="Light Shading Accent 6" w:semiHidden="0" w:uiPriority="60" w:unhideWhenUsed="0"/>
-    <w:lsdException w:name="Light List Accent 6" w:semiHidden="0" w:uiPriority="61" w:unhideWhenUsed="0"/>
-    <w:lsdException w:name="Light Grid Accent 6" w:semiHidden="0" w:uiPriority="62" w:unhideWhenUsed="0"/>
-    <w:lsdException w:name="Medium Shading 1 Accent 6" w:semiHidden="0" w:uiPriority="63" w:unhideWhenUsed="0"/>
-    <w:lsdException w:name="Medium Shading 2 Accent 6" w:semiHidden="0" w:uiPriority="64" w:unhideWhenUsed="0"/>
-    <w:lsdException w:name="Medium List 1 Accent 6" w:semiHidden="0" w:uiPriority="65" w:unhideWhenUsed="0"/>
-    <w:lsdException w:name="Medium List 2 Accent 6" w:semiHidden="0" w:uiPriority="66" w:unhideWhenUsed="0"/>
-    <w:lsdException w:name="Medium Grid 1 Accent 6" w:semiHidden="0" w:uiPriority="67" w:unhideWhenUsed="0"/>
-    <w:lsdException w:name="Medium Grid 2 Accent 6" w:semiHidden="0" w:uiPriority="68" w:unhideWhenUsed="0"/>
-    <w:lsdException w:name="Medium Grid 3 Accent 6" w:semiHidden="0" w:uiPriority="69" w:unhideWhenUsed="0"/>
-    <w:lsdException w:name="Dark List Accent 6" w:semiHidden="0" w:uiPriority="70" w:unhideWhenUsed="0"/>
-    <w:lsdException w:name="Colorful Shading Accent 6" w:semiHidden="0" w:uiPriority="71" w:unhideWhenUsed="0"/>
-    <w:lsdException w:name="Colorful List Accent 6" w:semiHidden="0" w:uiPriority="72" w:unhideWhenUsed="0"/>
-    <w:lsdException w:name="Colorful Grid Accent 6" w:semiHidden="0" w:uiPriority="73" w:unhideWhenUsed="0"/>
-    <w:lsdException w:name="Subtle Emphasis" w:semiHidden="0" w:uiPriority="19" w:unhideWhenUsed="0" w:qFormat="1"/>
-    <w:lsdException w:name="Intense Emphasis" w:semiHidden="0" w:uiPriority="21" w:unhideWhenUsed="0" w:qFormat="1"/>
-    <w:lsdException w:name="Subtle Reference" w:semiHidden="0" w:uiPriority="31" w:unhideWhenUsed="0" w:qFormat="1"/>
-    <w:lsdException w:name="Intense Reference" w:semiHidden="0" w:uiPriority="32" w:unhideWhenUsed="0" w:qFormat="1"/>
-    <w:lsdException w:name="Book Title" w:semiHidden="0" w:uiPriority="33" w:unhideWhenUsed="0" w:qFormat="1"/>
-    <w:lsdException w:name="Bibliography" w:uiPriority="37"/>
-    <w:lsdException w:name="TOC Heading" w:uiPriority="39" w:qFormat="1"/>
+  <w:latentStyles w:defLockedState="0" w:defUIPriority="99" w:defSemiHidden="0" w:defUnhideWhenUsed="0" w:defQFormat="0" w:count="371">
+    <w:lsdException w:name="Normal" w:uiPriority="0" w:qFormat="1"/>
+    <w:lsdException w:name="heading 1" w:uiPriority="9" w:qFormat="1"/>
+    <w:lsdException w:name="heading 2" w:semiHidden="1" w:uiPriority="9" w:unhideWhenUsed="1" w:qFormat="1"/>
+    <w:lsdException w:name="heading 3" w:semiHidden="1" w:uiPriority="9" w:unhideWhenUsed="1" w:qFormat="1"/>
+    <w:lsdException w:name="heading 4" w:semiHidden="1" w:uiPriority="9" w:unhideWhenUsed="1" w:qFormat="1"/>
+    <w:lsdException w:name="heading 5" w:semiHidden="1" w:uiPriority="9" w:unhideWhenUsed="1" w:qFormat="1"/>
+    <w:lsdException w:name="heading 6" w:semiHidden="1" w:uiPriority="9" w:unhideWhenUsed="1" w:qFormat="1"/>
+    <w:lsdException w:name="heading 7" w:semiHidden="1" w:uiPriority="9" w:unhideWhenUsed="1" w:qFormat="1"/>
+    <w:lsdException w:name="heading 8" w:semiHidden="1" w:uiPriority="9" w:unhideWhenUsed="1" w:qFormat="1"/>
+    <w:lsdException w:name="heading 9" w:semiHidden="1" w:uiPriority="9" w:unhideWhenUsed="1" w:qFormat="1"/>
+    <w:lsdException w:name="index 1" w:semiHidden="1" w:unhideWhenUsed="1"/>
+    <w:lsdException w:name="index 2" w:semiHidden="1" w:unhideWhenUsed="1"/>
+    <w:lsdException w:name="index 3" w:semiHidden="1" w:unhideWhenUsed="1"/>
+    <w:lsdException w:name="index 4" w:semiHidden="1" w:unhideWhenUsed="1"/>
+    <w:lsdException w:name="index 5" w:semiHidden="1" w:unhideWhenUsed="1"/>
+    <w:lsdException w:name="index 6" w:semiHidden="1" w:unhideWhenUsed="1"/>
+    <w:lsdException w:name="index 7" w:semiHidden="1" w:unhideWhenUsed="1"/>
+    <w:lsdException w:name="index 8" w:semiHidden="1" w:unhideWhenUsed="1"/>
+    <w:lsdException w:name="index 9" w:semiHidden="1" w:unhideWhenUsed="1"/>
+    <w:lsdException w:name="toc 1" w:semiHidden="1" w:uiPriority="39" w:unhideWhenUsed="1"/>
+    <w:lsdException w:name="toc 2" w:semiHidden="1" w:uiPriority="39" w:unhideWhenUsed="1"/>
+    <w:lsdException w:name="toc 3" w:semiHidden="1" w:uiPriority="39" w:unhideWhenUsed="1"/>
+    <w:lsdException w:name="toc 4" w:semiHidden="1" w:uiPriority="39" w:unhideWhenUsed="1"/>
+    <w:lsdException w:name="toc 5" w:semiHidden="1" w:uiPriority="39" w:unhideWhenUsed="1"/>
+    <w:lsdException w:name="toc 6" w:semiHidden="1" w:uiPriority="39" w:unhideWhenUsed="1"/>
+    <w:lsdException w:name="toc 7" w:semiHidden="1" w:uiPriority="39" w:unhideWhenUsed="1"/>
+    <w:lsdException w:name="toc 8" w:semiHidden="1" w:uiPriority="39" w:unhideWhenUsed="1"/>
+    <w:lsdException w:name="toc 9" w:semiHidden="1" w:uiPriority="39" w:unhideWhenUsed="1"/>
+    <w:lsdException w:name="Normal Indent" w:semiHidden="1" w:unhideWhenUsed="1"/>
+    <w:lsdException w:name="footnote text" w:semiHidden="1" w:unhideWhenUsed="1"/>
+    <w:lsdException w:name="annotation text" w:semiHidden="1" w:unhideWhenUsed="1"/>
+    <w:lsdException w:name="header" w:semiHidden="1" w:unhideWhenUsed="1"/>
+    <w:lsdException w:name="footer" w:semiHidden="1" w:unhideWhenUsed="1"/>
+    <w:lsdException w:name="index heading" w:semiHidden="1" w:unhideWhenUsed="1"/>
+    <w:lsdException w:name="caption" w:semiHidden="1" w:uiPriority="35" w:unhideWhenUsed="1" w:qFormat="1"/>
+    <w:lsdException w:name="table of figures" w:semiHidden="1" w:unhideWhenUsed="1"/>
+    <w:lsdException w:name="envelope address" w:semiHidden="1" w:unhideWhenUsed="1"/>
+    <w:lsdException w:name="envelope return" w:semiHidden="1" w:unhideWhenUsed="1"/>
+    <w:lsdException w:name="footnote reference" w:semiHidden="1" w:unhideWhenUsed="1"/>
+    <w:lsdException w:name="annotation reference" w:semiHidden="1" w:unhideWhenUsed="1"/>
+    <w:lsdException w:name="line number" w:semiHidden="1" w:unhideWhenUsed="1"/>
+    <w:lsdException w:name="page number" w:semiHidden="1" w:unhideWhenUsed="1"/>
+    <w:lsdException w:name="endnote reference" w:semiHidden="1" w:unhideWhenUsed="1"/>
+    <w:lsdException w:name="endnote text" w:semiHidden="1" w:unhideWhenUsed="1"/>
+    <w:lsdException w:name="table of authorities" w:semiHidden="1" w:unhideWhenUsed="1"/>
+    <w:lsdException w:name="macro" w:semiHidden="1" w:unhideWhenUsed="1"/>
+    <w:lsdException w:name="toa heading" w:semiHidden="1" w:unhideWhenUsed="1"/>
+    <w:lsdException w:name="List" w:semiHidden="1" w:unhideWhenUsed="1"/>
+    <w:lsdException w:name="List Bullet" w:semiHidden="1" w:unhideWhenUsed="1"/>
+    <w:lsdException w:name="List Number" w:semiHidden="1" w:unhideWhenUsed="1"/>
+    <w:lsdException w:name="List 2" w:semiHidden="1" w:unhideWhenUsed="1"/>
+    <w:lsdException w:name="List 3" w:semiHidden="1" w:unhideWhenUsed="1"/>
+    <w:lsdException w:name="List 4" w:semiHidden="1" w:unhideWhenUsed="1"/>
+    <w:lsdException w:name="List 5" w:semiHidden="1" w:unhideWhenUsed="1"/>
+    <w:lsdException w:name="List Bullet 2" w:semiHidden="1" w:unhideWhenUsed="1"/>
+    <w:lsdException w:name="List Bullet 3" w:semiHidden="1" w:unhideWhenUsed="1"/>
+    <w:lsdException w:name="List Bullet 4" w:semiHidden="1" w:unhideWhenUsed="1"/>
+    <w:lsdException w:name="List Bullet 5" w:semiHidden="1" w:unhideWhenUsed="1"/>
+    <w:lsdException w:name="List Number 2" w:semiHidden="1" w:unhideWhenUsed="1"/>
+    <w:lsdException w:name="List Number 3" w:semiHidden="1" w:unhideWhenUsed="1"/>
+    <w:lsdException w:name="List Number 4" w:semiHidden="1" w:unhideWhenUsed="1"/>
+    <w:lsdException w:name="List Number 5" w:semiHidden="1" w:unhideWhenUsed="1"/>
+    <w:lsdException w:name="Title" w:uiPriority="10" w:qFormat="1"/>
+    <w:lsdException w:name="Closing" w:semiHidden="1" w:unhideWhenUsed="1"/>
+    <w:lsdException w:name="Signature" w:semiHidden="1" w:unhideWhenUsed="1"/>
+    <w:lsdException w:name="Default Paragraph Font" w:semiHidden="1" w:uiPriority="1" w:unhideWhenUsed="1"/>
+    <w:lsdException w:name="Body Text" w:semiHidden="1" w:unhideWhenUsed="1"/>
+    <w:lsdException w:name="Body Text Indent" w:semiHidden="1" w:unhideWhenUsed="1"/>
+    <w:lsdException w:name="List Continue" w:semiHidden="1" w:unhideWhenUsed="1"/>
+    <w:lsdException w:name="List Continue 2" w:semiHidden="1" w:unhideWhenUsed="1"/>
+    <w:lsdException w:name="List Continue 3" w:semiHidden="1" w:unhideWhenUsed="1"/>
+    <w:lsdException w:name="List Continue 4" w:semiHidden="1" w:unhideWhenUsed="1"/>
+    <w:lsdException w:name="List Continue 5" w:semiHidden="1" w:unhideWhenUsed="1"/>
+    <w:lsdException w:name="Message Header" w:semiHidden="1" w:unhideWhenUsed="1"/>
+    <w:lsdException w:name="Subtitle" w:uiPriority="11" w:qFormat="1"/>
+    <w:lsdException w:name="Salutation" w:semiHidden="1" w:unhideWhenUsed="1"/>
+    <w:lsdException w:name="Date" w:semiHidden="1" w:unhideWhenUsed="1"/>
+    <w:lsdException w:name="Body Text First Indent" w:semiHidden="1" w:unhideWhenUsed="1"/>
+    <w:lsdException w:name="Body Text First Indent 2" w:semiHidden="1" w:unhideWhenUsed="1"/>
+    <w:lsdException w:name="Note Heading" w:semiHidden="1" w:unhideWhenUsed="1"/>
+    <w:lsdException w:name="Body Text 2" w:semiHidden="1" w:unhideWhenUsed="1"/>
+    <w:lsdException w:name="Body Text 3" w:semiHidden="1" w:unhideWhenUsed="1"/>
+    <w:lsdException w:name="Body Text Indent 2" w:semiHidden="1" w:unhideWhenUsed="1"/>
+    <w:lsdException w:name="Body Text Indent 3" w:semiHidden="1" w:unhideWhenUsed="1"/>
+    <w:lsdException w:name="Block Text" w:semiHidden="1" w:unhideWhenUsed="1"/>
+    <w:lsdException w:name="Hyperlink" w:semiHidden="1" w:unhideWhenUsed="1"/>
+    <w:lsdException w:name="FollowedHyperlink" w:semiHidden="1" w:unhideWhenUsed="1"/>
+    <w:lsdException w:name="Strong" w:uiPriority="22" w:qFormat="1"/>
+    <w:lsdException w:name="Emphasis" w:uiPriority="20" w:qFormat="1"/>
+    <w:lsdException w:name="Document Map" w:semiHidden="1" w:unhideWhenUsed="1"/>
+    <w:lsdException w:name="Plain Text" w:semiHidden="1" w:unhideWhenUsed="1"/>
+    <w:lsdException w:name="E-mail Signature" w:semiHidden="1" w:unhideWhenUsed="1"/>
+    <w:lsdException w:name="HTML Top of Form" w:semiHidden="1" w:unhideWhenUsed="1"/>
+    <w:lsdException w:name="HTML Bottom of Form" w:semiHidden="1" w:unhideWhenUsed="1"/>
+    <w:lsdException w:name="Normal (Web)" w:semiHidden="1" w:unhideWhenUsed="1"/>
+    <w:lsdException w:name="HTML Acronym" w:semiHidden="1" w:unhideWhenUsed="1"/>
+    <w:lsdException w:name="HTML Address" w:semiHidden="1" w:unhideWhenUsed="1"/>
+    <w:lsdException w:name="HTML Cite" w:semiHidden="1" w:unhideWhenUsed="1"/>
+    <w:lsdException w:name="HTML Code" w:semiHidden="1" w:unhideWhenUsed="1"/>
+    <w:lsdException w:name="HTML Definition" w:semiHidden="1" w:unhideWhenUsed="1"/>
+    <w:lsdException w:name="HTML Keyboard" w:semiHidden="1" w:unhideWhenUsed="1"/>
+    <w:lsdException w:name="HTML Preformatted" w:semiHidden="1" w:unhideWhenUsed="1"/>
+    <w:lsdException w:name="HTML Sample" w:semiHidden="1" w:unhideWhenUsed="1"/>
+    <w:lsdException w:name="HTML Typewriter" w:semiHidden="1" w:unhideWhenUsed="1"/>
+    <w:lsdException w:name="HTML Variable" w:semiHidden="1" w:unhideWhenUsed="1"/>
+    <w:lsdException w:name="Normal Table" w:semiHidden="1" w:unhideWhenUsed="1"/>
+    <w:lsdException w:name="annotation subject" w:semiHidden="1" w:unhideWhenUsed="1"/>
+    <w:lsdException w:name="No List" w:semiHidden="1" w:unhideWhenUsed="1"/>
+    <w:lsdException w:name="Outline List 1" w:semiHidden="1" w:unhideWhenUsed="1"/>
+    <w:lsdException w:name="Outline List 2" w:semiHidden="1" w:unhideWhenUsed="1"/>
+    <w:lsdException w:name="Outline List 3" w:semiHidden="1" w:unhideWhenUsed="1"/>
+    <w:lsdException w:name="Table Simple 1" w:semiHidden="1" w:unhideWhenUsed="1"/>
+    <w:lsdException w:name="Table Simple 2" w:semiHidden="1" w:unhideWhenUsed="1"/>
+    <w:lsdException w:name="Table Simple 3" w:semiHidden="1" w:unhideWhenUsed="1"/>
+    <w:lsdException w:name="Table Classic 1" w:semiHidden="1" w:unhideWhenUsed="1"/>
+    <w:lsdException w:name="Table Classic 2" w:semiHidden="1" w:unhideWhenUsed="1"/>
+    <w:lsdException w:name="Table Classic 3" w:semiHidden="1" w:unhideWhenUsed="1"/>
+    <w:lsdException w:name="Table Classic 4" w:semiHidden="1" w:unhideWhenUsed="1"/>
+    <w:lsdException w:name="Table Colorful 1" w:semiHidden="1" w:unhideWhenUsed="1"/>
+    <w:lsdException w:name="Table Colorful 2" w:semiHidden="1" w:unhideWhenUsed="1"/>
+    <w:lsdException w:name="Table Colorful 3" w:semiHidden="1" w:unhideWhenUsed="1"/>
+    <w:lsdException w:name="Table Columns 1" w:semiHidden="1" w:unhideWhenUsed="1"/>
+    <w:lsdException w:name="Table Columns 2" w:semiHidden="1" w:unhideWhenUsed="1"/>
+    <w:lsdException w:name="Table Columns 3" w:semiHidden="1" w:unhideWhenUsed="1"/>
+    <w:lsdException w:name="Table Columns 4" w:semiHidden="1" w:unhideWhenUsed="1"/>
+    <w:lsdException w:name="Table Columns 5" w:semiHidden="1" w:unhideWhenUsed="1"/>
+    <w:lsdException w:name="Table Grid 1" w:semiHidden="1" w:unhideWhenUsed="1"/>
+    <w:lsdException w:name="Table Grid 2" w:semiHidden="1" w:unhideWhenUsed="1"/>
+    <w:lsdException w:name="Table Grid 3" w:semiHidden="1" w:unhideWhenUsed="1"/>
+    <w:lsdException w:name="Table Grid 4" w:semiHidden="1" w:unhideWhenUsed="1"/>
+    <w:lsdException w:name="Table Grid 5" w:semiHidden="1" w:unhideWhenUsed="1"/>
+    <w:lsdException w:name="Table Grid 6" w:semiHidden="1" w:unhideWhenUsed="1"/>
+    <w:lsdException w:name="Table Grid 7" w:semiHidden="1" w:unhideWhenUsed="1"/>
+    <w:lsdException w:name="Table Grid 8" w:semiHidden="1" w:unhideWhenUsed="1"/>
+    <w:lsdException w:name="Table List 1" w:semiHidden="1" w:unhideWhenUsed="1"/>
+    <w:lsdException w:name="Table List 2" w:semiHidden="1" w:unhideWhenUsed="1"/>
+    <w:lsdException w:name="Table List 3" w:semiHidden="1" w:unhideWhenUsed="1"/>
+    <w:lsdException w:name="Table List 4" w:semiHidden="1" w:unhideWhenUsed="1"/>
+    <w:lsdException w:name="Table List 5" w:semiHidden="1" w:unhideWhenUsed="1"/>
+    <w:lsdException w:name="Table List 6" w:semiHidden="1" w:unhideWhenUsed="1"/>
+    <w:lsdException w:name="Table List 7" w:semiHidden="1" w:unhideWhenUsed="1"/>
+    <w:lsdException w:name="Table List 8" w:semiHidden="1" w:unhideWhenUsed="1"/>
+    <w:lsdException w:name="Table 3D effects 1" w:semiHidden="1" w:unhideWhenUsed="1"/>
+    <w:lsdException w:name="Table 3D effects 2" w:semiHidden="1" w:unhideWhenUsed="1"/>
+    <w:lsdException w:name="Table 3D effects 3" w:semiHidden="1" w:unhideWhenUsed="1"/>
+    <w:lsdException w:name="Table Contemporary" w:semiHidden="1" w:unhideWhenUsed="1"/>
+    <w:lsdException w:name="Table Elegant" w:semiHidden="1" w:unhideWhenUsed="1"/>
+    <w:lsdException w:name="Table Professional" w:semiHidden="1" w:unhideWhenUsed="1"/>
+    <w:lsdException w:name="Table Subtle 1" w:semiHidden="1" w:unhideWhenUsed="1"/>
+    <w:lsdException w:name="Table Subtle 2" w:semiHidden="1" w:unhideWhenUsed="1"/>
+    <w:lsdException w:name="Table Web 1" w:semiHidden="1" w:unhideWhenUsed="1"/>
+    <w:lsdException w:name="Table Web 2" w:semiHidden="1" w:unhideWhenUsed="1"/>
+    <w:lsdException w:name="Table Web 3" w:semiHidden="1" w:unhideWhenUsed="1"/>
+    <w:lsdException w:name="Balloon Text" w:semiHidden="1" w:unhideWhenUsed="1"/>
+    <w:lsdException w:name="Table Grid" w:uiPriority="59"/>
+    <w:lsdException w:name="Table Theme" w:semiHidden="1" w:unhideWhenUsed="1"/>
+    <w:lsdException w:name="Placeholder Text" w:semiHidden="1"/>
+    <w:lsdException w:name="No Spacing" w:uiPriority="1" w:qFormat="1"/>
+    <w:lsdException w:name="Light Shading" w:uiPriority="60"/>
+    <w:lsdException w:name="Light List" w:uiPriority="61"/>
+    <w:lsdException w:name="Light Grid" w:uiPriority="62"/>
+    <w:lsdException w:name="Medium Shading 1" w:uiPriority="63"/>
+    <w:lsdException w:name="Medium Shading 2" w:uiPriority="64"/>
+    <w:lsdException w:name="Medium List 1" w:uiPriority="65"/>
+    <w:lsdException w:name="Medium List 2" w:uiPriority="66"/>
+    <w:lsdException w:name="Medium Grid 1" w:uiPriority="67"/>
+    <w:lsdException w:name="Medium Grid 2" w:uiPriority="68"/>
+    <w:lsdException w:name="Medium Grid 3" w:uiPriority="69"/>
+    <w:lsdException w:name="Dark List" w:uiPriority="70"/>
+    <w:lsdException w:name="Colorful Shading" w:uiPriority="71"/>
+    <w:lsdException w:name="Colorful List" w:uiPriority="72"/>
+    <w:lsdException w:name="Colorful Grid" w:uiPriority="73"/>
+    <w:lsdException w:name="Light Shading Accent 1" w:uiPriority="60"/>
+    <w:lsdException w:name="Light List Accent 1" w:uiPriority="61"/>
+    <w:lsdException w:name="Light Grid Accent 1" w:uiPriority="62"/>
+    <w:lsdException w:name="Medium Shading 1 Accent 1" w:uiPriority="63"/>
+    <w:lsdException w:name="Medium Shading 2 Accent 1" w:uiPriority="64"/>
+    <w:lsdException w:name="Medium List 1 Accent 1" w:uiPriority="65"/>
+    <w:lsdException w:name="Revision" w:semiHidden="1"/>
+    <w:lsdException w:name="List Paragraph" w:uiPriority="34" w:qFormat="1"/>
+    <w:lsdException w:name="Quote" w:uiPriority="29" w:qFormat="1"/>
+    <w:lsdException w:name="Intense Quote" w:uiPriority="30" w:qFormat="1"/>
+    <w:lsdException w:name="Medium List 2 Accent 1" w:uiPriority="66"/>
+    <w:lsdException w:name="Medium Grid 1 Accent 1" w:uiPriority="67"/>
+    <w:lsdException w:name="Medium Grid 2 Accent 1" w:uiPriority="68"/>
+    <w:lsdException w:name="Medium Grid 3 Accent 1" w:uiPriority="69"/>
+    <w:lsdException w:name="Dark List Accent 1" w:uiPriority="70"/>
+    <w:lsdException w:name="Colorful Shading Accent 1" w:uiPriority="71"/>
+    <w:lsdException w:name="Colorful List Accent 1" w:uiPriority="72"/>
+    <w:lsdException w:name="Colorful Grid Accent 1" w:uiPriority="73"/>
+    <w:lsdException w:name="Light Shading Accent 2" w:uiPriority="60"/>
+    <w:lsdException w:name="Light List Accent 2" w:uiPriority="61"/>
+    <w:lsdException w:name="Light Grid Accent 2" w:uiPriority="62"/>
+    <w:lsdException w:name="Medium Shading 1 Accent 2" w:uiPriority="63"/>
+    <w:lsdException w:name="Medium Shading 2 Accent 2" w:uiPriority="64"/>
+    <w:lsdException w:name="Medium List 1 Accent 2" w:uiPriority="65"/>
+    <w:lsdException w:name="Medium List 2 Accent 2" w:uiPriority="66"/>
+    <w:lsdException w:name="Medium Grid 1 Accent 2" w:uiPriority="67"/>
+    <w:lsdException w:name="Medium Grid 2 Accent 2" w:uiPriority="68"/>
+    <w:lsdException w:name="Medium Grid 3 Accent 2" w:uiPriority="69"/>
+    <w:lsdException w:name="Dark List Accent 2" w:uiPriority="70"/>
+    <w:lsdException w:name="Colorful Shading Accent 2" w:uiPriority="71"/>
+    <w:lsdException w:name="Colorful List Accent 2" w:uiPriority="72"/>
+    <w:lsdException w:name="Colorful Grid Accent 2" w:uiPriority="73"/>
+    <w:lsdException w:name="Light Shading Accent 3" w:uiPriority="60"/>
+    <w:lsdException w:name="Light List Accent 3" w:uiPriority="61"/>
+    <w:lsdException w:name="Light Grid Accent 3" w:uiPriority="62"/>
+    <w:lsdException w:name="Medium Shading 1 Accent 3" w:uiPriority="63"/>
+    <w:lsdException w:name="Medium Shading 2 Accent 3" w:uiPriority="64"/>
+    <w:lsdException w:name="Medium List 1 Accent 3" w:uiPriority="65"/>
+    <w:lsdException w:name="Medium List 2 Accent 3" w:uiPriority="66"/>
+    <w:lsdException w:name="Medium Grid 1 Accent 3" w:uiPriority="67"/>
+    <w:lsdException w:name="Medium Grid 2 Accent 3" w:uiPriority="68"/>
+    <w:lsdException w:name="Medium Grid 3 Accent 3" w:uiPriority="69"/>
+    <w:lsdException w:name="Dark List Accent 3" w:uiPriority="70"/>
+    <w:lsdException w:name="Colorful Shading Accent 3" w:uiPriority="71"/>
+    <w:lsdException w:name="Colorful List Accent 3" w:uiPriority="72"/>
+    <w:lsdException w:name="Colorful Grid Accent 3" w:uiPriority="73"/>
+    <w:lsdException w:name="Light Shading Accent 4" w:uiPriority="60"/>
+    <w:lsdException w:name="Light List Accent 4" w:uiPriority="61"/>
+    <w:lsdException w:name="Light Grid Accent 4" w:uiPriority="62"/>
+    <w:lsdException w:name="Medium Shading 1 Accent 4" w:uiPriority="63"/>
+    <w:lsdException w:name="Medium Shading 2 Accent 4" w:uiPriority="64"/>
+    <w:lsdException w:name="Medium List 1 Accent 4" w:uiPriority="65"/>
+    <w:lsdException w:name="Medium List 2 Accent 4" w:uiPriority="66"/>
+    <w:lsdException w:name="Medium Grid 1 Accent 4" w:uiPriority="67"/>
+    <w:lsdException w:name="Medium Grid 2 Accent 4" w:uiPriority="68"/>
+    <w:lsdException w:name="Medium Grid 3 Accent 4" w:uiPriority="69"/>
+    <w:lsdException w:name="Dark List Accent 4" w:uiPriority="70"/>
+    <w:lsdException w:name="Colorful Shading Accent 4" w:uiPriority="71"/>
+    <w:lsdException w:name="Colorful List Accent 4" w:uiPriority="72"/>
+    <w:lsdException w:name="Colorful Grid Accent 4" w:uiPriority="73"/>
+    <w:lsdException w:name="Light Shading Accent 5" w:uiPriority="60"/>
+    <w:lsdException w:name="Light List Accent 5" w:uiPriority="61"/>
+    <w:lsdException w:name="Light Grid Accent 5" w:uiPriority="62"/>
+    <w:lsdException w:name="Medium Shading 1 Accent 5" w:uiPriority="63"/>
+    <w:lsdException w:name="Medium Shading 2 Accent 5" w:uiPriority="64"/>
+    <w:lsdException w:name="Medium List 1 Accent 5" w:uiPriority="65"/>
+    <w:lsdException w:name="Medium List 2 Accent 5" w:uiPriority="66"/>
+    <w:lsdException w:name="Medium Grid 1 Accent 5" w:uiPriority="67"/>
+    <w:lsdException w:name="Medium Grid 2 Accent 5" w:uiPriority="68"/>
+    <w:lsdException w:name="Medium Grid 3 Accent 5" w:uiPriority="69"/>
+    <w:lsdException w:name="Dark List Accent 5" w:uiPriority="70"/>
+    <w:lsdException w:name="Colorful Shading Accent 5" w:uiPriority="71"/>
+    <w:lsdException w:name="Colorful List Accent 5" w:uiPriority="72"/>
+    <w:lsdException w:name="Colorful Grid Accent 5" w:uiPriority="73"/>
+    <w:lsdException w:name="Light Shading Accent 6" w:uiPriority="60"/>
+    <w:lsdException w:name="Light List Accent 6" w:uiPriority="61"/>
+    <w:lsdException w:name="Light Grid Accent 6" w:uiPriority="62"/>
+    <w:lsdException w:name="Medium Shading 1 Accent 6" w:uiPriority="63"/>
+    <w:lsdException w:name="Medium Shading 2 Accent 6" w:uiPriority="64"/>
+    <w:lsdException w:name="Medium List 1 Accent 6" w:uiPriority="65"/>
+    <w:lsdException w:name="Medium List 2 Accent 6" w:uiPriority="66"/>
+    <w:lsdException w:name="Medium Grid 1 Accent 6" w:uiPriority="67"/>
+    <w:lsdException w:name="Medium Grid 2 Accent 6" w:uiPriority="68"/>
+    <w:lsdException w:name="Medium Grid 3 Accent 6" w:uiPriority="69"/>
+    <w:lsdException w:name="Dark List Accent 6" w:uiPriority="70"/>
+    <w:lsdException w:name="Colorful Shading Accent 6" w:uiPriority="71"/>
+    <w:lsdException w:name="Colorful List Accent 6" w:uiPriority="72"/>
+    <w:lsdException w:name="Colorful Grid Accent 6" w:uiPriority="73"/>
+    <w:lsdException w:name="Subtle Emphasis" w:uiPriority="19" w:qFormat="1"/>
+    <w:lsdException w:name="Intense Emphasis" w:uiPriority="21" w:qFormat="1"/>
+    <w:lsdException w:name="Subtle Reference" w:uiPriority="31" w:qFormat="1"/>
+    <w:lsdException w:name="Intense Reference" w:uiPriority="32" w:qFormat="1"/>
+    <w:lsdException w:name="Book Title" w:uiPriority="33" w:qFormat="1"/>
+    <w:lsdException w:name="Bibliography" w:semiHidden="1" w:uiPriority="37" w:unhideWhenUsed="1"/>
+    <w:lsdException w:name="TOC Heading" w:semiHidden="1" w:uiPriority="39" w:unhideWhenUsed="1" w:qFormat="1"/>
+    <w:lsdException w:name="Plain Table 1" w:uiPriority="41"/>
+    <w:lsdException w:name="Plain Table 2" w:uiPriority="42"/>
+    <w:lsdException w:name="Plain Table 3" w:uiPriority="43"/>
+    <w:lsdException w:name="Plain Table 4" w:uiPriority="44"/>
+    <w:lsdException w:name="Plain Table 5" w:uiPriority="45"/>
+    <w:lsdException w:name="Grid Table Light" w:uiPriority="40"/>
+    <w:lsdException w:name="Grid Table 1 Light" w:uiPriority="46"/>
+    <w:lsdException w:name="Grid Table 2" w:uiPriority="47"/>
+    <w:lsdException w:name="Grid Table 3" w:uiPriority="48"/>
+    <w:lsdException w:name="Grid Table 4" w:uiPriority="49"/>
+    <w:lsdException w:name="Grid Table 5 Dark" w:uiPriority="50"/>
+    <w:lsdException w:name="Grid Table 6 Colorful" w:uiPriority="51"/>
+    <w:lsdException w:name="Grid Table 7 Colorful" w:uiPriority="52"/>
+    <w:lsdException w:name="Grid Table 1 Light Accent 1" w:uiPriority="46"/>
+    <w:lsdException w:name="Grid Table 2 Accent 1" w:uiPriority="47"/>
+    <w:lsdException w:name="Grid Table 3 Accent 1" w:uiPriority="48"/>
+    <w:lsdException w:name="Grid Table 4 Accent 1" w:uiPriority="49"/>
+    <w:lsdException w:name="Grid Table 5 Dark Accent 1" w:uiPriority="50"/>
+    <w:lsdException w:name="Grid Table 6 Colorful Accent 1" w:uiPriority="51"/>
+    <w:lsdException w:name="Grid Table 7 Colorful Accent 1" w:uiPriority="52"/>
+    <w:lsdException w:name="Grid Table 1 Light Accent 2" w:uiPriority="46"/>
+    <w:lsdException w:name="Grid Table 2 Accent 2" w:uiPriority="47"/>
+    <w:lsdException w:name="Grid Table 3 Accent 2" w:uiPriority="48"/>
+    <w:lsdException w:name="Grid Table 4 Accent 2" w:uiPriority="49"/>
+    <w:lsdException w:name="Grid Table 5 Dark Accent 2" w:uiPriority="50"/>
+    <w:lsdException w:name="Grid Table 6 Colorful Accent 2" w:uiPriority="51"/>
+    <w:lsdException w:name="Grid Table 7 Colorful Accent 2" w:uiPriority="52"/>
+    <w:lsdException w:name="Grid Table 1 Light Accent 3" w:uiPriority="46"/>
+    <w:lsdException w:name="Grid Table 2 Accent 3" w:uiPriority="47"/>
+    <w:lsdException w:name="Grid Table 3 Accent 3" w:uiPriority="48"/>
+    <w:lsdException w:name="Grid Table 4 Accent 3" w:uiPriority="49"/>
+    <w:lsdException w:name="Grid Table 5 Dark Accent 3" w:uiPriority="50"/>
+    <w:lsdException w:name="Grid Table 6 Colorful Accent 3" w:uiPriority="51"/>
+    <w:lsdException w:name="Grid Table 7 Colorful Accent 3" w:uiPriority="52"/>
+    <w:lsdException w:name="Grid Table 1 Light Accent 4" w:uiPriority="46"/>
+    <w:lsdException w:name="Grid Table 2 Accent 4" w:uiPriority="47"/>
+    <w:lsdException w:name="Grid Table 3 Accent 4" w:uiPriority="48"/>
+    <w:lsdException w:name="Grid Table 4 Accent 4" w:uiPriority="49"/>
+    <w:lsdException w:name="Grid Table 5 Dark Accent 4" w:uiPriority="50"/>
+    <w:lsdException w:name="Grid Table 6 Colorful Accent 4" w:uiPriority="51"/>
+    <w:lsdException w:name="Grid Table 7 Colorful Accent 4" w:uiPriority="52"/>
+    <w:lsdException w:name="Grid Table 1 Light Accent 5" w:uiPriority="46"/>
+    <w:lsdException w:name="Grid Table 2 Accent 5" w:uiPriority="47"/>
+    <w:lsdException w:name="Grid Table 3 Accent 5" w:uiPriority="48"/>
+    <w:lsdException w:name="Grid Table 4 Accent 5" w:uiPriority="49"/>
+    <w:lsdException w:name="Grid Table 5 Dark Accent 5" w:uiPriority="50"/>
+    <w:lsdException w:name="Grid Table 6 Colorful Accent 5" w:uiPriority="51"/>
+    <w:lsdException w:name="Grid Table 7 Colorful Accent 5" w:uiPriority="52"/>
+    <w:lsdException w:name="Grid Table 1 Light Accent 6" w:uiPriority="46"/>
+    <w:lsdException w:name="Grid Table 2 Accent 6" w:uiPriority="47"/>
+    <w:lsdException w:name="Grid Table 3 Accent 6" w:uiPriority="48"/>
+    <w:lsdException w:name="Grid Table 4 Accent 6" w:uiPriority="49"/>
+    <w:lsdException w:name="Grid Table 5 Dark Accent 6" w:uiPriority="50"/>
+    <w:lsdException w:name="Grid Table 6 Colorful Accent 6" w:uiPriority="51"/>
+    <w:lsdException w:name="Grid Table 7 Colorful Accent 6" w:uiPriority="52"/>
+    <w:lsdException w:name="List Table 1 Light" w:uiPriority="46"/>
+    <w:lsdException w:name="List Table 2" w:uiPriority="47"/>
+    <w:lsdException w:name="List Table 3" w:uiPriority="48"/>
+    <w:lsdException w:name="List Table 4" w:uiPriority="49"/>
+    <w:lsdException w:name="List Table 5 Dark" w:uiPriority="50"/>
+    <w:lsdException w:name="List Table 6 Colorful" w:uiPriority="51"/>
+    <w:lsdException w:name="List Table 7 Colorful" w:uiPriority="52"/>
+    <w:lsdException w:name="List Table 1 Light Accent 1" w:uiPriority="46"/>
+    <w:lsdException w:name="List Table 2 Accent 1" w:uiPriority="47"/>
+    <w:lsdException w:name="List Table 3 Accent 1" w:uiPriority="48"/>
+    <w:lsdException w:name="List Table 4 Accent 1" w:uiPriority="49"/>
+    <w:lsdException w:name="List Table 5 Dark Accent 1" w:uiPriority="50"/>
+    <w:lsdException w:name="List Table 6 Colorful Accent 1" w:uiPriority="51"/>
+    <w:lsdException w:name="List Table 7 Colorful Accent 1" w:uiPriority="52"/>
+    <w:lsdException w:name="List Table 1 Light Accent 2" w:uiPriority="46"/>
+    <w:lsdException w:name="List Table 2 Accent 2" w:uiPriority="47"/>
+    <w:lsdException w:name="List Table 3 Accent 2" w:uiPriority="48"/>
+    <w:lsdException w:name="List Table 4 Accent 2" w:uiPriority="49"/>
+    <w:lsdException w:name="List Table 5 Dark Accent 2" w:uiPriority="50"/>
+    <w:lsdException w:name="List Table 6 Colorful Accent 2" w:uiPriority="51"/>
+    <w:lsdException w:name="List Table 7 Colorful Accent 2" w:uiPriority="52"/>
+    <w:lsdException w:name="List Table 1 Light Accent 3" w:uiPriority="46"/>
+    <w:lsdException w:name="List Table 2 Accent 3" w:uiPriority="47"/>
+    <w:lsdException w:name="List Table 3 Accent 3" w:uiPriority="48"/>
+    <w:lsdException w:name="List Table 4 Accent 3" w:uiPriority="49"/>
+    <w:lsdException w:name="List Table 5 Dark Accent 3" w:uiPriority="50"/>
+    <w:lsdException w:name="List Table 6 Colorful Accent 3" w:uiPriority="51"/>
+    <w:lsdException w:name="List Table 7 Colorful Accent 3" w:uiPriority="52"/>
+    <w:lsdException w:name="List Table 1 Light Accent 4" w:uiPriority="46"/>
+    <w:lsdException w:name="List Table 2 Accent 4" w:uiPriority="47"/>
+    <w:lsdException w:name="List Table 3 Accent 4" w:uiPriority="48"/>
+    <w:lsdException w:name="List Table 4 Accent 4" w:uiPriority="49"/>
+    <w:lsdException w:name="List Table 5 Dark Accent 4" w:uiPriority="50"/>
+    <w:lsdException w:name="List Table 6 Colorful Accent 4" w:uiPriority="51"/>
+    <w:lsdException w:name="List Table 7 Colorful Accent 4" w:uiPriority="52"/>
+    <w:lsdException w:name="List Table 1 Light Accent 5" w:uiPriority="46"/>
+    <w:lsdException w:name="List Table 2 Accent 5" w:uiPriority="47"/>
+    <w:lsdException w:name="List Table 3 Accent 5" w:uiPriority="48"/>
+    <w:lsdException w:name="List Table 4 Accent 5" w:uiPriority="49"/>
+    <w:lsdException w:name="List Table 5 Dark Accent 5" w:uiPriority="50"/>
+    <w:lsdException w:name="List Table 6 Colorful Accent 5" w:uiPriority="51"/>
+    <w:lsdException w:name="List Table 7 Colorful Accent 5" w:uiPriority="52"/>
+    <w:lsdException w:name="List Table 1 Light Accent 6" w:uiPriority="46"/>
+    <w:lsdException w:name="List Table 2 Accent 6" w:uiPriority="47"/>
+    <w:lsdException w:name="List Table 3 Accent 6" w:uiPriority="48"/>
+    <w:lsdException w:name="List Table 4 Accent 6" w:uiPriority="49"/>
+    <w:lsdException w:name="List Table 5 Dark Accent 6" w:uiPriority="50"/>
+    <w:lsdException w:name="List Table 6 Colorful Accent 6" w:uiPriority="51"/>
+    <w:lsdException w:name="List Table 7 Colorful Accent 6" w:uiPriority="52"/>
   </w:latentStyles>
   <w:style w:type="paragraph" w:default="1" w:styleId="Normal">
     <w:name w:val="Normal"/>
@@ -4173,7 +4536,7 @@
 </file>
 
 <file path=customXml/itemProps1.xml><?xml version="1.0" encoding="utf-8"?>
-<ds:datastoreItem xmlns:ds="http://schemas.openxmlformats.org/officeDocument/2006/customXml" ds:itemID="{B1FF3427-2030-4926-96B2-D2DFBA0D3460}">
+<ds:datastoreItem xmlns:ds="http://schemas.openxmlformats.org/officeDocument/2006/customXml" ds:itemID="{4C7FE30E-D6D1-4AE5-A9C5-24307BA44EE8}">
   <ds:schemaRefs>
     <ds:schemaRef ds:uri="http://schemas.openxmlformats.org/officeDocument/2006/bibliography"/>
   </ds:schemaRefs>

</xml_diff>

<commit_message>
La til litt om @Lazy og @Primary
</commit_message>
<xml_diff>
--- a/adm/Spring-kompendium.docx
+++ b/adm/Spring-kompendium.docx
@@ -1651,31 +1651,9 @@
         <w:rPr>
           <w:lang w:val="en-US"/>
         </w:rPr>
-        <w:t xml:space="preserve">2 Injection </w:t>
-      </w:r>
-      <w:proofErr w:type="spellStart"/>
-      <w:r>
-        <w:rPr>
-          <w:lang w:val="en-US"/>
-        </w:rPr>
-        <w:t>av</w:t>
-      </w:r>
-      <w:proofErr w:type="spellEnd"/>
-      <w:r>
-        <w:rPr>
-          <w:lang w:val="en-US"/>
-        </w:rPr>
-        <w:t xml:space="preserve"> </w:t>
-      </w:r>
-      <w:proofErr w:type="spellStart"/>
-      <w:r>
-        <w:rPr>
-          <w:lang w:val="en-US"/>
-        </w:rPr>
-        <w:t>bønner</w:t>
+        <w:t>2 Injection av bønner</w:t>
       </w:r>
       <w:bookmarkEnd w:id="5"/>
-      <w:proofErr w:type="spellEnd"/>
     </w:p>
     <w:p>
       <w:pPr>
@@ -1700,16 +1678,8 @@
         <w:rPr>
           <w:lang w:val="en-US"/>
         </w:rPr>
-        <w:t>2.1 Constructor-</w:t>
-      </w:r>
-      <w:proofErr w:type="spellStart"/>
-      <w:r>
-        <w:rPr>
-          <w:lang w:val="en-US"/>
-        </w:rPr>
-        <w:t>arg</w:t>
-      </w:r>
-      <w:proofErr w:type="spellEnd"/>
+        <w:t>2.1 Constructor-arg</w:t>
+      </w:r>
     </w:p>
     <w:p>
       <w:r>
@@ -2218,6 +2188,7 @@
       <w:pPr>
         <w:pStyle w:val="Heading4"/>
       </w:pPr>
+      <w:bookmarkStart w:id="7" w:name="_GoBack"/>
       <w:r>
         <w:rPr>
           <w:noProof/>
@@ -2259,6 +2230,7 @@
           </wp:inline>
         </w:drawing>
       </w:r>
+      <w:bookmarkEnd w:id="7"/>
       <w:r>
         <w:br w:type="page"/>
       </w:r>
@@ -2267,22 +2239,22 @@
       <w:pPr>
         <w:pStyle w:val="Heading2"/>
       </w:pPr>
-      <w:bookmarkStart w:id="7" w:name="_Toc460246762"/>
+      <w:bookmarkStart w:id="8" w:name="_Toc460246762"/>
       <w:r>
         <w:lastRenderedPageBreak/>
         <w:t>1.2. Annotasjon</w:t>
       </w:r>
-      <w:bookmarkEnd w:id="7"/>
+      <w:bookmarkEnd w:id="8"/>
     </w:p>
     <w:p>
       <w:pPr>
         <w:pStyle w:val="Heading3"/>
       </w:pPr>
-      <w:bookmarkStart w:id="8" w:name="_Toc460246763"/>
+      <w:bookmarkStart w:id="9" w:name="_Toc460246763"/>
       <w:r>
         <w:t>1.2.1 Instansiering av bønner</w:t>
       </w:r>
-      <w:bookmarkEnd w:id="8"/>
+      <w:bookmarkEnd w:id="9"/>
     </w:p>
     <w:p>
       <w:r>
@@ -2374,11 +2346,11 @@
       <w:pPr>
         <w:pStyle w:val="Heading3"/>
       </w:pPr>
-      <w:bookmarkStart w:id="9" w:name="_Toc460246764"/>
+      <w:bookmarkStart w:id="10" w:name="_Toc460246764"/>
       <w:r>
         <w:t>1.2.2 Injection av bønner</w:t>
       </w:r>
-      <w:bookmarkEnd w:id="9"/>
+      <w:bookmarkEnd w:id="10"/>
     </w:p>
     <w:p>
       <w:r>
@@ -2427,11 +2399,11 @@
       <w:pPr>
         <w:pStyle w:val="Heading3"/>
       </w:pPr>
-      <w:bookmarkStart w:id="10" w:name="_Toc460246765"/>
+      <w:bookmarkStart w:id="11" w:name="_Toc460246765"/>
       <w:r>
         <w:t>1.2.3 Injection av bønner (navngitt)</w:t>
       </w:r>
-      <w:bookmarkEnd w:id="10"/>
+      <w:bookmarkEnd w:id="11"/>
     </w:p>
     <w:p>
       <w:r>
@@ -2480,11 +2452,11 @@
       <w:pPr>
         <w:pStyle w:val="Heading3"/>
       </w:pPr>
-      <w:bookmarkStart w:id="11" w:name="_Toc460246766"/>
+      <w:bookmarkStart w:id="12" w:name="_Toc460246766"/>
       <w:r>
         <w:t>1.2.4 Injection av verdier</w:t>
       </w:r>
-      <w:bookmarkEnd w:id="11"/>
+      <w:bookmarkEnd w:id="12"/>
     </w:p>
     <w:p>
       <w:r>
@@ -2533,11 +2505,11 @@
       <w:pPr>
         <w:pStyle w:val="Heading3"/>
       </w:pPr>
-      <w:bookmarkStart w:id="12" w:name="_Toc460246767"/>
+      <w:bookmarkStart w:id="13" w:name="_Toc460246767"/>
       <w:r>
         <w:t>1.2.5 Injection av verdier (fra properties)</w:t>
       </w:r>
-      <w:bookmarkEnd w:id="12"/>
+      <w:bookmarkEnd w:id="13"/>
     </w:p>
     <w:p>
       <w:r>
@@ -2672,22 +2644,22 @@
       <w:pPr>
         <w:pStyle w:val="Heading2"/>
       </w:pPr>
-      <w:bookmarkStart w:id="13" w:name="_Toc460246768"/>
+      <w:bookmarkStart w:id="14" w:name="_Toc460246768"/>
       <w:r>
         <w:lastRenderedPageBreak/>
         <w:t>1.3 Annotasjonsbasert konfig</w:t>
       </w:r>
-      <w:bookmarkEnd w:id="13"/>
+      <w:bookmarkEnd w:id="14"/>
     </w:p>
     <w:p>
       <w:pPr>
         <w:pStyle w:val="Heading3"/>
       </w:pPr>
-      <w:bookmarkStart w:id="14" w:name="_Toc460246769"/>
+      <w:bookmarkStart w:id="15" w:name="_Toc460246769"/>
       <w:r>
         <w:t>1.3.1 Eksplisitt opprettelse av bønner (&lt;bean&gt;)</w:t>
       </w:r>
-      <w:bookmarkEnd w:id="14"/>
+      <w:bookmarkEnd w:id="15"/>
     </w:p>
     <w:p>
       <w:r>
@@ -2736,11 +2708,11 @@
       <w:pPr>
         <w:pStyle w:val="Heading3"/>
       </w:pPr>
-      <w:bookmarkStart w:id="15" w:name="_Toc460246770"/>
+      <w:bookmarkStart w:id="16" w:name="_Toc460246770"/>
       <w:r>
         <w:t>1.3.2 Component scan</w:t>
       </w:r>
-      <w:bookmarkEnd w:id="15"/>
+      <w:bookmarkEnd w:id="16"/>
     </w:p>
     <w:p>
       <w:r>
@@ -2790,11 +2762,11 @@
         <w:pStyle w:val="Heading3"/>
         <w:ind w:left="708" w:hanging="708"/>
       </w:pPr>
-      <w:bookmarkStart w:id="16" w:name="_Toc460246771"/>
+      <w:bookmarkStart w:id="17" w:name="_Toc460246771"/>
       <w:r>
         <w:t>1.3.3 Properties</w:t>
       </w:r>
-      <w:bookmarkEnd w:id="16"/>
+      <w:bookmarkEnd w:id="17"/>
     </w:p>
     <w:p>
       <w:r>
@@ -2848,12 +2820,12 @@
       <w:pPr>
         <w:pStyle w:val="Heading1"/>
       </w:pPr>
-      <w:bookmarkStart w:id="17" w:name="_Toc460246772"/>
+      <w:bookmarkStart w:id="18" w:name="_Toc460246772"/>
       <w:r>
         <w:lastRenderedPageBreak/>
         <w:t>2. Aspektorientering</w:t>
       </w:r>
-      <w:bookmarkEnd w:id="17"/>
+      <w:bookmarkEnd w:id="18"/>
     </w:p>
     <w:p>
       <w:r>
@@ -2938,11 +2910,11 @@
       <w:pPr>
         <w:pStyle w:val="Heading1"/>
       </w:pPr>
-      <w:bookmarkStart w:id="18" w:name="_Toc460246773"/>
+      <w:bookmarkStart w:id="19" w:name="_Toc460246773"/>
       <w:r>
         <w:t>3. Transaksjoner</w:t>
       </w:r>
-      <w:bookmarkEnd w:id="18"/>
+      <w:bookmarkEnd w:id="19"/>
     </w:p>
     <w:p>
       <w:r>
@@ -3075,21 +3047,46 @@
     </w:p>
     <w:p>
       <w:pPr>
+        <w:rPr>
+          <w:rFonts w:asciiTheme="majorHAnsi" w:eastAsiaTheme="majorEastAsia" w:hAnsiTheme="majorHAnsi" w:cstheme="majorBidi"/>
+          <w:b/>
+          <w:bCs/>
+          <w:color w:val="365F91" w:themeColor="accent1" w:themeShade="BF"/>
+          <w:sz w:val="28"/>
+          <w:szCs w:val="28"/>
+        </w:rPr>
+      </w:pPr>
+      <w:r>
+        <w:br w:type="page"/>
+      </w:r>
+    </w:p>
+    <w:p>
+      <w:pPr>
         <w:pStyle w:val="Heading1"/>
       </w:pPr>
       <w:r>
+        <w:lastRenderedPageBreak/>
         <w:t xml:space="preserve">4. </w:t>
       </w:r>
-      <w:bookmarkStart w:id="19" w:name="_Toc460246774"/>
-      <w:r>
-        <w:t>Lifecycle-annotasjoner</w:t>
-      </w:r>
-      <w:bookmarkEnd w:id="19"/>
+      <w:bookmarkStart w:id="20" w:name="_Toc460246774"/>
+      <w:r>
+        <w:t xml:space="preserve">Andre </w:t>
+      </w:r>
+      <w:r>
+        <w:t>annotasjoner</w:t>
+      </w:r>
+      <w:bookmarkEnd w:id="20"/>
     </w:p>
     <w:p/>
     <w:p>
       <w:r>
-        <w:t>Kjøres etter at bønne er instansiert:</w:t>
+        <w:t>Kjøre</w:t>
+      </w:r>
+      <w:r>
+        <w:t xml:space="preserve"> metode</w:t>
+      </w:r>
+      <w:r>
+        <w:t xml:space="preserve"> etter at bønne er instansiert:</w:t>
       </w:r>
     </w:p>
     <w:p>
@@ -3137,7 +3134,13 @@
     </w:p>
     <w:p>
       <w:r>
-        <w:t>Kjøres før bønne fjernes:</w:t>
+        <w:t>Kjøre</w:t>
+      </w:r>
+      <w:r>
+        <w:t xml:space="preserve"> metode</w:t>
+      </w:r>
+      <w:r>
+        <w:t xml:space="preserve"> før bønne fjernes:</w:t>
       </w:r>
     </w:p>
     <w:p>
@@ -3184,11 +3187,103 @@
       </w:r>
     </w:p>
     <w:p>
-      <w:bookmarkStart w:id="20" w:name="_GoBack"/>
-      <w:bookmarkEnd w:id="20"/>
+      <w:r>
+        <w:t>Sørger for at en bønne ikke blir instansiert med mindre noen bruker den:</w:t>
+      </w:r>
+    </w:p>
+    <w:p>
+      <w:r>
+        <w:rPr>
+          <w:noProof/>
+          <w:lang w:val="en-US"/>
+        </w:rPr>
+        <w:drawing>
+          <wp:inline distT="0" distB="0" distL="0" distR="0" wp14:anchorId="7DD6318F" wp14:editId="7467A649">
+            <wp:extent cx="1628775" cy="933450"/>
+            <wp:effectExtent l="0" t="0" r="9525" b="0"/>
+            <wp:docPr id="28" name="Picture 28"/>
+            <wp:cNvGraphicFramePr>
+              <a:graphicFrameLocks xmlns:a="http://schemas.openxmlformats.org/drawingml/2006/main" noChangeAspect="1"/>
+            </wp:cNvGraphicFramePr>
+            <a:graphic xmlns:a="http://schemas.openxmlformats.org/drawingml/2006/main">
+              <a:graphicData uri="http://schemas.openxmlformats.org/drawingml/2006/picture">
+                <pic:pic xmlns:pic="http://schemas.openxmlformats.org/drawingml/2006/picture">
+                  <pic:nvPicPr>
+                    <pic:cNvPr id="1" name=""/>
+                    <pic:cNvPicPr/>
+                  </pic:nvPicPr>
+                  <pic:blipFill>
+                    <a:blip r:embed="rId36"/>
+                    <a:stretch>
+                      <a:fillRect/>
+                    </a:stretch>
+                  </pic:blipFill>
+                  <pic:spPr>
+                    <a:xfrm>
+                      <a:off x="0" y="0"/>
+                      <a:ext cx="1628775" cy="933450"/>
+                    </a:xfrm>
+                    <a:prstGeom prst="rect">
+                      <a:avLst/>
+                    </a:prstGeom>
+                  </pic:spPr>
+                </pic:pic>
+              </a:graphicData>
+            </a:graphic>
+          </wp:inline>
+        </w:drawing>
+      </w:r>
+    </w:p>
+    <w:p>
+      <w:r>
+        <w:t>Sørger for at en bønne tar presedens ved inject, dersom det finnes flere av samme type (klasse/interface):</w:t>
+      </w:r>
+    </w:p>
+    <w:p>
+      <w:r>
+        <w:rPr>
+          <w:noProof/>
+          <w:lang w:val="en-US"/>
+        </w:rPr>
+        <w:drawing>
+          <wp:inline distT="0" distB="0" distL="0" distR="0" wp14:anchorId="0A46C6B4" wp14:editId="1BD43AE9">
+            <wp:extent cx="1895475" cy="1000125"/>
+            <wp:effectExtent l="0" t="0" r="9525" b="9525"/>
+            <wp:docPr id="32" name="Picture 32"/>
+            <wp:cNvGraphicFramePr>
+              <a:graphicFrameLocks xmlns:a="http://schemas.openxmlformats.org/drawingml/2006/main" noChangeAspect="1"/>
+            </wp:cNvGraphicFramePr>
+            <a:graphic xmlns:a="http://schemas.openxmlformats.org/drawingml/2006/main">
+              <a:graphicData uri="http://schemas.openxmlformats.org/drawingml/2006/picture">
+                <pic:pic xmlns:pic="http://schemas.openxmlformats.org/drawingml/2006/picture">
+                  <pic:nvPicPr>
+                    <pic:cNvPr id="1" name=""/>
+                    <pic:cNvPicPr/>
+                  </pic:nvPicPr>
+                  <pic:blipFill>
+                    <a:blip r:embed="rId37"/>
+                    <a:stretch>
+                      <a:fillRect/>
+                    </a:stretch>
+                  </pic:blipFill>
+                  <pic:spPr>
+                    <a:xfrm>
+                      <a:off x="0" y="0"/>
+                      <a:ext cx="1895475" cy="1000125"/>
+                    </a:xfrm>
+                    <a:prstGeom prst="rect">
+                      <a:avLst/>
+                    </a:prstGeom>
+                  </pic:spPr>
+                </pic:pic>
+              </a:graphicData>
+            </a:graphic>
+          </wp:inline>
+        </w:drawing>
+      </w:r>
     </w:p>
     <w:sectPr>
-      <w:footerReference w:type="default" r:id="rId36"/>
+      <w:footerReference w:type="default" r:id="rId38"/>
       <w:pgSz w:w="11906" w:h="16838"/>
       <w:pgMar w:top="1417" w:right="1417" w:bottom="1417" w:left="1417" w:header="708" w:footer="708" w:gutter="0"/>
       <w:cols w:space="708"/>
@@ -3257,7 +3352,7 @@
           <w:rPr>
             <w:noProof/>
           </w:rPr>
-          <w:t>6</w:t>
+          <w:t>4</w:t>
         </w:r>
         <w:r>
           <w:rPr>
@@ -4536,7 +4631,7 @@
 </file>
 
 <file path=customXml/itemProps1.xml><?xml version="1.0" encoding="utf-8"?>
-<ds:datastoreItem xmlns:ds="http://schemas.openxmlformats.org/officeDocument/2006/customXml" ds:itemID="{4C7FE30E-D6D1-4AE5-A9C5-24307BA44EE8}">
+<ds:datastoreItem xmlns:ds="http://schemas.openxmlformats.org/officeDocument/2006/customXml" ds:itemID="{065B6212-226D-4681-8406-615726C3D506}">
   <ds:schemaRefs>
     <ds:schemaRef ds:uri="http://schemas.openxmlformats.org/officeDocument/2006/bibliography"/>
   </ds:schemaRefs>

</xml_diff>